<commit_message>
Update Proposal Aug 6 meeting Dan, Connor, Joe
</commit_message>
<xml_diff>
--- a/Proposal.docx
+++ b/Proposal.docx
@@ -137,9 +137,6 @@
               </w:rPr>
               <w:alias w:val="Author"/>
               <w:id w:val="11521190"/>
-              <w:placeholder>
-                <w:docPart w:val="DD429FE67295314A9B16086CD079301B"/>
-              </w:placeholder>
               <w:dataBinding w:prefixMappings="xmlns:ns0='http://purl.org/dc/elements/1.1/' xmlns:ns1='http://schemas.openxmlformats.org/package/2006/metadata/core-properties' " w:xpath="/ns1:coreProperties[1]/ns0:creator[1]" w:storeItemID="{6C3C8BC8-F283-45AE-878A-BAB7291924A1}"/>
               <w:text/>
             </w:sdtPr>
@@ -162,7 +159,7 @@
                   <w:sz w:val="36"/>
                   <w:szCs w:val="36"/>
                 </w:rPr>
-                <w:t xml:space="preserve"> (Dou</w:t>
+                <w:t xml:space="preserve">, </w:t>
               </w:r>
               <w:r>
                 <w:rPr>
@@ -172,17 +169,7 @@
                   <w:sz w:val="36"/>
                   <w:szCs w:val="36"/>
                 </w:rPr>
-                <w:t>che Canoe)</w:t>
-              </w:r>
-              <w:r>
-                <w:rPr>
-                  <w:rFonts w:asciiTheme="majorHAnsi" w:hAnsiTheme="majorHAnsi"/>
-                  <w:noProof/>
-                  <w:color w:val="548DD4" w:themeColor="text2" w:themeTint="99"/>
-                  <w:sz w:val="36"/>
-                  <w:szCs w:val="36"/>
-                </w:rPr>
-                <w:t xml:space="preserve">, Gunnar Boehm, Chris Holtsnider </w:t>
+                <w:t xml:space="preserve">Gunnar Boehm, Chris Holtsnider </w:t>
               </w:r>
             </w:sdtContent>
           </w:sdt>
@@ -385,6 +372,14 @@
     </w:sdt>
     <w:sdt>
       <w:sdtPr>
+        <w:rPr>
+          <w:rFonts w:asciiTheme="minorHAnsi" w:eastAsiaTheme="minorEastAsia" w:hAnsiTheme="minorHAnsi" w:cstheme="minorBidi"/>
+          <w:b w:val="0"/>
+          <w:bCs w:val="0"/>
+          <w:color w:val="auto"/>
+          <w:sz w:val="24"/>
+          <w:szCs w:val="24"/>
+        </w:rPr>
         <w:id w:val="-1254199083"/>
         <w:docPartObj>
           <w:docPartGallery w:val="Table of Contents"/>
@@ -393,11 +388,7 @@
       </w:sdtPr>
       <w:sdtEndPr>
         <w:rPr>
-          <w:rFonts w:asciiTheme="minorHAnsi" w:eastAsiaTheme="minorEastAsia" w:hAnsiTheme="minorHAnsi" w:cstheme="minorBidi"/>
           <w:noProof/>
-          <w:color w:val="auto"/>
-          <w:sz w:val="24"/>
-          <w:szCs w:val="24"/>
         </w:rPr>
       </w:sdtEndPr>
       <w:sdtContent>
@@ -458,7 +449,7 @@
             <w:rPr>
               <w:noProof/>
             </w:rPr>
-            <w:instrText xml:space="preserve"> PAGEREF _Toc300318051 \h </w:instrText>
+            <w:instrText xml:space="preserve"> PAGEREF _Toc300490682 \h </w:instrText>
           </w:r>
           <w:r>
             <w:rPr>
@@ -518,7 +509,7 @@
             <w:rPr>
               <w:noProof/>
             </w:rPr>
-            <w:instrText xml:space="preserve"> PAGEREF _Toc300318052 \h </w:instrText>
+            <w:instrText xml:space="preserve"> PAGEREF _Toc300490683 \h </w:instrText>
           </w:r>
           <w:r>
             <w:rPr>
@@ -560,7 +551,7 @@
             <w:rPr>
               <w:noProof/>
             </w:rPr>
-            <w:t>Problem Formulation</w:t>
+            <w:t>Problem Formulation / Impact</w:t>
           </w:r>
           <w:r>
             <w:rPr>
@@ -578,7 +569,7 @@
             <w:rPr>
               <w:noProof/>
             </w:rPr>
-            <w:instrText xml:space="preserve"> PAGEREF _Toc300318053 \h </w:instrText>
+            <w:instrText xml:space="preserve"> PAGEREF _Toc300490684 \h </w:instrText>
           </w:r>
           <w:r>
             <w:rPr>
@@ -596,6 +587,126 @@
               <w:noProof/>
             </w:rPr>
             <w:t>4</w:t>
+          </w:r>
+          <w:r>
+            <w:rPr>
+              <w:noProof/>
+            </w:rPr>
+            <w:fldChar w:fldCharType="end"/>
+          </w:r>
+        </w:p>
+        <w:p>
+          <w:pPr>
+            <w:pStyle w:val="TOC1"/>
+            <w:tabs>
+              <w:tab w:val="right" w:leader="dot" w:pos="8630"/>
+            </w:tabs>
+            <w:rPr>
+              <w:b w:val="0"/>
+              <w:noProof/>
+              <w:lang w:eastAsia="ja-JP"/>
+            </w:rPr>
+          </w:pPr>
+          <w:r>
+            <w:rPr>
+              <w:noProof/>
+            </w:rPr>
+            <w:t>Design Strategy</w:t>
+          </w:r>
+          <w:r>
+            <w:rPr>
+              <w:noProof/>
+            </w:rPr>
+            <w:tab/>
+          </w:r>
+          <w:r>
+            <w:rPr>
+              <w:noProof/>
+            </w:rPr>
+            <w:fldChar w:fldCharType="begin"/>
+          </w:r>
+          <w:r>
+            <w:rPr>
+              <w:noProof/>
+            </w:rPr>
+            <w:instrText xml:space="preserve"> PAGEREF _Toc300490685 \h </w:instrText>
+          </w:r>
+          <w:r>
+            <w:rPr>
+              <w:noProof/>
+            </w:rPr>
+          </w:r>
+          <w:r>
+            <w:rPr>
+              <w:noProof/>
+            </w:rPr>
+            <w:fldChar w:fldCharType="separate"/>
+          </w:r>
+          <w:r>
+            <w:rPr>
+              <w:noProof/>
+            </w:rPr>
+            <w:t>5</w:t>
+          </w:r>
+          <w:r>
+            <w:rPr>
+              <w:noProof/>
+            </w:rPr>
+            <w:fldChar w:fldCharType="end"/>
+          </w:r>
+        </w:p>
+        <w:p>
+          <w:pPr>
+            <w:pStyle w:val="TOC1"/>
+            <w:tabs>
+              <w:tab w:val="right" w:leader="dot" w:pos="8630"/>
+            </w:tabs>
+            <w:rPr>
+              <w:b w:val="0"/>
+              <w:noProof/>
+              <w:lang w:eastAsia="ja-JP"/>
+            </w:rPr>
+          </w:pPr>
+          <w:r>
+            <w:rPr>
+              <w:noProof/>
+            </w:rPr>
+            <w:t>Tasks</w:t>
+          </w:r>
+          <w:r>
+            <w:rPr>
+              <w:noProof/>
+            </w:rPr>
+            <w:tab/>
+          </w:r>
+          <w:r>
+            <w:rPr>
+              <w:noProof/>
+            </w:rPr>
+            <w:fldChar w:fldCharType="begin"/>
+          </w:r>
+          <w:r>
+            <w:rPr>
+              <w:noProof/>
+            </w:rPr>
+            <w:instrText xml:space="preserve"> PAGEREF _Toc300490686 \h </w:instrText>
+          </w:r>
+          <w:r>
+            <w:rPr>
+              <w:noProof/>
+            </w:rPr>
+          </w:r>
+          <w:r>
+            <w:rPr>
+              <w:noProof/>
+            </w:rPr>
+            <w:fldChar w:fldCharType="separate"/>
+          </w:r>
+          <w:r>
+            <w:rPr>
+              <w:noProof/>
+            </w:rPr>
+            <w:t>6</w:t>
           </w:r>
           <w:r>
             <w:rPr>
@@ -625,8 +736,10 @@
       <w:pPr>
         <w:pStyle w:val="NoSpacing"/>
       </w:pPr>
-      <w:r>
-        <w:t>Impact of the Project</w:t>
+      <w:bookmarkStart w:id="0" w:name="_GoBack"/>
+      <w:bookmarkEnd w:id="0"/>
+      <w:r>
+        <w:t>Analysis</w:t>
       </w:r>
     </w:p>
     <w:p>
@@ -634,7 +747,18 @@
         <w:pStyle w:val="NoSpacing"/>
       </w:pPr>
       <w:r>
-        <w:t>Analysis</w:t>
+        <w:t xml:space="preserve">(Gantt </w:t>
+      </w:r>
+      <w:proofErr w:type="gramStart"/>
+      <w:r>
+        <w:t>Chart</w:t>
+      </w:r>
+      <w:proofErr w:type="gramEnd"/>
+      <w:r>
+        <w:t xml:space="preserve">) </w:t>
+      </w:r>
+      <w:r>
+        <w:t>Time line showing dependencies and major testable milestones</w:t>
       </w:r>
     </w:p>
     <w:p>
@@ -642,7 +766,7 @@
         <w:pStyle w:val="NoSpacing"/>
       </w:pPr>
       <w:r>
-        <w:t>Design Strategy (Include options considered, ones selected, and alternatives for risk reduction)</w:t>
+        <w:t xml:space="preserve">(Excel Sheet) Cost </w:t>
       </w:r>
     </w:p>
     <w:p>
@@ -650,7 +774,7 @@
         <w:pStyle w:val="NoSpacing"/>
       </w:pPr>
       <w:r>
-        <w:t>Division of tasks among team members</w:t>
+        <w:t>Conclusion</w:t>
       </w:r>
     </w:p>
     <w:p>
@@ -658,7 +782,15 @@
         <w:pStyle w:val="NoSpacing"/>
       </w:pPr>
       <w:r>
-        <w:t>Time line showing dependencies and major testable milestones</w:t>
+        <w:t>Appendices (</w:t>
+      </w:r>
+      <w:proofErr w:type="spellStart"/>
+      <w:r>
+        <w:t>eg</w:t>
+      </w:r>
+      <w:proofErr w:type="spellEnd"/>
+      <w:r>
+        <w:t>. catalog copies, spec sheets, etc.)</w:t>
       </w:r>
     </w:p>
     <w:p>
@@ -666,30 +798,6 @@
         <w:pStyle w:val="NoSpacing"/>
       </w:pPr>
       <w:r>
-        <w:t>Cost (Show total cost and cost to project in separate columns if different, eg. because of borrowed or donated items)</w:t>
-      </w:r>
-    </w:p>
-    <w:p>
-      <w:pPr>
-        <w:pStyle w:val="NoSpacing"/>
-      </w:pPr>
-      <w:r>
-        <w:t>Conclusion</w:t>
-      </w:r>
-    </w:p>
-    <w:p>
-      <w:pPr>
-        <w:pStyle w:val="NoSpacing"/>
-      </w:pPr>
-      <w:r>
-        <w:t>Appendices (eg. catalog copies, spec sheets, etc.)</w:t>
-      </w:r>
-    </w:p>
-    <w:p>
-      <w:pPr>
-        <w:pStyle w:val="NoSpacing"/>
-      </w:pPr>
-      <w:r>
         <w:t>References</w:t>
       </w:r>
     </w:p>
@@ -715,12 +823,11 @@
       <w:pPr>
         <w:pStyle w:val="Heading1"/>
       </w:pPr>
-      <w:bookmarkStart w:id="0" w:name="_Toc300318051"/>
-      <w:r>
-        <w:lastRenderedPageBreak/>
+      <w:bookmarkStart w:id="1" w:name="_Toc300490682"/>
+      <w:r>
         <w:t>Abstract</w:t>
       </w:r>
-      <w:bookmarkEnd w:id="0"/>
+      <w:bookmarkEnd w:id="1"/>
     </w:p>
     <w:p>
       <w:pPr>
@@ -734,118 +841,156 @@
     </w:p>
     <w:p>
       <w:pPr>
+        <w:ind w:firstLine="720"/>
+        <w:rPr>
+          <w:rFonts w:cs="Times New Roman"/>
+          <w:sz w:val="28"/>
+          <w:szCs w:val="28"/>
+        </w:rPr>
+      </w:pPr>
+      <w:r>
+        <w:rPr>
+          <w:rFonts w:cs="Times New Roman"/>
+          <w:sz w:val="28"/>
+          <w:szCs w:val="28"/>
+        </w:rPr>
+        <w:t>[</w:t>
+      </w:r>
+      <w:proofErr w:type="gramStart"/>
+      <w:r>
+        <w:rPr>
+          <w:rFonts w:cs="Times New Roman"/>
+          <w:sz w:val="28"/>
+          <w:szCs w:val="28"/>
+        </w:rPr>
+        <w:t>item</w:t>
+      </w:r>
+      <w:proofErr w:type="gramEnd"/>
+      <w:r>
+        <w:rPr>
+          <w:rFonts w:cs="Times New Roman"/>
+          <w:sz w:val="28"/>
+          <w:szCs w:val="28"/>
+        </w:rPr>
+        <w:t xml:space="preserve"> name]</w:t>
+      </w:r>
+      <w:r>
+        <w:rPr>
+          <w:rFonts w:cs="Times New Roman"/>
+          <w:sz w:val="28"/>
+          <w:szCs w:val="28"/>
+        </w:rPr>
+        <w:t xml:space="preserve"> is an energy efficient, convenient new way to</w:t>
+      </w:r>
+      <w:r>
+        <w:rPr>
+          <w:rFonts w:cs="Times New Roman"/>
+          <w:sz w:val="28"/>
+          <w:szCs w:val="28"/>
+        </w:rPr>
+        <w:t xml:space="preserve"> control your home lighting.  Connecting to your current home network [item name] will be able to automatically control the lights in your house. </w:t>
+      </w:r>
+      <w:r>
+        <w:rPr>
+          <w:rFonts w:cs="Times New Roman"/>
+          <w:sz w:val="28"/>
+          <w:szCs w:val="28"/>
+        </w:rPr>
+        <w:t>Bringing Wi-Fi and motion sensors to your light switches allows you to set schedules and rules fo</w:t>
+      </w:r>
+      <w:r>
+        <w:rPr>
+          <w:rFonts w:cs="Times New Roman"/>
+          <w:sz w:val="28"/>
+          <w:szCs w:val="28"/>
+        </w:rPr>
+        <w:t>r managing your home lighting, saving money, energy and time.</w:t>
+      </w:r>
+    </w:p>
+    <w:p>
+      <w:pPr>
+        <w:pStyle w:val="Heading1"/>
+      </w:pPr>
+      <w:bookmarkStart w:id="2" w:name="_Toc300490683"/>
+      <w:r>
+        <w:t>Introduction</w:t>
+      </w:r>
+      <w:bookmarkEnd w:id="2"/>
+    </w:p>
+    <w:p>
+      <w:pPr>
         <w:spacing w:line="276" w:lineRule="auto"/>
-        <w:ind w:firstLine="720"/>
-        <w:rPr>
-          <w:rFonts w:cs="Times New Roman"/>
-          <w:sz w:val="28"/>
-          <w:szCs w:val="28"/>
-        </w:rPr>
-      </w:pPr>
-      <w:r>
-        <w:rPr>
-          <w:rFonts w:cs="Times New Roman"/>
-          <w:sz w:val="28"/>
-          <w:szCs w:val="28"/>
-        </w:rPr>
-        <w:t>[item name]</w:t>
-      </w:r>
-      <w:r>
-        <w:rPr>
-          <w:rFonts w:cs="Times New Roman"/>
-          <w:sz w:val="28"/>
-          <w:szCs w:val="28"/>
-        </w:rPr>
-        <w:t xml:space="preserve"> is an energy efficient, convenient new way to</w:t>
-      </w:r>
-      <w:r>
-        <w:rPr>
-          <w:rFonts w:cs="Times New Roman"/>
-          <w:sz w:val="28"/>
-          <w:szCs w:val="28"/>
-        </w:rPr>
-        <w:t xml:space="preserve"> control your home lighting.  Connecting to your current home network [item name] will be able to automatically control the lights in your house. </w:t>
-      </w:r>
-      <w:r>
-        <w:rPr>
-          <w:rFonts w:cs="Times New Roman"/>
-          <w:sz w:val="28"/>
-          <w:szCs w:val="28"/>
-        </w:rPr>
-        <w:t>Bringing Wi-Fi and motion sensors to your light switches allows you to set schedules and rules fo</w:t>
-      </w:r>
-      <w:r>
-        <w:rPr>
-          <w:rFonts w:cs="Times New Roman"/>
-          <w:sz w:val="28"/>
-          <w:szCs w:val="28"/>
-        </w:rPr>
-        <w:t>r managing your home lighting, saving money, energy and time.</w:t>
+      </w:pPr>
+    </w:p>
+    <w:p>
+      <w:pPr>
+        <w:rPr>
+          <w:sz w:val="28"/>
+        </w:rPr>
+      </w:pPr>
+      <w:r>
+        <w:tab/>
+      </w:r>
+      <w:r>
+        <w:rPr>
+          <w:sz w:val="28"/>
+        </w:rPr>
+        <w:t>[</w:t>
+      </w:r>
+      <w:proofErr w:type="gramStart"/>
+      <w:r>
+        <w:rPr>
+          <w:sz w:val="28"/>
+        </w:rPr>
+        <w:t>item</w:t>
+      </w:r>
+      <w:proofErr w:type="gramEnd"/>
+      <w:r>
+        <w:rPr>
+          <w:sz w:val="28"/>
+        </w:rPr>
+        <w:t xml:space="preserve"> name] will be a direct replacement for your current lighting setup, going directly inside the wall and replacing the existing switch.  Using each switch as an endpoint they will be networked with the central hub that will be responsible for controlling all switches.</w:t>
+      </w:r>
+      <w:r>
+        <w:rPr>
+          <w:sz w:val="28"/>
+        </w:rPr>
+        <w:t xml:space="preserve">  The hub will be accessible through any Internet browser, which will support remote control of individual switches, rules, and scheduling.  Each switch will also have a manual override button, a motion sensor, as well as a status LED</w:t>
+      </w:r>
+      <w:r>
+        <w:rPr>
+          <w:sz w:val="28"/>
+        </w:rPr>
+        <w:t>.</w:t>
       </w:r>
     </w:p>
     <w:p>
       <w:pPr>
         <w:spacing w:line="276" w:lineRule="auto"/>
-        <w:ind w:firstLine="720"/>
-        <w:rPr>
-          <w:rFonts w:cs="Times New Roman"/>
-          <w:sz w:val="28"/>
-          <w:szCs w:val="28"/>
-        </w:rPr>
-      </w:pPr>
-      <w:r>
-        <w:rPr>
-          <w:rFonts w:cs="Times New Roman"/>
-          <w:sz w:val="28"/>
-          <w:szCs w:val="28"/>
-        </w:rPr>
-        <w:t>We put a miniature Chris inside your wall and he turns your lights on and off, if you catch him he will have to give you his pot of gold, but only when there is a rainbow out.  We decided to use leprechauns to power our project because they don’t apply to humanitarian laws so we can take them as slaves.  Having pots of gold also allows us to make insane amounts of money, and also gives people incentive to buy our product for obscene amounts of money.  Also he can provide Luck</w:t>
-      </w:r>
-      <w:r>
-        <w:rPr>
-          <w:rFonts w:cs="Times New Roman"/>
-          <w:sz w:val="28"/>
-          <w:szCs w:val="28"/>
-        </w:rPr>
-        <w:t>er Charmers</w:t>
-      </w:r>
-      <w:r>
-        <w:rPr>
-          <w:rFonts w:cs="Times New Roman"/>
-          <w:sz w:val="28"/>
-          <w:szCs w:val="28"/>
-        </w:rPr>
-        <w:t xml:space="preserve"> every morning if the kids catch him, they are magically delicious.</w:t>
-      </w:r>
-    </w:p>
-    <w:p>
-      <w:pPr>
-        <w:spacing w:line="360" w:lineRule="auto"/>
-        <w:rPr>
-          <w:rFonts w:ascii="Times New Roman" w:hAnsi="Times New Roman" w:cs="Times New Roman"/>
-          <w:sz w:val="28"/>
-          <w:szCs w:val="28"/>
-        </w:rPr>
-      </w:pPr>
+        <w:rPr>
+          <w:sz w:val="28"/>
+        </w:rPr>
+      </w:pPr>
+      <w:r>
+        <w:rPr>
+          <w:sz w:val="28"/>
+        </w:rPr>
+        <w:br w:type="page"/>
+      </w:r>
     </w:p>
     <w:p>
       <w:pPr>
         <w:pStyle w:val="Heading1"/>
       </w:pPr>
-      <w:bookmarkStart w:id="1" w:name="_Toc300318052"/>
-      <w:r>
-        <w:t>Introduction</w:t>
-      </w:r>
-      <w:bookmarkEnd w:id="1"/>
-    </w:p>
-    <w:p>
-      <w:pPr>
-        <w:spacing w:line="276" w:lineRule="auto"/>
-      </w:pPr>
-    </w:p>
-    <w:p>
-      <w:pPr>
-        <w:spacing w:line="276" w:lineRule="auto"/>
+      <w:bookmarkStart w:id="3" w:name="_Toc300490684"/>
+      <w:r>
+        <w:t>Problem Formulation / Impact</w:t>
+      </w:r>
+      <w:bookmarkEnd w:id="3"/>
+    </w:p>
+    <w:p/>
+    <w:p>
+      <w:pPr>
         <w:rPr>
           <w:sz w:val="28"/>
         </w:rPr>
@@ -857,24 +1002,58 @@
         <w:rPr>
           <w:sz w:val="28"/>
         </w:rPr>
-        <w:t>[item name] will be a direct replacement for your current lighting setup, going directly inside the wall and replacing the existing switch.  Using each switch as an endpoint they will be networked with the central hub that will be responsible for controlling all switches.</w:t>
-      </w:r>
-      <w:r>
-        <w:rPr>
-          <w:sz w:val="28"/>
-        </w:rPr>
-        <w:t xml:space="preserve">  The hub will be accessible through any Internet browser, which will support remote control of individual switches, rules, and scheduling.  Each switch will also have a manual override button, a motion sensor, as well as a status LED</w:t>
-      </w:r>
-      <w:r>
-        <w:rPr>
-          <w:sz w:val="28"/>
-        </w:rPr>
-        <w:t>.</w:t>
-      </w:r>
-    </w:p>
-    <w:p>
-      <w:pPr>
-        <w:spacing w:line="276" w:lineRule="auto"/>
+        <w:t>Currently there are very few existing consumer available solutions for automated lighting.  Wi-Fi light bulbs are the most common to date, with the main drawback being that every time a bulb needs to be replaced a new module needs to be purchased and re-setup, as well as needing proprietary applications to run properly.  Light bulbs</w:t>
+      </w:r>
+      <w:r>
+        <w:rPr>
+          <w:sz w:val="28"/>
+        </w:rPr>
+        <w:t xml:space="preserve"> also lack scheduling and rules that [item name] can provide.  For in wall solutions </w:t>
+      </w:r>
+      <w:proofErr w:type="spellStart"/>
+      <w:r>
+        <w:rPr>
+          <w:sz w:val="28"/>
+        </w:rPr>
+        <w:t>Belkin</w:t>
+      </w:r>
+      <w:proofErr w:type="spellEnd"/>
+      <w:r>
+        <w:rPr>
+          <w:sz w:val="28"/>
+        </w:rPr>
+        <w:t xml:space="preserve"> has a similar product that is exclusive to its </w:t>
+      </w:r>
+      <w:proofErr w:type="spellStart"/>
+      <w:r>
+        <w:rPr>
+          <w:sz w:val="28"/>
+        </w:rPr>
+        <w:t>WeMo</w:t>
+      </w:r>
+      <w:proofErr w:type="spellEnd"/>
+      <w:r>
+        <w:rPr>
+          <w:sz w:val="28"/>
+        </w:rPr>
+        <w:t xml:space="preserve"> in home setup.  We have more features and are cooler, and we hope ours costs less.</w:t>
+      </w:r>
+    </w:p>
+    <w:p>
+      <w:pPr>
+        <w:rPr>
+          <w:sz w:val="28"/>
+        </w:rPr>
+      </w:pPr>
+      <w:r>
+        <w:rPr>
+          <w:sz w:val="28"/>
+        </w:rPr>
+        <w:tab/>
+      </w:r>
+    </w:p>
+    <w:p>
+      <w:pPr>
         <w:rPr>
           <w:sz w:val="28"/>
         </w:rPr>
@@ -890,14 +1069,94 @@
       <w:pPr>
         <w:pStyle w:val="Heading1"/>
       </w:pPr>
-      <w:bookmarkStart w:id="2" w:name="_Toc300318053"/>
-      <w:r>
-        <w:t>Problem Formulation</w:t>
-      </w:r>
-      <w:bookmarkEnd w:id="2"/>
-      <w:r>
-        <w:t xml:space="preserve"> / Impact</w:t>
-      </w:r>
+      <w:bookmarkStart w:id="4" w:name="_Toc300490685"/>
+      <w:r>
+        <w:t>Design Strategy</w:t>
+      </w:r>
+      <w:bookmarkEnd w:id="4"/>
+    </w:p>
+    <w:p>
+      <w:pPr>
+        <w:rPr>
+          <w:sz w:val="28"/>
+        </w:rPr>
+      </w:pPr>
+      <w:r>
+        <w:rPr>
+          <w:sz w:val="28"/>
+        </w:rPr>
+        <w:tab/>
+      </w:r>
+    </w:p>
+    <w:p>
+      <w:pPr>
+        <w:rPr>
+          <w:sz w:val="28"/>
+        </w:rPr>
+      </w:pPr>
+      <w:r>
+        <w:rPr>
+          <w:sz w:val="28"/>
+        </w:rPr>
+        <w:tab/>
+        <w:t>The key design aspect we took into consideration is the connectivity between our endpoints and server.  The two main considerations were utilizing a Bluetooth mesh network, with endpoints interconnecting between each other starting from a centralized hub.  Compared to a Wi-Fi setup where each point directly connects to the hub, which is more common in home networking and generally an easier setup.  Though utilizing the Bluetooth mesh could provide a lower power alternative with a larger potential range, the current kits and interfaces for developing mesh networks requires Bluetooth LE, which is a newer technology and the required hardware wouldn’t meet our physical requirements for the design.</w:t>
+      </w:r>
+    </w:p>
+    <w:p>
+      <w:pPr>
+        <w:rPr>
+          <w:sz w:val="28"/>
+        </w:rPr>
+      </w:pPr>
+      <w:r>
+        <w:rPr>
+          <w:sz w:val="28"/>
+        </w:rPr>
+        <w:tab/>
+        <w:t xml:space="preserve">After deciding to use Wi-Fi to connect our endpoints, the next biggest issue faced is powering each endpoint.  The easiest would be to use batteries to power the boards, but we would lose out on the convenience this device should have by needing to replace batteries whenever they die.  We decided to put a transformer in to our design, which limits the product to be used in newer lighting systems that have a ground, hot and common wire.  In comparison to other products similar to our design they have the same wiring requirement for the switch, which is the most common in </w:t>
+      </w:r>
+      <w:r>
+        <w:rPr>
+          <w:sz w:val="28"/>
+        </w:rPr>
+        <w:t>home lighting and is more future proof.</w:t>
+      </w:r>
+    </w:p>
+    <w:p>
+      <w:pPr>
+        <w:rPr>
+          <w:sz w:val="28"/>
+        </w:rPr>
+      </w:pPr>
+      <w:r>
+        <w:rPr>
+          <w:sz w:val="28"/>
+        </w:rPr>
+        <w:tab/>
+        <w:t xml:space="preserve">Safety is the biggest concern we have as a general design aspect, due to adding a device that goes in to a wall and will be running off live wires.  Our relay was a choice between an SPDT relay and a Solid State relay, the SPDT use much less power, but also are designed to fail “open” which means if it does fail the circuit will be broken and avoid an electrical fire, unlike a Solid State relay which can fail closed and cause many problems.  Our transformer is also a key aspect in safety; it is responsible for taking a 120V input and converting it to the necessary 5V to power the entire unit, while also not generating a lot of heat.  We chose an existing product that we will take apart and convert because it is much safer than trying to design a </w:t>
+      </w:r>
+      <w:r>
+        <w:rPr>
+          <w:sz w:val="28"/>
+        </w:rPr>
+        <w:t xml:space="preserve">transformer-less system to convert high voltage AC input to DC.  Heat is the hardest factor to determine in planning, though each endpoint is expected to only be “active” for a very short amount of time, </w:t>
+      </w:r>
+      <w:r>
+        <w:rPr>
+          <w:sz w:val="28"/>
+        </w:rPr>
+        <w:t>as of now the heat generated seems benign, but in the event it becomes a problem we will put a small vent in the cover plating of our switch to disperse heat outside of the wall.</w:t>
+      </w:r>
+    </w:p>
+    <w:p>
+      <w:pPr>
+        <w:pStyle w:val="Heading1"/>
+      </w:pPr>
+      <w:bookmarkStart w:id="5" w:name="_Toc300490686"/>
+      <w:r>
+        <w:t>Tasks</w:t>
+      </w:r>
+      <w:bookmarkEnd w:id="5"/>
     </w:p>
     <w:p/>
     <w:p>
@@ -907,41 +1166,192 @@
         </w:rPr>
       </w:pPr>
       <w:r>
-        <w:tab/>
-      </w:r>
-      <w:r>
-        <w:rPr>
-          <w:sz w:val="28"/>
-        </w:rPr>
-        <w:t>Currently there are very few existing consumer available solutions for automated lighting.  Wi-Fi light bulbs are the most common to date, with the main drawback being that every time a bulb nee</w:t>
-      </w:r>
-      <w:bookmarkStart w:id="3" w:name="_GoBack"/>
-      <w:r>
-        <w:rPr>
-          <w:sz w:val="28"/>
-        </w:rPr>
-        <w:t>d</w:t>
-      </w:r>
-      <w:bookmarkEnd w:id="3"/>
-      <w:r>
-        <w:rPr>
-          <w:sz w:val="28"/>
-        </w:rPr>
-        <w:t>s to be replaced a new module needs to be purchased and re-setup, as well as needing proprietary applications to run properly.  Light bulbs</w:t>
-      </w:r>
-      <w:r>
-        <w:rPr>
-          <w:sz w:val="28"/>
-        </w:rPr>
-        <w:t xml:space="preserve"> also lack scheduling and rules that [item name] can provide.  For in wall solutions Belkin has a similar product that is exclusive to its WeMo in home setup.  We have more features and are cooler, and we hope ours costs less.</w:t>
-      </w:r>
-    </w:p>
-    <w:p>
-      <w:r>
-        <w:rPr>
-          <w:sz w:val="28"/>
-        </w:rPr>
-        <w:tab/>
+        <w:rPr>
+          <w:sz w:val="28"/>
+        </w:rPr>
+        <w:t>Node Assembly: Chris</w:t>
+      </w:r>
+    </w:p>
+    <w:p>
+      <w:pPr>
+        <w:rPr>
+          <w:sz w:val="28"/>
+        </w:rPr>
+      </w:pPr>
+      <w:r>
+        <w:rPr>
+          <w:sz w:val="28"/>
+        </w:rPr>
+        <w:t>Raspberry Pi Setup: Joe</w:t>
+      </w:r>
+    </w:p>
+    <w:p>
+      <w:pPr>
+        <w:rPr>
+          <w:sz w:val="28"/>
+        </w:rPr>
+      </w:pPr>
+      <w:r>
+        <w:rPr>
+          <w:sz w:val="28"/>
+        </w:rPr>
+        <w:t>Create Web Server: Dan</w:t>
+      </w:r>
+    </w:p>
+    <w:p>
+      <w:pPr>
+        <w:rPr>
+          <w:sz w:val="28"/>
+        </w:rPr>
+      </w:pPr>
+      <w:r>
+        <w:rPr>
+          <w:sz w:val="28"/>
+        </w:rPr>
+        <w:t>Flask Setup: Gunnar</w:t>
+      </w:r>
+    </w:p>
+    <w:p>
+      <w:pPr>
+        <w:rPr>
+          <w:sz w:val="28"/>
+        </w:rPr>
+      </w:pPr>
+      <w:r>
+        <w:rPr>
+          <w:sz w:val="28"/>
+        </w:rPr>
+        <w:t>Hub -&gt; Microcontroller Connection: Joe</w:t>
+      </w:r>
+    </w:p>
+    <w:p>
+      <w:pPr>
+        <w:rPr>
+          <w:sz w:val="28"/>
+        </w:rPr>
+      </w:pPr>
+      <w:r>
+        <w:rPr>
+          <w:sz w:val="28"/>
+        </w:rPr>
+        <w:t>Microcontroller -&gt; Hub Connection: Connor</w:t>
+      </w:r>
+    </w:p>
+    <w:p>
+      <w:pPr>
+        <w:rPr>
+          <w:sz w:val="28"/>
+        </w:rPr>
+      </w:pPr>
+      <w:r>
+        <w:rPr>
+          <w:sz w:val="28"/>
+        </w:rPr>
+        <w:t>Relay Interface (Software): Connor</w:t>
+      </w:r>
+    </w:p>
+    <w:p>
+      <w:pPr>
+        <w:rPr>
+          <w:sz w:val="28"/>
+        </w:rPr>
+      </w:pPr>
+      <w:r>
+        <w:rPr>
+          <w:sz w:val="28"/>
+        </w:rPr>
+        <w:t>Motion Sensor Logic: Joe</w:t>
+      </w:r>
+    </w:p>
+    <w:p>
+      <w:pPr>
+        <w:rPr>
+          <w:sz w:val="28"/>
+        </w:rPr>
+      </w:pPr>
+      <w:r>
+        <w:rPr>
+          <w:sz w:val="28"/>
+        </w:rPr>
+        <w:t>Web Server Logic (Basic): Dan</w:t>
+      </w:r>
+    </w:p>
+    <w:p>
+      <w:pPr>
+        <w:rPr>
+          <w:sz w:val="28"/>
+        </w:rPr>
+      </w:pPr>
+      <w:r>
+        <w:rPr>
+          <w:sz w:val="28"/>
+        </w:rPr>
+        <w:t>Expand UI: Gunnar</w:t>
+      </w:r>
+    </w:p>
+    <w:p>
+      <w:pPr>
+        <w:rPr>
+          <w:sz w:val="28"/>
+        </w:rPr>
+      </w:pPr>
+      <w:r>
+        <w:rPr>
+          <w:sz w:val="28"/>
+        </w:rPr>
+        <w:t>Design Node Enclosure: Dan/Gunnar</w:t>
+      </w:r>
+    </w:p>
+    <w:p>
+      <w:pPr>
+        <w:rPr>
+          <w:sz w:val="28"/>
+        </w:rPr>
+      </w:pPr>
+      <w:r>
+        <w:rPr>
+          <w:sz w:val="28"/>
+        </w:rPr>
+        <w:t>Setup Test Environment: Everyone</w:t>
+      </w:r>
+    </w:p>
+    <w:p>
+      <w:pPr>
+        <w:rPr>
+          <w:sz w:val="28"/>
+        </w:rPr>
+      </w:pPr>
+      <w:r>
+        <w:rPr>
+          <w:sz w:val="28"/>
+        </w:rPr>
+        <w:t>Running Tests in Lab: Everyone</w:t>
+      </w:r>
+    </w:p>
+    <w:p>
+      <w:pPr>
+        <w:rPr>
+          <w:sz w:val="28"/>
+        </w:rPr>
+      </w:pPr>
+      <w:r>
+        <w:rPr>
+          <w:sz w:val="28"/>
+        </w:rPr>
+        <w:t>Advanced Features: Everyone</w:t>
+      </w:r>
+    </w:p>
+    <w:p>
+      <w:pPr>
+        <w:rPr>
+          <w:sz w:val="28"/>
+        </w:rPr>
+      </w:pPr>
+      <w:r>
+        <w:rPr>
+          <w:sz w:val="28"/>
+        </w:rPr>
+        <w:t>Presentation Prep: Everyone</w:t>
       </w:r>
     </w:p>
     <w:sectPr>
@@ -2001,39 +2411,6 @@
         </w:p>
       </w:docPartBody>
     </w:docPart>
-    <w:docPart>
-      <w:docPartPr>
-        <w:name w:val="210226FB3F280F4891CE1217DEF8B35C"/>
-        <w:category>
-          <w:name w:val="General"/>
-          <w:gallery w:val="placeholder"/>
-        </w:category>
-        <w:types>
-          <w:type w:val="bbPlcHdr"/>
-        </w:types>
-        <w:behaviors>
-          <w:behavior w:val="content"/>
-        </w:behaviors>
-        <w:guid w:val="{CDB9C1BD-2FA5-3F40-A693-A174C6A0EB0E}"/>
-      </w:docPartPr>
-      <w:docPartBody>
-        <w:p>
-          <w:pPr>
-            <w:pStyle w:val="210226FB3F280F4891CE1217DEF8B35C"/>
-          </w:pPr>
-          <w:r>
-            <w:rPr>
-              <w:rFonts w:asciiTheme="majorHAnsi" w:hAnsiTheme="majorHAnsi"/>
-              <w:noProof/>
-              <w:color w:val="548DD4" w:themeColor="text2" w:themeTint="99"/>
-              <w:sz w:val="40"/>
-              <w:szCs w:val="36"/>
-            </w:rPr>
-            <w:t>[Document Subtitle]</w:t>
-          </w:r>
-        </w:p>
-      </w:docPartBody>
-    </w:docPart>
   </w:docParts>
 </w:glossaryDocument>
 </file>
@@ -2076,10 +2453,12 @@
     <w:sig w:usb0="E00002FF" w:usb1="400004FF" w:usb2="00000000" w:usb3="00000000" w:csb0="0000019F" w:csb1="00000000"/>
   </w:font>
   <w:font w:name="ＭＳ 明朝">
-    <w:charset w:val="4E"/>
-    <w:family w:val="auto"/>
-    <w:pitch w:val="variable"/>
-    <w:sig w:usb0="E00002FF" w:usb1="6AC7FDFB" w:usb2="00000012" w:usb3="00000000" w:csb0="0002009F" w:csb1="00000000"/>
+    <w:panose1 w:val="00000000000000000000"/>
+    <w:charset w:val="80"/>
+    <w:family w:val="roman"/>
+    <w:notTrueType/>
+    <w:pitch w:val="fixed"/>
+    <w:sig w:usb0="00000001" w:usb1="08070000" w:usb2="00000010" w:usb3="00000000" w:csb0="00020000" w:csb1="00000000"/>
   </w:font>
   <w:font w:name="Calibri">
     <w:panose1 w:val="020F0502020204030204"/>
@@ -2089,10 +2468,12 @@
     <w:sig w:usb0="E10002FF" w:usb1="4000ACFF" w:usb2="00000009" w:usb3="00000000" w:csb0="0000019F" w:csb1="00000000"/>
   </w:font>
   <w:font w:name="ＭＳ ゴシック">
-    <w:charset w:val="4E"/>
-    <w:family w:val="auto"/>
-    <w:pitch w:val="variable"/>
-    <w:sig w:usb0="E00002FF" w:usb1="6AC7FDFB" w:usb2="00000012" w:usb3="00000000" w:csb0="0002009F" w:csb1="00000000"/>
+    <w:panose1 w:val="00000000000000000000"/>
+    <w:charset w:val="80"/>
+    <w:family w:val="modern"/>
+    <w:notTrueType/>
+    <w:pitch w:val="fixed"/>
+    <w:sig w:usb0="00000001" w:usb1="08070000" w:usb2="00000010" w:usb3="00000000" w:csb0="00020000" w:csb1="00000000"/>
   </w:font>
   <w:font w:name="Lucida Grande">
     <w:panose1 w:val="020B0600040502020204"/>
@@ -2125,6 +2506,7 @@
   </w:compat>
   <w:rsids>
     <w:rsidRoot w:val="00680D04"/>
+    <w:rsid w:val="00567932"/>
     <w:rsid w:val="00680D04"/>
   </w:rsids>
   <m:mathPr>
@@ -2877,7 +3259,7 @@
 </file>
 
 <file path=customXml/itemProps1.xml><?xml version="1.0" encoding="utf-8"?>
-<ds:datastoreItem xmlns:ds="http://schemas.openxmlformats.org/officeDocument/2006/customXml" ds:itemID="{B0A5B758-242F-B246-825F-D6E8B630704C}">
+<ds:datastoreItem xmlns:ds="http://schemas.openxmlformats.org/officeDocument/2006/customXml" ds:itemID="{91EFF1F3-EF63-0243-959A-D33FA3B5FDB1}">
   <ds:schemaRefs>
     <ds:schemaRef ds:uri="http://schemas.openxmlformats.org/officeDocument/2006/bibliography"/>
   </ds:schemaRefs>

</xml_diff>

<commit_message>
Added hub discussion to Hardware Design, added hub and node to Software Design
</commit_message>
<xml_diff>
--- a/Proposal.docx
+++ b/Proposal.docx
@@ -292,7 +292,7 @@
                             <a:effectLst/>
                             <a:extLst>
                               <a:ext uri="{91240B29-F687-4f45-9708-019B960494DF}">
-                                <a14:hiddenLine xmlns:a14="http://schemas.microsoft.com/office/drawing/2010/main" xmlns:w="http://schemas.openxmlformats.org/wordprocessingml/2006/main" xmlns:w10="urn:schemas-microsoft-com:office:word" xmlns:v="urn:schemas-microsoft-com:vml" xmlns:o="urn:schemas-microsoft-com:office:office" xmlns:mv="urn:schemas-microsoft-com:mac:vml" xmlns:mo="http://schemas.microsoft.com/office/mac/office/2008/main" xmlns="" w="19050">
+                                <a14:hiddenLine xmlns="" xmlns:mo="http://schemas.microsoft.com/office/mac/office/2008/main" xmlns:mv="urn:schemas-microsoft-com:mac:vml" xmlns:o="urn:schemas-microsoft-com:office:office" xmlns:v="urn:schemas-microsoft-com:vml" xmlns:w10="urn:schemas-microsoft-com:office:word" xmlns:w="http://schemas.openxmlformats.org/wordprocessingml/2006/main" xmlns:a14="http://schemas.microsoft.com/office/drawing/2010/main" w="19050">
                                   <a:solidFill>
                                     <a:srgbClr val="4A7EBB"/>
                                   </a:solidFill>
@@ -302,7 +302,7 @@
                                 </a14:hiddenLine>
                               </a:ext>
                               <a:ext uri="{AF507438-7753-43e0-B8FC-AC1667EBCBE1}">
-                                <a14:hiddenEffects xmlns:a14="http://schemas.microsoft.com/office/drawing/2010/main" xmlns:w="http://schemas.openxmlformats.org/wordprocessingml/2006/main" xmlns:w10="urn:schemas-microsoft-com:office:word" xmlns:v="urn:schemas-microsoft-com:vml" xmlns:o="urn:schemas-microsoft-com:office:office" xmlns:mv="urn:schemas-microsoft-com:mac:vml" xmlns:mo="http://schemas.microsoft.com/office/mac/office/2008/main" xmlns="">
+                                <a14:hiddenEffects xmlns="" xmlns:mo="http://schemas.microsoft.com/office/mac/office/2008/main" xmlns:mv="urn:schemas-microsoft-com:mac:vml" xmlns:o="urn:schemas-microsoft-com:office:office" xmlns:v="urn:schemas-microsoft-com:vml" xmlns:w10="urn:schemas-microsoft-com:office:word" xmlns:w="http://schemas.openxmlformats.org/wordprocessingml/2006/main" xmlns:a14="http://schemas.microsoft.com/office/drawing/2010/main">
                                   <a:effectLst>
                                     <a:outerShdw blurRad="63500" dist="26940" dir="5400000" algn="ctr" rotWithShape="0">
                                       <a:srgbClr val="000000">
@@ -331,7 +331,7 @@
               </mc:Choice>
               <mc:Fallback>
                 <w:pict>
-                  <v:rect w14:anchorId="3926DDD0" id="Rectangle 23" o:spid="_x0000_s1026" style="position:absolute;margin-left:28.8pt;margin-top:666pt;width:554.4pt;height:97.2pt;z-index:-251656192;visibility:visible;mso-wrap-style:square;mso-width-percent:0;mso-height-percent:0;mso-wrap-distance-left:9pt;mso-wrap-distance-top:0;mso-wrap-distance-right:9pt;mso-wrap-distance-bottom:0;mso-position-horizontal:absolute;mso-position-horizontal-relative:page;mso-position-vertical:absolute;mso-position-vertical-relative:page;mso-width-percent:0;mso-height-percent:0;mso-width-relative:page;mso-height-relative:page;v-text-anchor:top" o:gfxdata="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" stroked="f">
+                  <v:rect w14:anchorId="102EA0A2" id="Rectangle 23" o:spid="_x0000_s1026" style="position:absolute;margin-left:28.8pt;margin-top:666pt;width:554.4pt;height:97.2pt;z-index:-251656192;visibility:visible;mso-wrap-style:square;mso-width-percent:0;mso-height-percent:0;mso-wrap-distance-left:9pt;mso-wrap-distance-top:0;mso-wrap-distance-right:9pt;mso-wrap-distance-bottom:0;mso-position-horizontal:absolute;mso-position-horizontal-relative:page;mso-position-vertical:absolute;mso-position-vertical-relative:page;mso-width-percent:0;mso-height-percent:0;mso-width-relative:page;mso-height-relative:page;v-text-anchor:top" o:gfxdata="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" stroked="f">
                     <v:fill opacity="0" color2="#8db3e2 [1311]" rotate="t" focus="100%" type="gradient"/>
                     <v:textbox inset=",7.2pt,,7.2pt"/>
                     <w10:wrap anchorx="page" anchory="page"/>
@@ -1069,7 +1069,15 @@
         <w:t xml:space="preserve"> </w:t>
       </w:r>
       <w:r>
-        <w:t xml:space="preserve">(Gantt Chart) </w:t>
+        <w:t xml:space="preserve">(Gantt </w:t>
+      </w:r>
+      <w:proofErr w:type="gramStart"/>
+      <w:r>
+        <w:t>Chart</w:t>
+      </w:r>
+      <w:proofErr w:type="gramEnd"/>
+      <w:r>
+        <w:t xml:space="preserve">) </w:t>
       </w:r>
       <w:r>
         <w:t>Time line showing dependencies and major testable milestones</w:t>
@@ -1381,6 +1389,34 @@
     </w:p>
     <w:p>
       <w:pPr>
+        <w:ind w:firstLine="720"/>
+        <w:rPr>
+          <w:sz w:val="28"/>
+        </w:rPr>
+      </w:pPr>
+      <w:r>
+        <w:rPr>
+          <w:sz w:val="28"/>
+        </w:rPr>
+        <w:t xml:space="preserve">We looked into a few different choices for where and how to host our server.  Our initial discussion was whether to host the server locally, on a small local server, or to host remotely using a cloud service such as Amazon Web Services.  We decided that hosting the server locally would give us more flexibility in software design.  We then settled on either a Raspberry Pi or a </w:t>
+      </w:r>
+      <w:proofErr w:type="spellStart"/>
+      <w:r>
+        <w:rPr>
+          <w:sz w:val="28"/>
+        </w:rPr>
+        <w:t>BeagleBone</w:t>
+      </w:r>
+      <w:proofErr w:type="spellEnd"/>
+      <w:r>
+        <w:rPr>
+          <w:sz w:val="28"/>
+        </w:rPr>
+        <w:t xml:space="preserve"> Black to be our local server.  Comparing price, processing power, I/O connectivity, community development support, and our group members’ familiarity with each, we chose to use a second generation Raspberry Pi to host our web server and act as our hub.  </w:t>
+      </w:r>
+    </w:p>
+    <w:p>
+      <w:pPr>
         <w:rPr>
           <w:sz w:val="28"/>
         </w:rPr>
@@ -1390,7 +1426,14 @@
           <w:sz w:val="28"/>
         </w:rPr>
         <w:tab/>
-        <w:t xml:space="preserve">Safety is the biggest concern we have as a general design aspect, due to adding a device that goes in to a wall and will be running off live wires.  Our relay was a choice between an SPDT relay and a Solid State relay, the SPDT use much less power, but also are designed to fail “open” which means if it does fail the circuit will be broken and avoid an electrical fire, unlike a Solid State relay which can fail closed and cause many problems.  Our transformer is also a key aspect in safety; it is responsible for taking a 120V input and converting it to the necessary 5V to power the entire unit, while also not generating a lot of heat.  We chose an existing product that we will take apart and convert because it is much safer than trying to design a </w:t>
+        <w:t xml:space="preserve">Safety is the biggest concern we have as a general design aspect, due to adding a device that goes in to a wall and will be running off live wires.  Our relay was a choice between an SPDT relay and a Solid State relay, the SPDT use much less power, but also are designed to fail “open” which means if it does fail the circuit will be broken and avoid an electrical fire, unlike a Solid State relay which can fail closed and cause </w:t>
+      </w:r>
+      <w:r>
+        <w:rPr>
+          <w:sz w:val="28"/>
+        </w:rPr>
+        <w:lastRenderedPageBreak/>
+        <w:t xml:space="preserve">many problems.  Our transformer is also a key aspect in safety; it is responsible for taking a 120V input and converting it to the necessary 5V to power the entire unit, while also not generating a lot of heat.  We chose an existing product that we will take apart and convert because it is much safer than trying to design a </w:t>
       </w:r>
       <w:r>
         <w:rPr>
@@ -1416,23 +1459,127 @@
         <w:lastRenderedPageBreak/>
         <w:t>Software Design</w:t>
       </w:r>
+    </w:p>
+    <w:p/>
+    <w:p>
+      <w:pPr>
+        <w:ind w:firstLine="720"/>
+        <w:rPr>
+          <w:sz w:val="28"/>
+        </w:rPr>
+      </w:pPr>
+      <w:r>
+        <w:rPr>
+          <w:sz w:val="28"/>
+        </w:rPr>
+        <w:t xml:space="preserve">There are two main software blocks in our system; the firmware on the nodes in the wall, and the server running on our hub. </w:t>
+      </w:r>
+    </w:p>
+    <w:p>
+      <w:pPr>
+        <w:ind w:firstLine="720"/>
+        <w:rPr>
+          <w:sz w:val="28"/>
+        </w:rPr>
+      </w:pPr>
+      <w:r>
+        <w:rPr>
+          <w:sz w:val="28"/>
+        </w:rPr>
+        <w:t xml:space="preserve">Our server will have three software layers. The frontend will be the web interface shown to users. </w:t>
+      </w:r>
+    </w:p>
+    <w:p>
+      <w:pPr>
+        <w:ind w:firstLine="720"/>
+        <w:rPr>
+          <w:sz w:val="28"/>
+        </w:rPr>
+      </w:pPr>
+      <w:r>
+        <w:rPr>
+          <w:sz w:val="28"/>
+        </w:rPr>
+        <w:t xml:space="preserve">After authenticating at a log-in screen, there will be a GUI with options to register/connect a node to the server, add or change the lighting schedules and rules, and the ability to manually control the status of any light connected to the system. The page will also display and automatically refresh the current status of all lights in the system. </w:t>
+      </w:r>
+    </w:p>
+    <w:p>
+      <w:pPr>
+        <w:ind w:firstLine="720"/>
+        <w:rPr>
+          <w:sz w:val="28"/>
+        </w:rPr>
+      </w:pPr>
+      <w:r>
+        <w:rPr>
+          <w:sz w:val="28"/>
+        </w:rPr>
+        <w:t xml:space="preserve">The middle layer of the server will process requests from the frontend, including handling user authentication and formulating requests to any node to either read or change its state. The middleware layer will also process calls to the lower layer. </w:t>
+      </w:r>
+    </w:p>
+    <w:p>
+      <w:pPr>
+        <w:ind w:firstLine="720"/>
+        <w:rPr>
+          <w:sz w:val="28"/>
+        </w:rPr>
+      </w:pPr>
+      <w:r>
+        <w:rPr>
+          <w:sz w:val="28"/>
+        </w:rPr>
+        <w:t xml:space="preserve">The lower layer will contain a set of </w:t>
+      </w:r>
+      <w:proofErr w:type="spellStart"/>
+      <w:r>
+        <w:rPr>
+          <w:sz w:val="28"/>
+        </w:rPr>
+        <w:t>Cron</w:t>
+      </w:r>
+      <w:proofErr w:type="spellEnd"/>
+      <w:r>
+        <w:rPr>
+          <w:sz w:val="28"/>
+        </w:rPr>
+        <w:t xml:space="preserve"> jobs (using the Linux utility </w:t>
+      </w:r>
+      <w:proofErr w:type="spellStart"/>
+      <w:r>
+        <w:rPr>
+          <w:sz w:val="28"/>
+        </w:rPr>
+        <w:t>Cron</w:t>
+      </w:r>
+      <w:proofErr w:type="spellEnd"/>
+      <w:r>
+        <w:rPr>
+          <w:sz w:val="28"/>
+        </w:rPr>
+        <w:t xml:space="preserve">) that will maintain the scheduling. It will also contain a database of all registered nodes and their rules and schedules. </w:t>
+      </w:r>
+    </w:p>
+    <w:p>
+      <w:pPr>
+        <w:ind w:firstLine="720"/>
+        <w:rPr>
+          <w:sz w:val="28"/>
+        </w:rPr>
+      </w:pPr>
+      <w:r>
+        <w:rPr>
+          <w:sz w:val="28"/>
+        </w:rPr>
+        <w:t xml:space="preserve">The firmware running on our nodes will have </w:t>
+      </w:r>
+      <w:r>
+        <w:rPr>
+          <w:sz w:val="28"/>
+        </w:rPr>
+        <w:t xml:space="preserve">three core functional tasks: identifying itself to register with a hub, changing the state of the relay to turn its light on/off, and responding to ping requests with the current status of the relay (and therefore the light). </w:t>
+      </w:r>
       <w:bookmarkStart w:id="3" w:name="_GoBack"/>
       <w:bookmarkEnd w:id="3"/>
-    </w:p>
-    <w:p/>
-    <w:p>
-      <w:pPr>
-        <w:rPr>
-          <w:sz w:val="28"/>
-        </w:rPr>
-      </w:pPr>
-    </w:p>
-    <w:p>
-      <w:pPr>
-        <w:rPr>
-          <w:sz w:val="28"/>
-        </w:rPr>
-      </w:pPr>
       <w:r>
         <w:rPr>
           <w:sz w:val="28"/>
@@ -2646,7 +2793,7 @@
     <w:charset w:val="00"/>
     <w:family w:val="roman"/>
     <w:pitch w:val="variable"/>
-    <w:sig w:usb0="E0002EFF" w:usb1="C0007843" w:usb2="00000009" w:usb3="00000000" w:csb0="000001FF" w:csb1="00000000"/>
+    <w:sig w:usb0="E0002AFF" w:usb1="C0007841" w:usb2="00000009" w:usb3="00000000" w:csb0="000001FF" w:csb1="00000000"/>
   </w:font>
   <w:font w:name="Courier New">
     <w:panose1 w:val="02070309020205020404"/>
@@ -2675,14 +2822,14 @@
     <w:charset w:val="80"/>
     <w:family w:val="modern"/>
     <w:pitch w:val="fixed"/>
-    <w:sig w:usb0="E00002FF" w:usb1="6AC7FDFB" w:usb2="08000012" w:usb3="00000000" w:csb0="0002009F" w:csb1="00000000"/>
+    <w:sig w:usb0="E00002FF" w:usb1="6AC7FDFB" w:usb2="00000012" w:usb3="00000000" w:csb0="0002009F" w:csb1="00000000"/>
   </w:font>
   <w:font w:name="Calibri">
     <w:panose1 w:val="020F0502020204030204"/>
     <w:charset w:val="00"/>
     <w:family w:val="swiss"/>
     <w:pitch w:val="variable"/>
-    <w:sig w:usb0="E00002FF" w:usb1="4000ACFF" w:usb2="00000001" w:usb3="00000000" w:csb0="0000019F" w:csb1="00000000"/>
+    <w:sig w:usb0="E10002FF" w:usb1="4000ACFF" w:usb2="00000009" w:usb3="00000000" w:csb0="0000019F" w:csb1="00000000"/>
   </w:font>
   <w:font w:name="MS Gothic">
     <w:altName w:val="ＭＳ ゴシック"/>
@@ -2690,7 +2837,7 @@
     <w:charset w:val="80"/>
     <w:family w:val="modern"/>
     <w:pitch w:val="fixed"/>
-    <w:sig w:usb0="E00002FF" w:usb1="6AC7FDFB" w:usb2="08000012" w:usb3="00000000" w:csb0="0002009F" w:csb1="00000000"/>
+    <w:sig w:usb0="E00002FF" w:usb1="6AC7FDFB" w:usb2="00000012" w:usb3="00000000" w:csb0="0002009F" w:csb1="00000000"/>
   </w:font>
   <w:font w:name="Lucida Grande">
     <w:charset w:val="00"/>
@@ -2724,6 +2871,7 @@
     <w:rsidRoot w:val="00680D04"/>
     <w:rsid w:val="00567932"/>
     <w:rsid w:val="00680D04"/>
+    <w:rsid w:val="00850055"/>
     <w:rsid w:val="00D21EDD"/>
     <w:rsid w:val="00EA64DD"/>
   </w:rsids>
@@ -3515,7 +3663,7 @@
 </file>
 
 <file path=customXml/itemProps1.xml><?xml version="1.0" encoding="utf-8"?>
-<ds:datastoreItem xmlns:ds="http://schemas.openxmlformats.org/officeDocument/2006/customXml" ds:itemID="{1358A0B7-8AC6-41FF-BDE9-37982FA3E710}">
+<ds:datastoreItem xmlns:ds="http://schemas.openxmlformats.org/officeDocument/2006/customXml" ds:itemID="{61841DA5-5C83-448C-AC3C-CB41309FF5F7}">
   <ds:schemaRefs>
     <ds:schemaRef ds:uri="http://schemas.openxmlformats.org/officeDocument/2006/bibliography"/>
   </ds:schemaRefs>

</xml_diff>

<commit_message>
Added conclusion, we need to add pictures in line, also we need to add more points to our How ours is different slide
</commit_message>
<xml_diff>
--- a/Proposal.docx
+++ b/Proposal.docx
@@ -35,9 +35,6 @@
             </w:rPr>
             <w:alias w:val="Title"/>
             <w:id w:val="11521188"/>
-            <w:placeholder>
-              <w:docPart w:val="04F297EDC34B544FAE2AC2763B261882"/>
-            </w:placeholder>
             <w:dataBinding w:prefixMappings="xmlns:ns0='http://purl.org/dc/elements/1.1/' xmlns:ns1='http://schemas.openxmlformats.org/package/2006/metadata/core-properties' " w:xpath="/ns1:coreProperties[1]/ns0:title[1]" w:storeItemID="{6C3C8BC8-F283-45AE-878A-BAB7291924A1}"/>
             <w:text/>
           </w:sdtPr>
@@ -1133,135 +1130,159 @@
           <w:sz w:val="28"/>
           <w:szCs w:val="28"/>
         </w:rPr>
-        <w:t>Bringing Wi-Fi and motion sensors to your light switches allows yo</w:t>
-      </w:r>
-      <w:bookmarkStart w:id="1" w:name="_GoBack"/>
+        <w:t>Bringing Wi-Fi and motion sensors to your light switches allows you to set schedules and rules fo</w:t>
+      </w:r>
+      <w:r>
+        <w:rPr>
+          <w:rFonts w:cs="Times New Roman"/>
+          <w:sz w:val="28"/>
+          <w:szCs w:val="28"/>
+        </w:rPr>
+        <w:t>r managing your home lighting, saving money, energy and time.</w:t>
+      </w:r>
+    </w:p>
+    <w:p>
+      <w:pPr>
+        <w:pStyle w:val="Heading1"/>
+      </w:pPr>
+      <w:bookmarkStart w:id="1" w:name="_Toc301089469"/>
+      <w:r>
+        <w:t>Introduction</w:t>
+      </w:r>
       <w:bookmarkEnd w:id="1"/>
-      <w:r>
-        <w:rPr>
-          <w:rFonts w:cs="Times New Roman"/>
-          <w:sz w:val="28"/>
-          <w:szCs w:val="28"/>
-        </w:rPr>
-        <w:t>u to set schedules and rules fo</w:t>
-      </w:r>
-      <w:r>
-        <w:rPr>
-          <w:rFonts w:cs="Times New Roman"/>
-          <w:sz w:val="28"/>
-          <w:szCs w:val="28"/>
-        </w:rPr>
-        <w:t>r managing your home lighting, saving money, energy and time.</w:t>
+    </w:p>
+    <w:p>
+      <w:pPr>
+        <w:spacing w:line="276" w:lineRule="auto"/>
+      </w:pPr>
+    </w:p>
+    <w:p>
+      <w:pPr>
+        <w:rPr>
+          <w:sz w:val="28"/>
+        </w:rPr>
+      </w:pPr>
+      <w:r>
+        <w:tab/>
+      </w:r>
+      <w:r>
+        <w:rPr>
+          <w:sz w:val="28"/>
+        </w:rPr>
+        <w:t>Nosferatu</w:t>
+      </w:r>
+      <w:r>
+        <w:rPr>
+          <w:sz w:val="28"/>
+        </w:rPr>
+        <w:t xml:space="preserve"> will be a direct replacement for your current lighting setup, going directly inside the wall and replacing the existing switch.  Using each switch as an endpoint they will be networked with the central hub that will be responsible for controlling all switches.</w:t>
+      </w:r>
+      <w:r>
+        <w:rPr>
+          <w:sz w:val="28"/>
+        </w:rPr>
+        <w:t xml:space="preserve">  The hub will be accessible through any Internet browser, which will support remote control of individual switches, rules, and scheduling.  Each switch will also have a manual override button, a motion sensor, as well as a status LED</w:t>
+      </w:r>
+      <w:r>
+        <w:rPr>
+          <w:sz w:val="28"/>
+        </w:rPr>
+        <w:t>.</w:t>
+      </w:r>
+    </w:p>
+    <w:p>
+      <w:pPr>
+        <w:spacing w:line="276" w:lineRule="auto"/>
+        <w:rPr>
+          <w:sz w:val="28"/>
+        </w:rPr>
+      </w:pPr>
+      <w:r>
+        <w:rPr>
+          <w:sz w:val="28"/>
+        </w:rPr>
+        <w:br w:type="page"/>
       </w:r>
     </w:p>
     <w:p>
       <w:pPr>
         <w:pStyle w:val="Heading1"/>
       </w:pPr>
-      <w:bookmarkStart w:id="2" w:name="_Toc301089469"/>
-      <w:r>
-        <w:t>Introduction</w:t>
-      </w:r>
-      <w:bookmarkEnd w:id="2"/>
-    </w:p>
-    <w:p>
-      <w:pPr>
-        <w:spacing w:line="276" w:lineRule="auto"/>
-      </w:pPr>
-    </w:p>
-    <w:p>
-      <w:pPr>
-        <w:rPr>
-          <w:sz w:val="28"/>
-        </w:rPr>
-      </w:pPr>
-      <w:r>
-        <w:tab/>
-      </w:r>
-      <w:r>
-        <w:rPr>
-          <w:sz w:val="28"/>
-        </w:rPr>
-        <w:t>Nosferatu</w:t>
-      </w:r>
-      <w:r>
-        <w:rPr>
-          <w:sz w:val="28"/>
-        </w:rPr>
-        <w:t xml:space="preserve"> will be a direct replacement for your current lighting setup, going directly inside the wall and replacing the existing switch.  Using each switch as an endpoint they will be networked with the central hub that will be responsible for controlling all switches.</w:t>
-      </w:r>
-      <w:r>
-        <w:rPr>
-          <w:sz w:val="28"/>
-        </w:rPr>
-        <w:t xml:space="preserve">  The hub will be accessible through any Internet browser, which will support remote control of individual switches, rules, and scheduling.  Each switch will also have a manual override button, a motion sensor, as well as a status LED</w:t>
-      </w:r>
-      <w:r>
-        <w:rPr>
-          <w:sz w:val="28"/>
-        </w:rPr>
-        <w:t>.</w:t>
-      </w:r>
-    </w:p>
-    <w:p>
-      <w:pPr>
-        <w:spacing w:line="276" w:lineRule="auto"/>
-        <w:rPr>
-          <w:sz w:val="28"/>
-        </w:rPr>
-      </w:pPr>
-      <w:r>
-        <w:rPr>
-          <w:sz w:val="28"/>
-        </w:rPr>
-        <w:br w:type="page"/>
-      </w:r>
-    </w:p>
-    <w:p>
-      <w:pPr>
-        <w:pStyle w:val="Heading1"/>
-      </w:pPr>
-      <w:bookmarkStart w:id="3" w:name="_Toc301089470"/>
+      <w:bookmarkStart w:id="2" w:name="_Toc301089470"/>
       <w:r>
         <w:lastRenderedPageBreak/>
         <w:t>Problem Formulation / Impact</w:t>
       </w:r>
+      <w:bookmarkEnd w:id="2"/>
+    </w:p>
+    <w:p/>
+    <w:p>
+      <w:pPr>
+        <w:rPr>
+          <w:sz w:val="28"/>
+        </w:rPr>
+      </w:pPr>
+      <w:r>
+        <w:tab/>
+      </w:r>
+      <w:r>
+        <w:rPr>
+          <w:sz w:val="28"/>
+        </w:rPr>
+        <w:t>Currently there are very few existing consumer available solutions for automated lighting.  Wi-Fi light bulbs</w:t>
+      </w:r>
+      <w:r>
+        <w:rPr>
+          <w:sz w:val="28"/>
+        </w:rPr>
+        <w:t>(4)</w:t>
+      </w:r>
+      <w:r>
+        <w:rPr>
+          <w:sz w:val="28"/>
+        </w:rPr>
+        <w:t xml:space="preserve"> are the most common to date, with the main drawback being that every time a bulb needs to be replaced a new module needs to be purchased and re-setup, as well as needing proprietary applications to run properly.  Light bulbs</w:t>
+      </w:r>
+      <w:r>
+        <w:rPr>
+          <w:sz w:val="28"/>
+        </w:rPr>
+        <w:t xml:space="preserve"> also lack scheduling and rules that </w:t>
+      </w:r>
+      <w:r>
+        <w:rPr>
+          <w:sz w:val="28"/>
+        </w:rPr>
+        <w:t xml:space="preserve">Nosferatu </w:t>
+      </w:r>
+      <w:r>
+        <w:rPr>
+          <w:sz w:val="28"/>
+        </w:rPr>
+        <w:t>can provide.  For in wall solutions Belkin has a similar product that is exclus</w:t>
+      </w:r>
+      <w:r>
+        <w:rPr>
+          <w:sz w:val="28"/>
+        </w:rPr>
+        <w:t>ive to its WeMo(3) in home setup, but that doesn’t include motion sensors.  Patent wise there aren’t any that will impact our design of the Nosferatu home lighting system.</w:t>
+      </w:r>
+    </w:p>
+    <w:p>
+      <w:pPr>
+        <w:rPr>
+          <w:sz w:val="28"/>
+        </w:rPr>
+      </w:pPr>
+      <w:r>
+        <w:rPr>
+          <w:sz w:val="28"/>
+        </w:rPr>
+        <w:tab/>
+        <w:t>[DAN PLEASE TALK MOAR ABOOUT DAS PATENTS]</w:t>
+      </w:r>
+      <w:bookmarkStart w:id="3" w:name="_GoBack"/>
       <w:bookmarkEnd w:id="3"/>
-    </w:p>
-    <w:p/>
-    <w:p>
-      <w:pPr>
-        <w:rPr>
-          <w:sz w:val="28"/>
-        </w:rPr>
-      </w:pPr>
-      <w:r>
-        <w:tab/>
-      </w:r>
-      <w:r>
-        <w:rPr>
-          <w:sz w:val="28"/>
-        </w:rPr>
-        <w:t>Currently there are very few existing consumer available solutions for automated lighting.  Wi-Fi light bulbs are the most common to date, with the main drawback being that every time a bulb needs to be replaced a new module needs to be purchased and re-setup, as well as needing proprietary applications to run properly.  Light bulbs</w:t>
-      </w:r>
-      <w:r>
-        <w:rPr>
-          <w:sz w:val="28"/>
-        </w:rPr>
-        <w:t xml:space="preserve"> also lack scheduling and rules that </w:t>
-      </w:r>
-      <w:r>
-        <w:rPr>
-          <w:sz w:val="28"/>
-        </w:rPr>
-        <w:t xml:space="preserve">Nosferatu </w:t>
-      </w:r>
-      <w:r>
-        <w:rPr>
-          <w:sz w:val="28"/>
-        </w:rPr>
-        <w:t>can provide.  For in wall solutions Belkin has a similar product that is exclusive to its WeMo in home setup.  We have more features and are cooler, and we hope ours costs less.</w:t>
-      </w:r>
     </w:p>
     <w:p>
       <w:pPr>
@@ -1358,21 +1379,7 @@
         <w:rPr>
           <w:sz w:val="28"/>
         </w:rPr>
-        <w:t xml:space="preserve">We looked into a few different choices for where and how to host our server.  Our initial discussion was whether to host the server locally, on a small local server, or to host remotely using a cloud service such as Amazon Web Services.  We decided that hosting the server locally would give us more flexibility in software design.  We then settled on either a Raspberry Pi or a </w:t>
-      </w:r>
-      <w:proofErr w:type="spellStart"/>
-      <w:r>
-        <w:rPr>
-          <w:sz w:val="28"/>
-        </w:rPr>
-        <w:t>BeagleBone</w:t>
-      </w:r>
-      <w:proofErr w:type="spellEnd"/>
-      <w:r>
-        <w:rPr>
-          <w:sz w:val="28"/>
-        </w:rPr>
-        <w:t xml:space="preserve"> Black to be our local server.  Comparing price, processing power, I/O connectivity, community development support, and our group members’ familiarity with each, we chose to use a second generation Raspberry Pi to host our web server and act as our hub.  </w:t>
+        <w:t xml:space="preserve">We looked into a few different choices for where and how to host our server.  Our initial discussion was whether to host the server locally, on a small local server, or to host remotely using a cloud service such as Amazon Web Services.  We decided that hosting the server locally would give us more flexibility in software design.  We then settled on either a Raspberry Pi or a BeagleBone Black to be our local server.  Comparing price, processing power, I/O connectivity, community development support, and our group members’ familiarity with each, we chose to use a second generation Raspberry Pi to host our web server and act as our hub.  </w:t>
       </w:r>
     </w:p>
     <w:p>
@@ -1440,16 +1447,8 @@
         <w:rPr>
           <w:sz w:val="28"/>
         </w:rPr>
-        <w:t>n software blocks in our system</w:t>
-      </w:r>
-      <w:proofErr w:type="gramStart"/>
-      <w:r>
-        <w:rPr>
-          <w:sz w:val="28"/>
-        </w:rPr>
-        <w:t>;</w:t>
-      </w:r>
-      <w:proofErr w:type="gramEnd"/>
+        <w:t>n software blocks in our system;</w:t>
+      </w:r>
       <w:r>
         <w:rPr>
           <w:sz w:val="28"/>
@@ -1484,21 +1483,7 @@
         <w:rPr>
           <w:sz w:val="28"/>
         </w:rPr>
-        <w:t>ill have three software layers</w:t>
-      </w:r>
-      <w:proofErr w:type="gramStart"/>
-      <w:r>
-        <w:rPr>
-          <w:sz w:val="28"/>
-        </w:rPr>
-        <w:t>;</w:t>
-      </w:r>
-      <w:proofErr w:type="gramEnd"/>
-      <w:r>
-        <w:rPr>
-          <w:sz w:val="28"/>
-        </w:rPr>
-        <w:t xml:space="preserve"> frontend (HTML, JavaScript), middleware (Python), and backend (database, Linux system calls).</w:t>
+        <w:t>ill have three software layers; frontend (HTML, JavaScript), middleware (Python), and backend (database, Linux system calls).</w:t>
       </w:r>
       <w:r>
         <w:rPr>
@@ -1610,27 +1595,13 @@
         <w:rPr>
           <w:sz w:val="28"/>
         </w:rPr>
-        <w:t xml:space="preserve">ifications to the database (or </w:t>
-      </w:r>
-      <w:proofErr w:type="spellStart"/>
-      <w:r>
-        <w:rPr>
-          <w:sz w:val="28"/>
-        </w:rPr>
-        <w:t>C</w:t>
-      </w:r>
-      <w:r>
-        <w:rPr>
-          <w:sz w:val="28"/>
-        </w:rPr>
-        <w:t>ron</w:t>
-      </w:r>
-      <w:proofErr w:type="spellEnd"/>
-      <w:r>
-        <w:rPr>
-          <w:sz w:val="28"/>
-        </w:rPr>
-        <w:t xml:space="preserve"> job for schedules), or request updated data from the server to update the UI elements on the webpage.</w:t>
+        <w:t>ifications to the database (or C</w:t>
+      </w:r>
+      <w:r>
+        <w:rPr>
+          <w:sz w:val="28"/>
+        </w:rPr>
+        <w:t>ron job for schedules), or request updated data from the server to update the UI elements on the webpage.</w:t>
       </w:r>
     </w:p>
     <w:p>
@@ -1980,6 +1951,30 @@
           <w:sz w:val="28"/>
         </w:rPr>
         <w:tab/>
+      </w:r>
+      <w:r>
+        <w:rPr>
+          <w:sz w:val="28"/>
+        </w:rPr>
+        <w:t>Nosferatu will enable the average homeowner to automate their home lighting without worrying about replacing all of their light bulbs or a long, arduous setup.</w:t>
+      </w:r>
+      <w:r>
+        <w:rPr>
+          <w:sz w:val="28"/>
+        </w:rPr>
+        <w:t xml:space="preserve">  Ideally we would like to expand this idea to other home automation uses that could utilize the same setup, such as power outlets and home security.  We would also like to expand our interface to include a mobile application to make interfacing even easier when away from a computer.</w:t>
+      </w:r>
+      <w:r>
+        <w:rPr>
+          <w:sz w:val="28"/>
+        </w:rPr>
+        <w:t xml:space="preserve">  With an open API, Nosferatu could also be used to hook into other personal and home applications, even other home automation products such as Nest.  With more software on the node end we could remove the need for a central hub to connect the nodes and host the server, and instead just use the current home wireless setup. </w:t>
+      </w:r>
+      <w:r>
+        <w:rPr>
+          <w:sz w:val="28"/>
+        </w:rPr>
+        <w:t xml:space="preserve">  Given the expandability of Nosferatu, its usefulness should be able to outclass any existing competitors in home lighting and automation. </w:t>
       </w:r>
     </w:p>
     <w:p>
@@ -2047,9 +2042,20 @@
       </w:r>
     </w:p>
     <w:p>
-      <w:r>
-        <w:rPr>
-          <w:sz w:val="28"/>
+      <w:pPr>
+        <w:rPr>
+          <w:sz w:val="28"/>
+        </w:rPr>
+      </w:pPr>
+      <w:r>
+        <w:rPr>
+          <w:sz w:val="28"/>
+        </w:rPr>
+        <w:t>(1)</w:t>
+      </w:r>
+      <w:r>
+        <w:rPr>
+          <w:sz w:val="32"/>
         </w:rPr>
         <w:tab/>
       </w:r>
@@ -2057,6 +2063,7 @@
         <w:r>
           <w:rPr>
             <w:rStyle w:val="Hyperlink"/>
+            <w:sz w:val="28"/>
           </w:rPr>
           <w:t>https://www.google.com/patents/US6531836</w:t>
         </w:r>
@@ -2064,26 +2071,29 @@
     </w:p>
     <w:p>
       <w:pPr>
-        <w:ind w:firstLine="720"/>
-      </w:pPr>
+        <w:rPr>
+          <w:sz w:val="28"/>
+        </w:rPr>
+      </w:pPr>
+      <w:r>
+        <w:rPr>
+          <w:sz w:val="28"/>
+        </w:rPr>
+        <w:t>(2)</w:t>
+      </w:r>
+      <w:r>
+        <w:rPr>
+          <w:sz w:val="28"/>
+        </w:rPr>
+        <w:tab/>
+      </w:r>
       <w:hyperlink r:id="rId10" w:history="1">
         <w:r>
           <w:rPr>
             <w:rStyle w:val="Hyperlink"/>
+            <w:sz w:val="28"/>
           </w:rPr>
-          <w:t>https://www.google.com/patent</w:t>
-        </w:r>
-        <w:r>
-          <w:rPr>
-            <w:rStyle w:val="Hyperlink"/>
-          </w:rPr>
-          <w:t>s</w:t>
-        </w:r>
-        <w:r>
-          <w:rPr>
-            <w:rStyle w:val="Hyperlink"/>
-          </w:rPr>
-          <w:t>/US5086385</w:t>
+          <w:t>https://www.google.com/patents/US5086385</w:t>
         </w:r>
       </w:hyperlink>
     </w:p>
@@ -2093,27 +2103,25 @@
           <w:sz w:val="28"/>
         </w:rPr>
       </w:pPr>
-      <w:proofErr w:type="spellStart"/>
-      <w:r>
-        <w:rPr>
-          <w:sz w:val="28"/>
-        </w:rPr>
-        <w:t>WeMo</w:t>
-      </w:r>
-      <w:proofErr w:type="spellEnd"/>
-      <w:r>
-        <w:rPr>
-          <w:sz w:val="28"/>
-        </w:rPr>
-        <w:t>:</w:t>
-      </w:r>
-    </w:p>
-    <w:p>
-      <w:pPr>
-        <w:rPr>
-          <w:sz w:val="28"/>
-        </w:rPr>
-      </w:pPr>
+      <w:r>
+        <w:rPr>
+          <w:sz w:val="28"/>
+        </w:rPr>
+        <w:t>WeMo:</w:t>
+      </w:r>
+    </w:p>
+    <w:p>
+      <w:pPr>
+        <w:rPr>
+          <w:sz w:val="28"/>
+        </w:rPr>
+      </w:pPr>
+      <w:r>
+        <w:rPr>
+          <w:sz w:val="28"/>
+        </w:rPr>
+        <w:t>(3)</w:t>
+      </w:r>
       <w:hyperlink r:id="rId11" w:history="1">
         <w:r>
           <w:rPr>
@@ -2136,7 +2144,6 @@
           <w:sz w:val="28"/>
         </w:rPr>
       </w:pPr>
-      <w:proofErr w:type="spellStart"/>
       <w:r>
         <w:rPr>
           <w:sz w:val="28"/>
@@ -2147,22 +2154,21 @@
         <w:rPr>
           <w:sz w:val="28"/>
         </w:rPr>
-        <w:t>nBulb</w:t>
-      </w:r>
-      <w:proofErr w:type="spellEnd"/>
-      <w:r>
-        <w:rPr>
-          <w:sz w:val="28"/>
-        </w:rPr>
-        <w:t>:</w:t>
-      </w:r>
-    </w:p>
-    <w:p>
-      <w:pPr>
-        <w:rPr>
-          <w:sz w:val="28"/>
-        </w:rPr>
-      </w:pPr>
+        <w:t>nBulb:</w:t>
+      </w:r>
+    </w:p>
+    <w:p>
+      <w:pPr>
+        <w:rPr>
+          <w:sz w:val="28"/>
+        </w:rPr>
+      </w:pPr>
+      <w:r>
+        <w:rPr>
+          <w:sz w:val="28"/>
+        </w:rPr>
+        <w:t>(4)</w:t>
+      </w:r>
       <w:r>
         <w:rPr>
           <w:sz w:val="28"/>
@@ -3263,571 +3269,6 @@
     </w:rPr>
   </w:style>
 </w:styles>
-</file>
-
-<file path=word/glossary/document.xml><?xml version="1.0" encoding="utf-8"?>
-<w:glossaryDocument xmlns:wpc="http://schemas.microsoft.com/office/word/2010/wordprocessingCanvas" xmlns:mo="http://schemas.microsoft.com/office/mac/office/2008/main" xmlns:mc="http://schemas.openxmlformats.org/markup-compatibility/2006" xmlns:mv="urn:schemas-microsoft-com:mac:vml" xmlns:o="urn:schemas-microsoft-com:office:office" xmlns:r="http://schemas.openxmlformats.org/officeDocument/2006/relationships" xmlns:m="http://schemas.openxmlformats.org/officeDocument/2006/math" xmlns:v="urn:schemas-microsoft-com:vml" xmlns:wp14="http://schemas.microsoft.com/office/word/2010/wordprocessingDrawing" xmlns:wp="http://schemas.openxmlformats.org/drawingml/2006/wordprocessingDrawing" xmlns:w10="urn:schemas-microsoft-com:office:word" xmlns:w="http://schemas.openxmlformats.org/wordprocessingml/2006/main" xmlns:w14="http://schemas.microsoft.com/office/word/2010/wordml" xmlns:wpg="http://schemas.microsoft.com/office/word/2010/wordprocessingGroup" xmlns:wpi="http://schemas.microsoft.com/office/word/2010/wordprocessingInk" xmlns:wne="http://schemas.microsoft.com/office/word/2006/wordml" xmlns:wps="http://schemas.microsoft.com/office/word/2010/wordprocessingShape" mc:Ignorable="w14 wp14"/>
-</file>
-
-<file path=word/glossary/fontTable.xml><?xml version="1.0" encoding="utf-8"?>
-<w:fonts xmlns:mc="http://schemas.openxmlformats.org/markup-compatibility/2006" xmlns:r="http://schemas.openxmlformats.org/officeDocument/2006/relationships" xmlns:w="http://schemas.openxmlformats.org/wordprocessingml/2006/main" xmlns:w14="http://schemas.microsoft.com/office/word/2010/wordml" mc:Ignorable="w14">
-  <w:font w:name="Symbol">
-    <w:panose1 w:val="00000000000000000000"/>
-    <w:charset w:val="02"/>
-    <w:family w:val="auto"/>
-    <w:pitch w:val="variable"/>
-    <w:sig w:usb0="00000000" w:usb1="10000000" w:usb2="00000000" w:usb3="00000000" w:csb0="80000000" w:csb1="00000000"/>
-  </w:font>
-  <w:font w:name="Times New Roman">
-    <w:panose1 w:val="02020603050405020304"/>
-    <w:charset w:val="00"/>
-    <w:family w:val="auto"/>
-    <w:pitch w:val="variable"/>
-    <w:sig w:usb0="E0002AFF" w:usb1="C0007841" w:usb2="00000009" w:usb3="00000000" w:csb0="000001FF" w:csb1="00000000"/>
-  </w:font>
-  <w:font w:name="Courier New">
-    <w:panose1 w:val="02070309020205020404"/>
-    <w:charset w:val="00"/>
-    <w:family w:val="auto"/>
-    <w:pitch w:val="variable"/>
-    <w:sig w:usb0="E0002AFF" w:usb1="C0007843" w:usb2="00000009" w:usb3="00000000" w:csb0="000001FF" w:csb1="00000000"/>
-  </w:font>
-  <w:font w:name="Wingdings">
-    <w:panose1 w:val="05000000000000000000"/>
-    <w:charset w:val="02"/>
-    <w:family w:val="auto"/>
-    <w:pitch w:val="variable"/>
-    <w:sig w:usb0="00000000" w:usb1="10000000" w:usb2="00000000" w:usb3="00000000" w:csb0="80000000" w:csb1="00000000"/>
-  </w:font>
-  <w:font w:name="Cambria">
-    <w:panose1 w:val="02040503050406030204"/>
-    <w:charset w:val="00"/>
-    <w:family w:val="auto"/>
-    <w:pitch w:val="variable"/>
-    <w:sig w:usb0="E00002FF" w:usb1="400004FF" w:usb2="00000000" w:usb3="00000000" w:csb0="0000019F" w:csb1="00000000"/>
-  </w:font>
-  <w:font w:name="ＭＳ 明朝">
-    <w:charset w:val="4E"/>
-    <w:family w:val="auto"/>
-    <w:pitch w:val="variable"/>
-    <w:sig w:usb0="00000001" w:usb1="08070000" w:usb2="00000010" w:usb3="00000000" w:csb0="00020000" w:csb1="00000000"/>
-  </w:font>
-  <w:font w:name="Calibri">
-    <w:panose1 w:val="020F0502020204030204"/>
-    <w:charset w:val="00"/>
-    <w:family w:val="auto"/>
-    <w:pitch w:val="variable"/>
-    <w:sig w:usb0="E10002FF" w:usb1="4000ACFF" w:usb2="00000009" w:usb3="00000000" w:csb0="0000019F" w:csb1="00000000"/>
-  </w:font>
-  <w:font w:name="ＭＳ ゴシック">
-    <w:charset w:val="4E"/>
-    <w:family w:val="auto"/>
-    <w:pitch w:val="variable"/>
-    <w:sig w:usb0="00000001" w:usb1="08070000" w:usb2="00000010" w:usb3="00000000" w:csb0="00020000" w:csb1="00000000"/>
-  </w:font>
-  <w:font w:name="Lucida Grande">
-    <w:panose1 w:val="020B0600040502020204"/>
-    <w:charset w:val="00"/>
-    <w:family w:val="auto"/>
-    <w:pitch w:val="variable"/>
-    <w:sig w:usb0="E1000AEF" w:usb1="5000A1FF" w:usb2="00000000" w:usb3="00000000" w:csb0="000001BF" w:csb1="00000000"/>
-  </w:font>
-  <w:font w:name="Arial">
-    <w:panose1 w:val="020B0604020202020204"/>
-    <w:charset w:val="00"/>
-    <w:family w:val="auto"/>
-    <w:pitch w:val="variable"/>
-    <w:sig w:usb0="E0002AFF" w:usb1="C0007843" w:usb2="00000009" w:usb3="00000000" w:csb0="000001FF" w:csb1="00000000"/>
-  </w:font>
-</w:fonts>
-</file>
-
-<file path=word/glossary/settings.xml><?xml version="1.0" encoding="utf-8"?>
-<w:settings xmlns:mc="http://schemas.openxmlformats.org/markup-compatibility/2006" xmlns:o="urn:schemas-microsoft-com:office:office" xmlns:r="http://schemas.openxmlformats.org/officeDocument/2006/relationships" xmlns:m="http://schemas.openxmlformats.org/officeDocument/2006/math" xmlns:v="urn:schemas-microsoft-com:vml" xmlns:w10="urn:schemas-microsoft-com:office:word" xmlns:w="http://schemas.openxmlformats.org/wordprocessingml/2006/main" xmlns:w14="http://schemas.microsoft.com/office/word/2010/wordml" xmlns:sl="http://schemas.openxmlformats.org/schemaLibrary/2006/main" mc:Ignorable="w14">
-  <w:view w:val="normal"/>
-  <w:defaultTabStop w:val="720"/>
-  <w:characterSpacingControl w:val="doNotCompress"/>
-  <w:compat>
-    <w:useFELayout/>
-    <w:compatSetting w:name="compatibilityMode" w:uri="http://schemas.microsoft.com/office/word" w:val="14"/>
-    <w:compatSetting w:name="overrideTableStyleFontSizeAndJustification" w:uri="http://schemas.microsoft.com/office/word" w:val="1"/>
-    <w:compatSetting w:name="enableOpenTypeFeatures" w:uri="http://schemas.microsoft.com/office/word" w:val="1"/>
-    <w:compatSetting w:name="doNotFlipMirrorIndents" w:uri="http://schemas.microsoft.com/office/word" w:val="1"/>
-  </w:compat>
-  <w:rsids>
-    <w:rsidRoot w:val="00680D04"/>
-    <w:rsid w:val="00493C60"/>
-    <w:rsid w:val="00567932"/>
-    <w:rsid w:val="00680D04"/>
-    <w:rsid w:val="00850055"/>
-    <w:rsid w:val="00D21EDD"/>
-    <w:rsid w:val="00EA64DD"/>
-  </w:rsids>
-  <m:mathPr>
-    <m:mathFont m:val="Cambria Math"/>
-    <m:brkBin m:val="before"/>
-    <m:brkBinSub m:val="--"/>
-    <m:smallFrac m:val="0"/>
-    <m:dispDef/>
-    <m:lMargin m:val="0"/>
-    <m:rMargin m:val="0"/>
-    <m:defJc m:val="centerGroup"/>
-    <m:wrapIndent m:val="1440"/>
-    <m:intLim m:val="subSup"/>
-    <m:naryLim m:val="undOvr"/>
-  </m:mathPr>
-  <w:themeFontLang w:val="en-US" w:eastAsia="ja-JP"/>
-  <w:clrSchemeMapping w:bg1="light1" w:t1="dark1" w:bg2="light2" w:t2="dark2" w:accent1="accent1" w:accent2="accent2" w:accent3="accent3" w:accent4="accent4" w:accent5="accent5" w:accent6="accent6" w:hyperlink="hyperlink" w:followedHyperlink="followedHyperlink"/>
-  <w:doNotAutoCompressPictures/>
-  <w:decimalSymbol w:val="."/>
-  <w:listSeparator w:val=","/>
-  <w14:defaultImageDpi w14:val="300"/>
-</w:settings>
-</file>
-
-<file path=word/glossary/styles.xml><?xml version="1.0" encoding="utf-8"?>
-<w:styles xmlns:mc="http://schemas.openxmlformats.org/markup-compatibility/2006" xmlns:r="http://schemas.openxmlformats.org/officeDocument/2006/relationships" xmlns:w="http://schemas.openxmlformats.org/wordprocessingml/2006/main" xmlns:w14="http://schemas.microsoft.com/office/word/2010/wordml" mc:Ignorable="w14">
-  <w:docDefaults>
-    <w:rPrDefault>
-      <w:rPr>
-        <w:rFonts w:asciiTheme="minorHAnsi" w:eastAsiaTheme="minorEastAsia" w:hAnsiTheme="minorHAnsi" w:cstheme="minorBidi"/>
-        <w:sz w:val="24"/>
-        <w:szCs w:val="24"/>
-        <w:lang w:val="en-US" w:eastAsia="ja-JP" w:bidi="ar-SA"/>
-      </w:rPr>
-    </w:rPrDefault>
-    <w:pPrDefault/>
-  </w:docDefaults>
-  <w:latentStyles w:defLockedState="0" w:defUIPriority="99" w:defSemiHidden="1" w:defUnhideWhenUsed="1" w:defQFormat="0" w:count="276">
-    <w:lsdException w:name="Normal" w:semiHidden="0" w:uiPriority="0" w:unhideWhenUsed="0" w:qFormat="1"/>
-    <w:lsdException w:name="heading 1" w:semiHidden="0" w:uiPriority="9" w:unhideWhenUsed="0" w:qFormat="1"/>
-    <w:lsdException w:name="heading 2" w:uiPriority="9" w:qFormat="1"/>
-    <w:lsdException w:name="heading 3" w:uiPriority="9" w:qFormat="1"/>
-    <w:lsdException w:name="heading 4" w:uiPriority="9" w:qFormat="1"/>
-    <w:lsdException w:name="heading 5" w:uiPriority="9" w:qFormat="1"/>
-    <w:lsdException w:name="heading 6" w:uiPriority="9" w:qFormat="1"/>
-    <w:lsdException w:name="heading 7" w:uiPriority="9" w:qFormat="1"/>
-    <w:lsdException w:name="heading 8" w:uiPriority="9" w:qFormat="1"/>
-    <w:lsdException w:name="heading 9" w:uiPriority="9" w:qFormat="1"/>
-    <w:lsdException w:name="toc 1" w:uiPriority="39"/>
-    <w:lsdException w:name="toc 2" w:uiPriority="39"/>
-    <w:lsdException w:name="toc 3" w:uiPriority="39"/>
-    <w:lsdException w:name="toc 4" w:uiPriority="39"/>
-    <w:lsdException w:name="toc 5" w:uiPriority="39"/>
-    <w:lsdException w:name="toc 6" w:uiPriority="39"/>
-    <w:lsdException w:name="toc 7" w:uiPriority="39"/>
-    <w:lsdException w:name="toc 8" w:uiPriority="39"/>
-    <w:lsdException w:name="toc 9" w:uiPriority="39"/>
-    <w:lsdException w:name="caption" w:uiPriority="35" w:qFormat="1"/>
-    <w:lsdException w:name="Title" w:semiHidden="0" w:uiPriority="10" w:unhideWhenUsed="0" w:qFormat="1"/>
-    <w:lsdException w:name="Default Paragraph Font" w:uiPriority="1"/>
-    <w:lsdException w:name="Subtitle" w:semiHidden="0" w:uiPriority="11" w:unhideWhenUsed="0" w:qFormat="1"/>
-    <w:lsdException w:name="Strong" w:semiHidden="0" w:uiPriority="22" w:unhideWhenUsed="0" w:qFormat="1"/>
-    <w:lsdException w:name="Emphasis" w:semiHidden="0" w:uiPriority="20" w:unhideWhenUsed="0" w:qFormat="1"/>
-    <w:lsdException w:name="Table Grid" w:semiHidden="0" w:uiPriority="59" w:unhideWhenUsed="0"/>
-    <w:lsdException w:name="Note Level 1" w:semiHidden="0" w:unhideWhenUsed="0"/>
-    <w:lsdException w:name="Note Level 2" w:semiHidden="0" w:unhideWhenUsed="0"/>
-    <w:lsdException w:name="Note Level 3" w:semiHidden="0" w:unhideWhenUsed="0"/>
-    <w:lsdException w:name="Note Level 4" w:semiHidden="0" w:unhideWhenUsed="0"/>
-    <w:lsdException w:name="Note Level 5" w:semiHidden="0" w:unhideWhenUsed="0"/>
-    <w:lsdException w:name="Note Level 6" w:semiHidden="0" w:unhideWhenUsed="0"/>
-    <w:lsdException w:name="Note Level 7" w:semiHidden="0" w:unhideWhenUsed="0"/>
-    <w:lsdException w:name="Note Level 8" w:semiHidden="0" w:unhideWhenUsed="0"/>
-    <w:lsdException w:name="Note Level 9" w:semiHidden="0" w:unhideWhenUsed="0"/>
-    <w:lsdException w:name="Placeholder Text" w:unhideWhenUsed="0"/>
-    <w:lsdException w:name="No Spacing" w:semiHidden="0" w:uiPriority="1" w:unhideWhenUsed="0" w:qFormat="1"/>
-    <w:lsdException w:name="Light Shading" w:semiHidden="0" w:uiPriority="60" w:unhideWhenUsed="0"/>
-    <w:lsdException w:name="Light List" w:semiHidden="0" w:uiPriority="61" w:unhideWhenUsed="0"/>
-    <w:lsdException w:name="Light Grid" w:semiHidden="0" w:uiPriority="62" w:unhideWhenUsed="0"/>
-    <w:lsdException w:name="Medium Shading 1" w:semiHidden="0" w:uiPriority="63" w:unhideWhenUsed="0"/>
-    <w:lsdException w:name="Medium Shading 2" w:semiHidden="0" w:uiPriority="64" w:unhideWhenUsed="0"/>
-    <w:lsdException w:name="Medium List 1" w:semiHidden="0" w:uiPriority="65" w:unhideWhenUsed="0"/>
-    <w:lsdException w:name="Medium List 2" w:semiHidden="0" w:uiPriority="66" w:unhideWhenUsed="0"/>
-    <w:lsdException w:name="Medium Grid 1" w:semiHidden="0" w:uiPriority="67" w:unhideWhenUsed="0"/>
-    <w:lsdException w:name="Medium Grid 2" w:semiHidden="0" w:uiPriority="68" w:unhideWhenUsed="0"/>
-    <w:lsdException w:name="Medium Grid 3" w:semiHidden="0" w:uiPriority="69" w:unhideWhenUsed="0"/>
-    <w:lsdException w:name="Dark List" w:semiHidden="0" w:uiPriority="70" w:unhideWhenUsed="0"/>
-    <w:lsdException w:name="Colorful Shading" w:semiHidden="0" w:uiPriority="71" w:unhideWhenUsed="0"/>
-    <w:lsdException w:name="Colorful List" w:semiHidden="0" w:uiPriority="72" w:unhideWhenUsed="0"/>
-    <w:lsdException w:name="Colorful Grid" w:semiHidden="0" w:uiPriority="73" w:unhideWhenUsed="0"/>
-    <w:lsdException w:name="Light Shading Accent 1" w:semiHidden="0" w:uiPriority="60" w:unhideWhenUsed="0"/>
-    <w:lsdException w:name="Light List Accent 1" w:semiHidden="0" w:uiPriority="61" w:unhideWhenUsed="0"/>
-    <w:lsdException w:name="Light Grid Accent 1" w:semiHidden="0" w:uiPriority="62" w:unhideWhenUsed="0"/>
-    <w:lsdException w:name="Medium Shading 1 Accent 1" w:semiHidden="0" w:uiPriority="63" w:unhideWhenUsed="0"/>
-    <w:lsdException w:name="Medium Shading 2 Accent 1" w:semiHidden="0" w:uiPriority="64" w:unhideWhenUsed="0"/>
-    <w:lsdException w:name="Medium List 1 Accent 1" w:semiHidden="0" w:uiPriority="65" w:unhideWhenUsed="0"/>
-    <w:lsdException w:name="Revision" w:unhideWhenUsed="0"/>
-    <w:lsdException w:name="List Paragraph" w:semiHidden="0" w:uiPriority="34" w:unhideWhenUsed="0" w:qFormat="1"/>
-    <w:lsdException w:name="Quote" w:semiHidden="0" w:uiPriority="29" w:unhideWhenUsed="0" w:qFormat="1"/>
-    <w:lsdException w:name="Intense Quote" w:semiHidden="0" w:uiPriority="30" w:unhideWhenUsed="0" w:qFormat="1"/>
-    <w:lsdException w:name="Medium List 2 Accent 1" w:semiHidden="0" w:uiPriority="66" w:unhideWhenUsed="0"/>
-    <w:lsdException w:name="Medium Grid 1 Accent 1" w:semiHidden="0" w:uiPriority="67" w:unhideWhenUsed="0"/>
-    <w:lsdException w:name="Medium Grid 2 Accent 1" w:semiHidden="0" w:uiPriority="68" w:unhideWhenUsed="0"/>
-    <w:lsdException w:name="Medium Grid 3 Accent 1" w:semiHidden="0" w:uiPriority="69" w:unhideWhenUsed="0"/>
-    <w:lsdException w:name="Dark List Accent 1" w:semiHidden="0" w:uiPriority="70" w:unhideWhenUsed="0"/>
-    <w:lsdException w:name="Colorful Shading Accent 1" w:semiHidden="0" w:uiPriority="71" w:unhideWhenUsed="0"/>
-    <w:lsdException w:name="Colorful List Accent 1" w:semiHidden="0" w:uiPriority="72" w:unhideWhenUsed="0"/>
-    <w:lsdException w:name="Colorful Grid Accent 1" w:semiHidden="0" w:uiPriority="73" w:unhideWhenUsed="0"/>
-    <w:lsdException w:name="Light Shading Accent 2" w:semiHidden="0" w:uiPriority="60" w:unhideWhenUsed="0"/>
-    <w:lsdException w:name="Light List Accent 2" w:semiHidden="0" w:uiPriority="61" w:unhideWhenUsed="0"/>
-    <w:lsdException w:name="Light Grid Accent 2" w:semiHidden="0" w:uiPriority="62" w:unhideWhenUsed="0"/>
-    <w:lsdException w:name="Medium Shading 1 Accent 2" w:semiHidden="0" w:uiPriority="63" w:unhideWhenUsed="0"/>
-    <w:lsdException w:name="Medium Shading 2 Accent 2" w:semiHidden="0" w:uiPriority="64" w:unhideWhenUsed="0"/>
-    <w:lsdException w:name="Medium List 1 Accent 2" w:semiHidden="0" w:uiPriority="65" w:unhideWhenUsed="0"/>
-    <w:lsdException w:name="Medium List 2 Accent 2" w:semiHidden="0" w:uiPriority="66" w:unhideWhenUsed="0"/>
-    <w:lsdException w:name="Medium Grid 1 Accent 2" w:semiHidden="0" w:uiPriority="67" w:unhideWhenUsed="0"/>
-    <w:lsdException w:name="Medium Grid 2 Accent 2" w:semiHidden="0" w:uiPriority="68" w:unhideWhenUsed="0"/>
-    <w:lsdException w:name="Medium Grid 3 Accent 2" w:semiHidden="0" w:uiPriority="69" w:unhideWhenUsed="0"/>
-    <w:lsdException w:name="Dark List Accent 2" w:semiHidden="0" w:uiPriority="70" w:unhideWhenUsed="0"/>
-    <w:lsdException w:name="Colorful Shading Accent 2" w:semiHidden="0" w:uiPriority="71" w:unhideWhenUsed="0"/>
-    <w:lsdException w:name="Colorful List Accent 2" w:semiHidden="0" w:uiPriority="72" w:unhideWhenUsed="0"/>
-    <w:lsdException w:name="Colorful Grid Accent 2" w:semiHidden="0" w:uiPriority="73" w:unhideWhenUsed="0"/>
-    <w:lsdException w:name="Light Shading Accent 3" w:semiHidden="0" w:uiPriority="60" w:unhideWhenUsed="0"/>
-    <w:lsdException w:name="Light List Accent 3" w:semiHidden="0" w:uiPriority="61" w:unhideWhenUsed="0"/>
-    <w:lsdException w:name="Light Grid Accent 3" w:semiHidden="0" w:uiPriority="62" w:unhideWhenUsed="0"/>
-    <w:lsdException w:name="Medium Shading 1 Accent 3" w:semiHidden="0" w:uiPriority="63" w:unhideWhenUsed="0"/>
-    <w:lsdException w:name="Medium Shading 2 Accent 3" w:semiHidden="0" w:uiPriority="64" w:unhideWhenUsed="0"/>
-    <w:lsdException w:name="Medium List 1 Accent 3" w:semiHidden="0" w:uiPriority="65" w:unhideWhenUsed="0"/>
-    <w:lsdException w:name="Medium List 2 Accent 3" w:semiHidden="0" w:uiPriority="66" w:unhideWhenUsed="0"/>
-    <w:lsdException w:name="Medium Grid 1 Accent 3" w:semiHidden="0" w:uiPriority="67" w:unhideWhenUsed="0"/>
-    <w:lsdException w:name="Medium Grid 2 Accent 3" w:semiHidden="0" w:uiPriority="68" w:unhideWhenUsed="0"/>
-    <w:lsdException w:name="Medium Grid 3 Accent 3" w:semiHidden="0" w:uiPriority="69" w:unhideWhenUsed="0"/>
-    <w:lsdException w:name="Dark List Accent 3" w:semiHidden="0" w:uiPriority="70" w:unhideWhenUsed="0"/>
-    <w:lsdException w:name="Colorful Shading Accent 3" w:semiHidden="0" w:uiPriority="71" w:unhideWhenUsed="0"/>
-    <w:lsdException w:name="Colorful List Accent 3" w:semiHidden="0" w:uiPriority="72" w:unhideWhenUsed="0"/>
-    <w:lsdException w:name="Colorful Grid Accent 3" w:semiHidden="0" w:uiPriority="73" w:unhideWhenUsed="0"/>
-    <w:lsdException w:name="Light Shading Accent 4" w:semiHidden="0" w:uiPriority="60" w:unhideWhenUsed="0"/>
-    <w:lsdException w:name="Light List Accent 4" w:semiHidden="0" w:uiPriority="61" w:unhideWhenUsed="0"/>
-    <w:lsdException w:name="Light Grid Accent 4" w:semiHidden="0" w:uiPriority="62" w:unhideWhenUsed="0"/>
-    <w:lsdException w:name="Medium Shading 1 Accent 4" w:semiHidden="0" w:uiPriority="63" w:unhideWhenUsed="0"/>
-    <w:lsdException w:name="Medium Shading 2 Accent 4" w:semiHidden="0" w:uiPriority="64" w:unhideWhenUsed="0"/>
-    <w:lsdException w:name="Medium List 1 Accent 4" w:semiHidden="0" w:uiPriority="65" w:unhideWhenUsed="0"/>
-    <w:lsdException w:name="Medium List 2 Accent 4" w:semiHidden="0" w:uiPriority="66" w:unhideWhenUsed="0"/>
-    <w:lsdException w:name="Medium Grid 1 Accent 4" w:semiHidden="0" w:uiPriority="67" w:unhideWhenUsed="0"/>
-    <w:lsdException w:name="Medium Grid 2 Accent 4" w:semiHidden="0" w:uiPriority="68" w:unhideWhenUsed="0"/>
-    <w:lsdException w:name="Medium Grid 3 Accent 4" w:semiHidden="0" w:uiPriority="69" w:unhideWhenUsed="0"/>
-    <w:lsdException w:name="Dark List Accent 4" w:semiHidden="0" w:uiPriority="70" w:unhideWhenUsed="0"/>
-    <w:lsdException w:name="Colorful Shading Accent 4" w:semiHidden="0" w:uiPriority="71" w:unhideWhenUsed="0"/>
-    <w:lsdException w:name="Colorful List Accent 4" w:semiHidden="0" w:uiPriority="72" w:unhideWhenUsed="0"/>
-    <w:lsdException w:name="Colorful Grid Accent 4" w:semiHidden="0" w:uiPriority="73" w:unhideWhenUsed="0"/>
-    <w:lsdException w:name="Light Shading Accent 5" w:semiHidden="0" w:uiPriority="60" w:unhideWhenUsed="0"/>
-    <w:lsdException w:name="Light List Accent 5" w:semiHidden="0" w:uiPriority="61" w:unhideWhenUsed="0"/>
-    <w:lsdException w:name="Light Grid Accent 5" w:semiHidden="0" w:uiPriority="62" w:unhideWhenUsed="0"/>
-    <w:lsdException w:name="Medium Shading 1 Accent 5" w:semiHidden="0" w:uiPriority="63" w:unhideWhenUsed="0"/>
-    <w:lsdException w:name="Medium Shading 2 Accent 5" w:semiHidden="0" w:uiPriority="64" w:unhideWhenUsed="0"/>
-    <w:lsdException w:name="Medium List 1 Accent 5" w:semiHidden="0" w:uiPriority="65" w:unhideWhenUsed="0"/>
-    <w:lsdException w:name="Medium List 2 Accent 5" w:semiHidden="0" w:uiPriority="66" w:unhideWhenUsed="0"/>
-    <w:lsdException w:name="Medium Grid 1 Accent 5" w:semiHidden="0" w:uiPriority="67" w:unhideWhenUsed="0"/>
-    <w:lsdException w:name="Medium Grid 2 Accent 5" w:semiHidden="0" w:uiPriority="68" w:unhideWhenUsed="0"/>
-    <w:lsdException w:name="Medium Grid 3 Accent 5" w:semiHidden="0" w:uiPriority="69" w:unhideWhenUsed="0"/>
-    <w:lsdException w:name="Dark List Accent 5" w:semiHidden="0" w:uiPriority="70" w:unhideWhenUsed="0"/>
-    <w:lsdException w:name="Colorful Shading Accent 5" w:semiHidden="0" w:uiPriority="71" w:unhideWhenUsed="0"/>
-    <w:lsdException w:name="Colorful List Accent 5" w:semiHidden="0" w:uiPriority="72" w:unhideWhenUsed="0"/>
-    <w:lsdException w:name="Colorful Grid Accent 5" w:semiHidden="0" w:uiPriority="73" w:unhideWhenUsed="0"/>
-    <w:lsdException w:name="Light Shading Accent 6" w:semiHidden="0" w:uiPriority="60" w:unhideWhenUsed="0"/>
-    <w:lsdException w:name="Light List Accent 6" w:semiHidden="0" w:uiPriority="61" w:unhideWhenUsed="0"/>
-    <w:lsdException w:name="Light Grid Accent 6" w:semiHidden="0" w:uiPriority="62" w:unhideWhenUsed="0"/>
-    <w:lsdException w:name="Medium Shading 1 Accent 6" w:semiHidden="0" w:uiPriority="63" w:unhideWhenUsed="0"/>
-    <w:lsdException w:name="Medium Shading 2 Accent 6" w:semiHidden="0" w:uiPriority="64" w:unhideWhenUsed="0"/>
-    <w:lsdException w:name="Medium List 1 Accent 6" w:semiHidden="0" w:uiPriority="65" w:unhideWhenUsed="0"/>
-    <w:lsdException w:name="Medium List 2 Accent 6" w:semiHidden="0" w:uiPriority="66" w:unhideWhenUsed="0"/>
-    <w:lsdException w:name="Medium Grid 1 Accent 6" w:semiHidden="0" w:uiPriority="67" w:unhideWhenUsed="0"/>
-    <w:lsdException w:name="Medium Grid 2 Accent 6" w:semiHidden="0" w:uiPriority="68" w:unhideWhenUsed="0"/>
-    <w:lsdException w:name="Medium Grid 3 Accent 6" w:semiHidden="0" w:uiPriority="69" w:unhideWhenUsed="0"/>
-    <w:lsdException w:name="Dark List Accent 6" w:semiHidden="0" w:uiPriority="70" w:unhideWhenUsed="0"/>
-    <w:lsdException w:name="Colorful Shading Accent 6" w:semiHidden="0" w:uiPriority="71" w:unhideWhenUsed="0"/>
-    <w:lsdException w:name="Colorful List Accent 6" w:semiHidden="0" w:uiPriority="72" w:unhideWhenUsed="0"/>
-    <w:lsdException w:name="Colorful Grid Accent 6" w:semiHidden="0" w:uiPriority="73" w:unhideWhenUsed="0"/>
-    <w:lsdException w:name="Subtle Emphasis" w:semiHidden="0" w:uiPriority="19" w:unhideWhenUsed="0" w:qFormat="1"/>
-    <w:lsdException w:name="Intense Emphasis" w:semiHidden="0" w:uiPriority="21" w:unhideWhenUsed="0" w:qFormat="1"/>
-    <w:lsdException w:name="Subtle Reference" w:semiHidden="0" w:uiPriority="31" w:unhideWhenUsed="0" w:qFormat="1"/>
-    <w:lsdException w:name="Intense Reference" w:semiHidden="0" w:uiPriority="32" w:unhideWhenUsed="0" w:qFormat="1"/>
-    <w:lsdException w:name="Book Title" w:semiHidden="0" w:uiPriority="33" w:unhideWhenUsed="0" w:qFormat="1"/>
-    <w:lsdException w:name="Bibliography" w:uiPriority="37"/>
-    <w:lsdException w:name="TOC Heading" w:uiPriority="39" w:qFormat="1"/>
-  </w:latentStyles>
-  <w:style w:type="paragraph" w:default="1" w:styleId="Normal">
-    <w:name w:val="Normal"/>
-    <w:qFormat/>
-  </w:style>
-  <w:style w:type="character" w:default="1" w:styleId="DefaultParagraphFont">
-    <w:name w:val="Default Paragraph Font"/>
-    <w:uiPriority w:val="1"/>
-    <w:semiHidden/>
-    <w:unhideWhenUsed/>
-  </w:style>
-  <w:style w:type="table" w:default="1" w:styleId="TableNormal">
-    <w:name w:val="Normal Table"/>
-    <w:uiPriority w:val="99"/>
-    <w:semiHidden/>
-    <w:unhideWhenUsed/>
-    <w:tblPr>
-      <w:tblInd w:w="0" w:type="dxa"/>
-      <w:tblCellMar>
-        <w:top w:w="0" w:type="dxa"/>
-        <w:left w:w="108" w:type="dxa"/>
-        <w:bottom w:w="0" w:type="dxa"/>
-        <w:right w:w="108" w:type="dxa"/>
-      </w:tblCellMar>
-    </w:tblPr>
-  </w:style>
-  <w:style w:type="numbering" w:default="1" w:styleId="NoList">
-    <w:name w:val="No List"/>
-    <w:uiPriority w:val="99"/>
-    <w:semiHidden/>
-    <w:unhideWhenUsed/>
-  </w:style>
-  <w:style w:type="paragraph" w:customStyle="1" w:styleId="04F297EDC34B544FAE2AC2763B261882">
-    <w:name w:val="04F297EDC34B544FAE2AC2763B261882"/>
-    <w:rsid w:val="00680D04"/>
-  </w:style>
-  <w:style w:type="paragraph" w:customStyle="1" w:styleId="210226FB3F280F4891CE1217DEF8B35C">
-    <w:name w:val="210226FB3F280F4891CE1217DEF8B35C"/>
-    <w:rsid w:val="00680D04"/>
-  </w:style>
-  <w:style w:type="paragraph" w:customStyle="1" w:styleId="DD429FE67295314A9B16086CD079301B">
-    <w:name w:val="DD429FE67295314A9B16086CD079301B"/>
-    <w:rsid w:val="00680D04"/>
-  </w:style>
-  <w:style w:type="paragraph" w:customStyle="1" w:styleId="29C3ECA901A34AC59B862BD4E62F81B6">
-    <w:name w:val="29C3ECA901A34AC59B862BD4E62F81B6"/>
-    <w:rsid w:val="00EA64DD"/>
-    <w:pPr>
-      <w:spacing w:after="160" w:line="259" w:lineRule="auto"/>
-    </w:pPr>
-    <w:rPr>
-      <w:sz w:val="22"/>
-      <w:szCs w:val="22"/>
-      <w:lang w:eastAsia="en-US"/>
-    </w:rPr>
-  </w:style>
-</w:styles>
-</file>
-
-<file path=word/glossary/stylesWithEffects.xml><?xml version="1.0" encoding="utf-8"?>
-<w:styles xmlns:wpc="http://schemas.microsoft.com/office/word/2010/wordprocessingCanvas" xmlns:mo="http://schemas.microsoft.com/office/mac/office/2008/main" xmlns:mc="http://schemas.openxmlformats.org/markup-compatibility/2006" xmlns:mv="urn:schemas-microsoft-com:mac:vml" xmlns:o="urn:schemas-microsoft-com:office:office" xmlns:r="http://schemas.openxmlformats.org/officeDocument/2006/relationships" xmlns:m="http://schemas.openxmlformats.org/officeDocument/2006/math" xmlns:v="urn:schemas-microsoft-com:vml" xmlns:wp14="http://schemas.microsoft.com/office/word/2010/wordprocessingDrawing" xmlns:wp="http://schemas.openxmlformats.org/drawingml/2006/wordprocessingDrawing" xmlns:w10="urn:schemas-microsoft-com:office:word" xmlns:w="http://schemas.openxmlformats.org/wordprocessingml/2006/main" xmlns:w14="http://schemas.microsoft.com/office/word/2010/wordml" xmlns:wpg="http://schemas.microsoft.com/office/word/2010/wordprocessingGroup" xmlns:wpi="http://schemas.microsoft.com/office/word/2010/wordprocessingInk" xmlns:wne="http://schemas.microsoft.com/office/word/2006/wordml" xmlns:wps="http://schemas.microsoft.com/office/word/2010/wordprocessingShape" mc:Ignorable="w14 wp14">
-  <w:docDefaults>
-    <w:rPrDefault>
-      <w:rPr>
-        <w:rFonts w:asciiTheme="minorHAnsi" w:eastAsiaTheme="minorEastAsia" w:hAnsiTheme="minorHAnsi" w:cstheme="minorBidi"/>
-        <w:sz w:val="24"/>
-        <w:szCs w:val="24"/>
-        <w:lang w:val="en-US" w:eastAsia="ja-JP" w:bidi="ar-SA"/>
-      </w:rPr>
-    </w:rPrDefault>
-    <w:pPrDefault/>
-  </w:docDefaults>
-  <w:latentStyles w:defLockedState="0" w:defUIPriority="99" w:defSemiHidden="1" w:defUnhideWhenUsed="1" w:defQFormat="0" w:count="276">
-    <w:lsdException w:name="Normal" w:semiHidden="0" w:uiPriority="0" w:unhideWhenUsed="0" w:qFormat="1"/>
-    <w:lsdException w:name="heading 1" w:semiHidden="0" w:uiPriority="9" w:unhideWhenUsed="0" w:qFormat="1"/>
-    <w:lsdException w:name="heading 2" w:uiPriority="9" w:qFormat="1"/>
-    <w:lsdException w:name="heading 3" w:uiPriority="9" w:qFormat="1"/>
-    <w:lsdException w:name="heading 4" w:uiPriority="9" w:qFormat="1"/>
-    <w:lsdException w:name="heading 5" w:uiPriority="9" w:qFormat="1"/>
-    <w:lsdException w:name="heading 6" w:uiPriority="9" w:qFormat="1"/>
-    <w:lsdException w:name="heading 7" w:uiPriority="9" w:qFormat="1"/>
-    <w:lsdException w:name="heading 8" w:uiPriority="9" w:qFormat="1"/>
-    <w:lsdException w:name="heading 9" w:uiPriority="9" w:qFormat="1"/>
-    <w:lsdException w:name="toc 1" w:uiPriority="39"/>
-    <w:lsdException w:name="toc 2" w:uiPriority="39"/>
-    <w:lsdException w:name="toc 3" w:uiPriority="39"/>
-    <w:lsdException w:name="toc 4" w:uiPriority="39"/>
-    <w:lsdException w:name="toc 5" w:uiPriority="39"/>
-    <w:lsdException w:name="toc 6" w:uiPriority="39"/>
-    <w:lsdException w:name="toc 7" w:uiPriority="39"/>
-    <w:lsdException w:name="toc 8" w:uiPriority="39"/>
-    <w:lsdException w:name="toc 9" w:uiPriority="39"/>
-    <w:lsdException w:name="caption" w:uiPriority="35" w:qFormat="1"/>
-    <w:lsdException w:name="Title" w:semiHidden="0" w:uiPriority="10" w:unhideWhenUsed="0" w:qFormat="1"/>
-    <w:lsdException w:name="Default Paragraph Font" w:uiPriority="1"/>
-    <w:lsdException w:name="Subtitle" w:semiHidden="0" w:uiPriority="11" w:unhideWhenUsed="0" w:qFormat="1"/>
-    <w:lsdException w:name="Strong" w:semiHidden="0" w:uiPriority="22" w:unhideWhenUsed="0" w:qFormat="1"/>
-    <w:lsdException w:name="Emphasis" w:semiHidden="0" w:uiPriority="20" w:unhideWhenUsed="0" w:qFormat="1"/>
-    <w:lsdException w:name="Table Grid" w:semiHidden="0" w:uiPriority="59" w:unhideWhenUsed="0"/>
-    <w:lsdException w:name="Note Level 1" w:semiHidden="0" w:unhideWhenUsed="0"/>
-    <w:lsdException w:name="Note Level 2" w:semiHidden="0" w:unhideWhenUsed="0"/>
-    <w:lsdException w:name="Note Level 3" w:semiHidden="0" w:unhideWhenUsed="0"/>
-    <w:lsdException w:name="Note Level 4" w:semiHidden="0" w:unhideWhenUsed="0"/>
-    <w:lsdException w:name="Note Level 5" w:semiHidden="0" w:unhideWhenUsed="0"/>
-    <w:lsdException w:name="Note Level 6" w:semiHidden="0" w:unhideWhenUsed="0"/>
-    <w:lsdException w:name="Note Level 7" w:semiHidden="0" w:unhideWhenUsed="0"/>
-    <w:lsdException w:name="Note Level 8" w:semiHidden="0" w:unhideWhenUsed="0"/>
-    <w:lsdException w:name="Note Level 9" w:semiHidden="0" w:unhideWhenUsed="0"/>
-    <w:lsdException w:name="Placeholder Text" w:unhideWhenUsed="0"/>
-    <w:lsdException w:name="No Spacing" w:semiHidden="0" w:uiPriority="1" w:unhideWhenUsed="0" w:qFormat="1"/>
-    <w:lsdException w:name="Light Shading" w:semiHidden="0" w:uiPriority="60" w:unhideWhenUsed="0"/>
-    <w:lsdException w:name="Light List" w:semiHidden="0" w:uiPriority="61" w:unhideWhenUsed="0"/>
-    <w:lsdException w:name="Light Grid" w:semiHidden="0" w:uiPriority="62" w:unhideWhenUsed="0"/>
-    <w:lsdException w:name="Medium Shading 1" w:semiHidden="0" w:uiPriority="63" w:unhideWhenUsed="0"/>
-    <w:lsdException w:name="Medium Shading 2" w:semiHidden="0" w:uiPriority="64" w:unhideWhenUsed="0"/>
-    <w:lsdException w:name="Medium List 1" w:semiHidden="0" w:uiPriority="65" w:unhideWhenUsed="0"/>
-    <w:lsdException w:name="Medium List 2" w:semiHidden="0" w:uiPriority="66" w:unhideWhenUsed="0"/>
-    <w:lsdException w:name="Medium Grid 1" w:semiHidden="0" w:uiPriority="67" w:unhideWhenUsed="0"/>
-    <w:lsdException w:name="Medium Grid 2" w:semiHidden="0" w:uiPriority="68" w:unhideWhenUsed="0"/>
-    <w:lsdException w:name="Medium Grid 3" w:semiHidden="0" w:uiPriority="69" w:unhideWhenUsed="0"/>
-    <w:lsdException w:name="Dark List" w:semiHidden="0" w:uiPriority="70" w:unhideWhenUsed="0"/>
-    <w:lsdException w:name="Colorful Shading" w:semiHidden="0" w:uiPriority="71" w:unhideWhenUsed="0"/>
-    <w:lsdException w:name="Colorful List" w:semiHidden="0" w:uiPriority="72" w:unhideWhenUsed="0"/>
-    <w:lsdException w:name="Colorful Grid" w:semiHidden="0" w:uiPriority="73" w:unhideWhenUsed="0"/>
-    <w:lsdException w:name="Light Shading Accent 1" w:semiHidden="0" w:uiPriority="60" w:unhideWhenUsed="0"/>
-    <w:lsdException w:name="Light List Accent 1" w:semiHidden="0" w:uiPriority="61" w:unhideWhenUsed="0"/>
-    <w:lsdException w:name="Light Grid Accent 1" w:semiHidden="0" w:uiPriority="62" w:unhideWhenUsed="0"/>
-    <w:lsdException w:name="Medium Shading 1 Accent 1" w:semiHidden="0" w:uiPriority="63" w:unhideWhenUsed="0"/>
-    <w:lsdException w:name="Medium Shading 2 Accent 1" w:semiHidden="0" w:uiPriority="64" w:unhideWhenUsed="0"/>
-    <w:lsdException w:name="Medium List 1 Accent 1" w:semiHidden="0" w:uiPriority="65" w:unhideWhenUsed="0"/>
-    <w:lsdException w:name="Revision" w:unhideWhenUsed="0"/>
-    <w:lsdException w:name="List Paragraph" w:semiHidden="0" w:uiPriority="34" w:unhideWhenUsed="0" w:qFormat="1"/>
-    <w:lsdException w:name="Quote" w:semiHidden="0" w:uiPriority="29" w:unhideWhenUsed="0" w:qFormat="1"/>
-    <w:lsdException w:name="Intense Quote" w:semiHidden="0" w:uiPriority="30" w:unhideWhenUsed="0" w:qFormat="1"/>
-    <w:lsdException w:name="Medium List 2 Accent 1" w:semiHidden="0" w:uiPriority="66" w:unhideWhenUsed="0"/>
-    <w:lsdException w:name="Medium Grid 1 Accent 1" w:semiHidden="0" w:uiPriority="67" w:unhideWhenUsed="0"/>
-    <w:lsdException w:name="Medium Grid 2 Accent 1" w:semiHidden="0" w:uiPriority="68" w:unhideWhenUsed="0"/>
-    <w:lsdException w:name="Medium Grid 3 Accent 1" w:semiHidden="0" w:uiPriority="69" w:unhideWhenUsed="0"/>
-    <w:lsdException w:name="Dark List Accent 1" w:semiHidden="0" w:uiPriority="70" w:unhideWhenUsed="0"/>
-    <w:lsdException w:name="Colorful Shading Accent 1" w:semiHidden="0" w:uiPriority="71" w:unhideWhenUsed="0"/>
-    <w:lsdException w:name="Colorful List Accent 1" w:semiHidden="0" w:uiPriority="72" w:unhideWhenUsed="0"/>
-    <w:lsdException w:name="Colorful Grid Accent 1" w:semiHidden="0" w:uiPriority="73" w:unhideWhenUsed="0"/>
-    <w:lsdException w:name="Light Shading Accent 2" w:semiHidden="0" w:uiPriority="60" w:unhideWhenUsed="0"/>
-    <w:lsdException w:name="Light List Accent 2" w:semiHidden="0" w:uiPriority="61" w:unhideWhenUsed="0"/>
-    <w:lsdException w:name="Light Grid Accent 2" w:semiHidden="0" w:uiPriority="62" w:unhideWhenUsed="0"/>
-    <w:lsdException w:name="Medium Shading 1 Accent 2" w:semiHidden="0" w:uiPriority="63" w:unhideWhenUsed="0"/>
-    <w:lsdException w:name="Medium Shading 2 Accent 2" w:semiHidden="0" w:uiPriority="64" w:unhideWhenUsed="0"/>
-    <w:lsdException w:name="Medium List 1 Accent 2" w:semiHidden="0" w:uiPriority="65" w:unhideWhenUsed="0"/>
-    <w:lsdException w:name="Medium List 2 Accent 2" w:semiHidden="0" w:uiPriority="66" w:unhideWhenUsed="0"/>
-    <w:lsdException w:name="Medium Grid 1 Accent 2" w:semiHidden="0" w:uiPriority="67" w:unhideWhenUsed="0"/>
-    <w:lsdException w:name="Medium Grid 2 Accent 2" w:semiHidden="0" w:uiPriority="68" w:unhideWhenUsed="0"/>
-    <w:lsdException w:name="Medium Grid 3 Accent 2" w:semiHidden="0" w:uiPriority="69" w:unhideWhenUsed="0"/>
-    <w:lsdException w:name="Dark List Accent 2" w:semiHidden="0" w:uiPriority="70" w:unhideWhenUsed="0"/>
-    <w:lsdException w:name="Colorful Shading Accent 2" w:semiHidden="0" w:uiPriority="71" w:unhideWhenUsed="0"/>
-    <w:lsdException w:name="Colorful List Accent 2" w:semiHidden="0" w:uiPriority="72" w:unhideWhenUsed="0"/>
-    <w:lsdException w:name="Colorful Grid Accent 2" w:semiHidden="0" w:uiPriority="73" w:unhideWhenUsed="0"/>
-    <w:lsdException w:name="Light Shading Accent 3" w:semiHidden="0" w:uiPriority="60" w:unhideWhenUsed="0"/>
-    <w:lsdException w:name="Light List Accent 3" w:semiHidden="0" w:uiPriority="61" w:unhideWhenUsed="0"/>
-    <w:lsdException w:name="Light Grid Accent 3" w:semiHidden="0" w:uiPriority="62" w:unhideWhenUsed="0"/>
-    <w:lsdException w:name="Medium Shading 1 Accent 3" w:semiHidden="0" w:uiPriority="63" w:unhideWhenUsed="0"/>
-    <w:lsdException w:name="Medium Shading 2 Accent 3" w:semiHidden="0" w:uiPriority="64" w:unhideWhenUsed="0"/>
-    <w:lsdException w:name="Medium List 1 Accent 3" w:semiHidden="0" w:uiPriority="65" w:unhideWhenUsed="0"/>
-    <w:lsdException w:name="Medium List 2 Accent 3" w:semiHidden="0" w:uiPriority="66" w:unhideWhenUsed="0"/>
-    <w:lsdException w:name="Medium Grid 1 Accent 3" w:semiHidden="0" w:uiPriority="67" w:unhideWhenUsed="0"/>
-    <w:lsdException w:name="Medium Grid 2 Accent 3" w:semiHidden="0" w:uiPriority="68" w:unhideWhenUsed="0"/>
-    <w:lsdException w:name="Medium Grid 3 Accent 3" w:semiHidden="0" w:uiPriority="69" w:unhideWhenUsed="0"/>
-    <w:lsdException w:name="Dark List Accent 3" w:semiHidden="0" w:uiPriority="70" w:unhideWhenUsed="0"/>
-    <w:lsdException w:name="Colorful Shading Accent 3" w:semiHidden="0" w:uiPriority="71" w:unhideWhenUsed="0"/>
-    <w:lsdException w:name="Colorful List Accent 3" w:semiHidden="0" w:uiPriority="72" w:unhideWhenUsed="0"/>
-    <w:lsdException w:name="Colorful Grid Accent 3" w:semiHidden="0" w:uiPriority="73" w:unhideWhenUsed="0"/>
-    <w:lsdException w:name="Light Shading Accent 4" w:semiHidden="0" w:uiPriority="60" w:unhideWhenUsed="0"/>
-    <w:lsdException w:name="Light List Accent 4" w:semiHidden="0" w:uiPriority="61" w:unhideWhenUsed="0"/>
-    <w:lsdException w:name="Light Grid Accent 4" w:semiHidden="0" w:uiPriority="62" w:unhideWhenUsed="0"/>
-    <w:lsdException w:name="Medium Shading 1 Accent 4" w:semiHidden="0" w:uiPriority="63" w:unhideWhenUsed="0"/>
-    <w:lsdException w:name="Medium Shading 2 Accent 4" w:semiHidden="0" w:uiPriority="64" w:unhideWhenUsed="0"/>
-    <w:lsdException w:name="Medium List 1 Accent 4" w:semiHidden="0" w:uiPriority="65" w:unhideWhenUsed="0"/>
-    <w:lsdException w:name="Medium List 2 Accent 4" w:semiHidden="0" w:uiPriority="66" w:unhideWhenUsed="0"/>
-    <w:lsdException w:name="Medium Grid 1 Accent 4" w:semiHidden="0" w:uiPriority="67" w:unhideWhenUsed="0"/>
-    <w:lsdException w:name="Medium Grid 2 Accent 4" w:semiHidden="0" w:uiPriority="68" w:unhideWhenUsed="0"/>
-    <w:lsdException w:name="Medium Grid 3 Accent 4" w:semiHidden="0" w:uiPriority="69" w:unhideWhenUsed="0"/>
-    <w:lsdException w:name="Dark List Accent 4" w:semiHidden="0" w:uiPriority="70" w:unhideWhenUsed="0"/>
-    <w:lsdException w:name="Colorful Shading Accent 4" w:semiHidden="0" w:uiPriority="71" w:unhideWhenUsed="0"/>
-    <w:lsdException w:name="Colorful List Accent 4" w:semiHidden="0" w:uiPriority="72" w:unhideWhenUsed="0"/>
-    <w:lsdException w:name="Colorful Grid Accent 4" w:semiHidden="0" w:uiPriority="73" w:unhideWhenUsed="0"/>
-    <w:lsdException w:name="Light Shading Accent 5" w:semiHidden="0" w:uiPriority="60" w:unhideWhenUsed="0"/>
-    <w:lsdException w:name="Light List Accent 5" w:semiHidden="0" w:uiPriority="61" w:unhideWhenUsed="0"/>
-    <w:lsdException w:name="Light Grid Accent 5" w:semiHidden="0" w:uiPriority="62" w:unhideWhenUsed="0"/>
-    <w:lsdException w:name="Medium Shading 1 Accent 5" w:semiHidden="0" w:uiPriority="63" w:unhideWhenUsed="0"/>
-    <w:lsdException w:name="Medium Shading 2 Accent 5" w:semiHidden="0" w:uiPriority="64" w:unhideWhenUsed="0"/>
-    <w:lsdException w:name="Medium List 1 Accent 5" w:semiHidden="0" w:uiPriority="65" w:unhideWhenUsed="0"/>
-    <w:lsdException w:name="Medium List 2 Accent 5" w:semiHidden="0" w:uiPriority="66" w:unhideWhenUsed="0"/>
-    <w:lsdException w:name="Medium Grid 1 Accent 5" w:semiHidden="0" w:uiPriority="67" w:unhideWhenUsed="0"/>
-    <w:lsdException w:name="Medium Grid 2 Accent 5" w:semiHidden="0" w:uiPriority="68" w:unhideWhenUsed="0"/>
-    <w:lsdException w:name="Medium Grid 3 Accent 5" w:semiHidden="0" w:uiPriority="69" w:unhideWhenUsed="0"/>
-    <w:lsdException w:name="Dark List Accent 5" w:semiHidden="0" w:uiPriority="70" w:unhideWhenUsed="0"/>
-    <w:lsdException w:name="Colorful Shading Accent 5" w:semiHidden="0" w:uiPriority="71" w:unhideWhenUsed="0"/>
-    <w:lsdException w:name="Colorful List Accent 5" w:semiHidden="0" w:uiPriority="72" w:unhideWhenUsed="0"/>
-    <w:lsdException w:name="Colorful Grid Accent 5" w:semiHidden="0" w:uiPriority="73" w:unhideWhenUsed="0"/>
-    <w:lsdException w:name="Light Shading Accent 6" w:semiHidden="0" w:uiPriority="60" w:unhideWhenUsed="0"/>
-    <w:lsdException w:name="Light List Accent 6" w:semiHidden="0" w:uiPriority="61" w:unhideWhenUsed="0"/>
-    <w:lsdException w:name="Light Grid Accent 6" w:semiHidden="0" w:uiPriority="62" w:unhideWhenUsed="0"/>
-    <w:lsdException w:name="Medium Shading 1 Accent 6" w:semiHidden="0" w:uiPriority="63" w:unhideWhenUsed="0"/>
-    <w:lsdException w:name="Medium Shading 2 Accent 6" w:semiHidden="0" w:uiPriority="64" w:unhideWhenUsed="0"/>
-    <w:lsdException w:name="Medium List 1 Accent 6" w:semiHidden="0" w:uiPriority="65" w:unhideWhenUsed="0"/>
-    <w:lsdException w:name="Medium List 2 Accent 6" w:semiHidden="0" w:uiPriority="66" w:unhideWhenUsed="0"/>
-    <w:lsdException w:name="Medium Grid 1 Accent 6" w:semiHidden="0" w:uiPriority="67" w:unhideWhenUsed="0"/>
-    <w:lsdException w:name="Medium Grid 2 Accent 6" w:semiHidden="0" w:uiPriority="68" w:unhideWhenUsed="0"/>
-    <w:lsdException w:name="Medium Grid 3 Accent 6" w:semiHidden="0" w:uiPriority="69" w:unhideWhenUsed="0"/>
-    <w:lsdException w:name="Dark List Accent 6" w:semiHidden="0" w:uiPriority="70" w:unhideWhenUsed="0"/>
-    <w:lsdException w:name="Colorful Shading Accent 6" w:semiHidden="0" w:uiPriority="71" w:unhideWhenUsed="0"/>
-    <w:lsdException w:name="Colorful List Accent 6" w:semiHidden="0" w:uiPriority="72" w:unhideWhenUsed="0"/>
-    <w:lsdException w:name="Colorful Grid Accent 6" w:semiHidden="0" w:uiPriority="73" w:unhideWhenUsed="0"/>
-    <w:lsdException w:name="Subtle Emphasis" w:semiHidden="0" w:uiPriority="19" w:unhideWhenUsed="0" w:qFormat="1"/>
-    <w:lsdException w:name="Intense Emphasis" w:semiHidden="0" w:uiPriority="21" w:unhideWhenUsed="0" w:qFormat="1"/>
-    <w:lsdException w:name="Subtle Reference" w:semiHidden="0" w:uiPriority="31" w:unhideWhenUsed="0" w:qFormat="1"/>
-    <w:lsdException w:name="Intense Reference" w:semiHidden="0" w:uiPriority="32" w:unhideWhenUsed="0" w:qFormat="1"/>
-    <w:lsdException w:name="Book Title" w:semiHidden="0" w:uiPriority="33" w:unhideWhenUsed="0" w:qFormat="1"/>
-    <w:lsdException w:name="Bibliography" w:uiPriority="37"/>
-    <w:lsdException w:name="TOC Heading" w:uiPriority="39" w:qFormat="1"/>
-  </w:latentStyles>
-  <w:style w:type="paragraph" w:default="1" w:styleId="Normal">
-    <w:name w:val="Normal"/>
-    <w:qFormat/>
-  </w:style>
-  <w:style w:type="character" w:default="1" w:styleId="DefaultParagraphFont">
-    <w:name w:val="Default Paragraph Font"/>
-    <w:uiPriority w:val="1"/>
-    <w:semiHidden/>
-    <w:unhideWhenUsed/>
-  </w:style>
-  <w:style w:type="table" w:default="1" w:styleId="TableNormal">
-    <w:name w:val="Normal Table"/>
-    <w:uiPriority w:val="99"/>
-    <w:semiHidden/>
-    <w:unhideWhenUsed/>
-    <w:tblPr>
-      <w:tblInd w:w="0" w:type="dxa"/>
-      <w:tblCellMar>
-        <w:top w:w="0" w:type="dxa"/>
-        <w:left w:w="108" w:type="dxa"/>
-        <w:bottom w:w="0" w:type="dxa"/>
-        <w:right w:w="108" w:type="dxa"/>
-      </w:tblCellMar>
-    </w:tblPr>
-  </w:style>
-  <w:style w:type="numbering" w:default="1" w:styleId="NoList">
-    <w:name w:val="No List"/>
-    <w:uiPriority w:val="99"/>
-    <w:semiHidden/>
-    <w:unhideWhenUsed/>
-  </w:style>
-  <w:style w:type="paragraph" w:customStyle="1" w:styleId="04F297EDC34B544FAE2AC2763B261882">
-    <w:name w:val="04F297EDC34B544FAE2AC2763B261882"/>
-    <w:rsid w:val="00680D04"/>
-  </w:style>
-  <w:style w:type="paragraph" w:customStyle="1" w:styleId="210226FB3F280F4891CE1217DEF8B35C">
-    <w:name w:val="210226FB3F280F4891CE1217DEF8B35C"/>
-    <w:rsid w:val="00680D04"/>
-  </w:style>
-  <w:style w:type="paragraph" w:customStyle="1" w:styleId="DD429FE67295314A9B16086CD079301B">
-    <w:name w:val="DD429FE67295314A9B16086CD079301B"/>
-    <w:rsid w:val="00680D04"/>
-  </w:style>
-  <w:style w:type="paragraph" w:customStyle="1" w:styleId="29C3ECA901A34AC59B862BD4E62F81B6">
-    <w:name w:val="29C3ECA901A34AC59B862BD4E62F81B6"/>
-    <w:rsid w:val="00EA64DD"/>
-    <w:pPr>
-      <w:spacing w:after="160" w:line="259" w:lineRule="auto"/>
-    </w:pPr>
-    <w:rPr>
-      <w:sz w:val="22"/>
-      <w:szCs w:val="22"/>
-      <w:lang w:eastAsia="en-US"/>
-    </w:rPr>
-  </w:style>
-</w:styles>
-</file>
-
-<file path=word/glossary/webSettings.xml><?xml version="1.0" encoding="utf-8"?>
-<w:webSettings xmlns:mc="http://schemas.openxmlformats.org/markup-compatibility/2006" xmlns:r="http://schemas.openxmlformats.org/officeDocument/2006/relationships" xmlns:w="http://schemas.openxmlformats.org/wordprocessingml/2006/main" xmlns:w14="http://schemas.microsoft.com/office/word/2010/wordml" mc:Ignorable="w14">
-  <w:allowPNG/>
-  <w:doNotSaveAsSingleFile/>
-</w:webSettings>
 </file>
 
 <file path=word/theme/theme1.xml><?xml version="1.0" encoding="utf-8"?>
@@ -4155,7 +3596,7 @@
 </file>
 
 <file path=customXml/itemProps1.xml><?xml version="1.0" encoding="utf-8"?>
-<ds:datastoreItem xmlns:ds="http://schemas.openxmlformats.org/officeDocument/2006/customXml" ds:itemID="{D61A206E-AE0E-A745-A0BD-2B4998F0215F}">
+<ds:datastoreItem xmlns:ds="http://schemas.openxmlformats.org/officeDocument/2006/customXml" ds:itemID="{A56DC588-B992-1947-9F42-429507D8A932}">
   <ds:schemaRefs>
     <ds:schemaRef ds:uri="http://schemas.openxmlformats.org/officeDocument/2006/bibliography"/>
   </ds:schemaRefs>

</xml_diff>

<commit_message>
Adding pictures in-line with text
</commit_message>
<xml_diff>
--- a/Proposal.docx
+++ b/Proposal.docx
@@ -1,6 +1,6 @@
 
 <file path=word/document.xml><?xml version="1.0" encoding="utf-8"?>
-<w:document xmlns:wpc="http://schemas.microsoft.com/office/word/2010/wordprocessingCanvas" xmlns:mo="http://schemas.microsoft.com/office/mac/office/2008/main" xmlns:mc="http://schemas.openxmlformats.org/markup-compatibility/2006" xmlns:mv="urn:schemas-microsoft-com:mac:vml" xmlns:o="urn:schemas-microsoft-com:office:office" xmlns:r="http://schemas.openxmlformats.org/officeDocument/2006/relationships" xmlns:m="http://schemas.openxmlformats.org/officeDocument/2006/math" xmlns:v="urn:schemas-microsoft-com:vml" xmlns:wp14="http://schemas.microsoft.com/office/word/2010/wordprocessingDrawing" xmlns:wp="http://schemas.openxmlformats.org/drawingml/2006/wordprocessingDrawing" xmlns:w10="urn:schemas-microsoft-com:office:word" xmlns:w="http://schemas.openxmlformats.org/wordprocessingml/2006/main" xmlns:w14="http://schemas.microsoft.com/office/word/2010/wordml" xmlns:wpg="http://schemas.microsoft.com/office/word/2010/wordprocessingGroup" xmlns:wpi="http://schemas.microsoft.com/office/word/2010/wordprocessingInk" xmlns:wne="http://schemas.microsoft.com/office/word/2006/wordml" xmlns:wps="http://schemas.microsoft.com/office/word/2010/wordprocessingShape" mc:Ignorable="w14 wp14">
+<w:document xmlns:wpc="http://schemas.microsoft.com/office/word/2010/wordprocessingCanvas" xmlns:mc="http://schemas.openxmlformats.org/markup-compatibility/2006" xmlns:o="urn:schemas-microsoft-com:office:office" xmlns:r="http://schemas.openxmlformats.org/officeDocument/2006/relationships" xmlns:m="http://schemas.openxmlformats.org/officeDocument/2006/math" xmlns:v="urn:schemas-microsoft-com:vml" xmlns:wp14="http://schemas.microsoft.com/office/word/2010/wordprocessingDrawing" xmlns:wp="http://schemas.openxmlformats.org/drawingml/2006/wordprocessingDrawing" xmlns:w10="urn:schemas-microsoft-com:office:word" xmlns:w="http://schemas.openxmlformats.org/wordprocessingml/2006/main" xmlns:w14="http://schemas.microsoft.com/office/word/2010/wordml" xmlns:w15="http://schemas.microsoft.com/office/word/2012/wordml" xmlns:wpg="http://schemas.microsoft.com/office/word/2010/wordprocessingGroup" xmlns:wpi="http://schemas.microsoft.com/office/word/2010/wordprocessingInk" xmlns:wne="http://schemas.microsoft.com/office/word/2006/wordml" xmlns:wps="http://schemas.microsoft.com/office/word/2010/wordprocessingShape" mc:Ignorable="w14 w15 wp14">
   <w:body>
     <w:sdt>
       <w:sdtPr>
@@ -38,6 +38,7 @@
             <w:dataBinding w:prefixMappings="xmlns:ns0='http://purl.org/dc/elements/1.1/' xmlns:ns1='http://schemas.openxmlformats.org/package/2006/metadata/core-properties' " w:xpath="/ns1:coreProperties[1]/ns0:title[1]" w:storeItemID="{6C3C8BC8-F283-45AE-878A-BAB7291924A1}"/>
             <w:text/>
           </w:sdtPr>
+          <w:sdtEndPr/>
           <w:sdtContent>
             <w:p>
               <w:pPr>
@@ -75,6 +76,7 @@
             <w:id w:val="11521189"/>
             <w:text/>
           </w:sdtPr>
+          <w:sdtEndPr/>
           <w:sdtContent>
             <w:p>
               <w:pPr>
@@ -125,6 +127,7 @@
               <w:dataBinding w:prefixMappings="xmlns:ns0='http://purl.org/dc/elements/1.1/' xmlns:ns1='http://schemas.openxmlformats.org/package/2006/metadata/core-properties' " w:xpath="/ns1:coreProperties[1]/ns0:creator[1]" w:storeItemID="{6C3C8BC8-F283-45AE-878A-BAB7291924A1}"/>
               <w:text/>
             </w:sdtPr>
+            <w:sdtEndPr/>
             <w:sdtContent>
               <w:r>
                 <w:rPr>
@@ -232,7 +235,7 @@
                         </pic:cNvPicPr>
                       </pic:nvPicPr>
                       <pic:blipFill>
-                        <a:blip r:embed="rId7"/>
+                        <a:blip r:embed="rId6"/>
                         <a:srcRect/>
                         <a:stretch>
                           <a:fillRect/>
@@ -318,7 +321,7 @@
                             <a:effectLst/>
                             <a:extLst>
                               <a:ext uri="{91240B29-F687-4f45-9708-019B960494DF}">
-                                <a14:hiddenLine xmlns:a14="http://schemas.microsoft.com/office/drawing/2010/main" w="19050">
+                                <a14:hiddenLine xmlns:a14="http://schemas.microsoft.com/office/drawing/2010/main" xmlns:w="http://schemas.openxmlformats.org/wordprocessingml/2006/main" xmlns:w10="urn:schemas-microsoft-com:office:word" xmlns:v="urn:schemas-microsoft-com:vml" xmlns:o="urn:schemas-microsoft-com:office:office" xmlns:mv="urn:schemas-microsoft-com:mac:vml" xmlns:mo="http://schemas.microsoft.com/office/mac/office/2008/main" xmlns="" w="19050">
                                   <a:solidFill>
                                     <a:srgbClr val="4A7EBB"/>
                                   </a:solidFill>
@@ -328,7 +331,7 @@
                                 </a14:hiddenLine>
                               </a:ext>
                               <a:ext uri="{AF507438-7753-43e0-B8FC-AC1667EBCBE1}">
-                                <a14:hiddenEffects xmlns:a14="http://schemas.microsoft.com/office/drawing/2010/main">
+                                <a14:hiddenEffects xmlns:a14="http://schemas.microsoft.com/office/drawing/2010/main" xmlns:w="http://schemas.openxmlformats.org/wordprocessingml/2006/main" xmlns:w10="urn:schemas-microsoft-com:office:word" xmlns:v="urn:schemas-microsoft-com:vml" xmlns:o="urn:schemas-microsoft-com:office:office" xmlns:mv="urn:schemas-microsoft-com:mac:vml" xmlns:mo="http://schemas.microsoft.com/office/mac/office/2008/main" xmlns="">
                                   <a:effectLst>
                                     <a:outerShdw blurRad="63500" dist="26940" dir="5400000" algn="ctr" rotWithShape="0">
                                       <a:srgbClr val="000000">
@@ -355,9 +358,9 @@
                   </wp:anchor>
                 </w:drawing>
               </mc:Choice>
-              <mc:Fallback xmlns:w15="http://schemas.microsoft.com/office/word/2012/wordml">
+              <mc:Fallback>
                 <w:pict>
-                  <v:rect w14:anchorId="102EA0A2" id="Rectangle 23" o:spid="_x0000_s1026" style="position:absolute;margin-left:28.8pt;margin-top:666pt;width:554.4pt;height:97.2pt;z-index:-251656192;visibility:visible;mso-wrap-style:square;mso-width-percent:0;mso-height-percent:0;mso-wrap-distance-left:9pt;mso-wrap-distance-top:0;mso-wrap-distance-right:9pt;mso-wrap-distance-bottom:0;mso-position-horizontal:absolute;mso-position-horizontal-relative:page;mso-position-vertical:absolute;mso-position-vertical-relative:page;mso-width-percent:0;mso-height-percent:0;mso-width-relative:page;mso-height-relative:page;v-text-anchor:top" o:gfxdata="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" stroked="f">
+                  <v:rect w14:anchorId="30F058EF" id="Rectangle 23" o:spid="_x0000_s1026" style="position:absolute;margin-left:28.8pt;margin-top:666pt;width:554.4pt;height:97.2pt;z-index:-251656192;visibility:visible;mso-wrap-style:square;mso-width-percent:0;mso-height-percent:0;mso-wrap-distance-left:9pt;mso-wrap-distance-top:0;mso-wrap-distance-right:9pt;mso-wrap-distance-bottom:0;mso-position-horizontal:absolute;mso-position-horizontal-relative:page;mso-position-vertical:absolute;mso-position-vertical-relative:page;mso-width-percent:0;mso-height-percent:0;mso-width-relative:page;mso-height-relative:page;v-text-anchor:top" o:gfxdata="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" stroked="f">
                     <v:fill opacity="0" color2="#8db3e2 [1311]" rotate="t" focus="100%" type="gradient"/>
                     <v:textbox inset=",7.2pt,,7.2pt"/>
                     <w10:wrap anchorx="page" anchory="page"/>
@@ -400,7 +403,7 @@
                         </pic:cNvPicPr>
                       </pic:nvPicPr>
                       <pic:blipFill>
-                        <a:blip r:embed="rId8">
+                        <a:blip r:embed="rId7">
                           <a:extLst>
                             <a:ext uri="{28A0092B-C50C-407E-A947-70E740481C1C}">
                               <a14:useLocalDpi xmlns:a14="http://schemas.microsoft.com/office/drawing/2010/main" val="0"/>
@@ -1229,13 +1232,27 @@
         <w:rPr>
           <w:sz w:val="28"/>
         </w:rPr>
-        <w:t>Currently there are very few existing consumer available solutions for automated lighting.  Wi-Fi light bulbs</w:t>
-      </w:r>
-      <w:r>
-        <w:rPr>
-          <w:sz w:val="28"/>
-        </w:rPr>
-        <w:t>(4)</w:t>
+        <w:t xml:space="preserve">Currently there are very few existing consumer available solutions for automated lighting.  Wi-Fi light </w:t>
+      </w:r>
+      <w:proofErr w:type="gramStart"/>
+      <w:r>
+        <w:rPr>
+          <w:sz w:val="28"/>
+        </w:rPr>
+        <w:t>bulbs</w:t>
+      </w:r>
+      <w:r>
+        <w:rPr>
+          <w:sz w:val="28"/>
+        </w:rPr>
+        <w:t>(</w:t>
+      </w:r>
+      <w:proofErr w:type="gramEnd"/>
+      <w:r>
+        <w:rPr>
+          <w:sz w:val="28"/>
+        </w:rPr>
+        <w:t>4)</w:t>
       </w:r>
       <w:r>
         <w:rPr>
@@ -1265,7 +1282,21 @@
         <w:rPr>
           <w:sz w:val="28"/>
         </w:rPr>
-        <w:t>ive to its WeMo(3) in home setup, but that doesn’t include motion sensors.  Patent wise there aren’t any that will impact our design of the Nosferatu home lighting system.</w:t>
+        <w:t xml:space="preserve">ive to its </w:t>
+      </w:r>
+      <w:proofErr w:type="gramStart"/>
+      <w:r>
+        <w:rPr>
+          <w:sz w:val="28"/>
+        </w:rPr>
+        <w:t>WeMo(</w:t>
+      </w:r>
+      <w:proofErr w:type="gramEnd"/>
+      <w:r>
+        <w:rPr>
+          <w:sz w:val="28"/>
+        </w:rPr>
+        <w:t>3) in home setup, but that doesn’t include motion sensors.  Patent wise there aren’t any that will impact our design of the Nosferatu home lighting system.</w:t>
       </w:r>
     </w:p>
     <w:p>
@@ -1281,8 +1312,6 @@
         <w:tab/>
         <w:t>[DAN PLEASE TALK MOAR ABOOUT DAS PATENTS]</w:t>
       </w:r>
-      <w:bookmarkStart w:id="3" w:name="_GoBack"/>
-      <w:bookmarkEnd w:id="3"/>
     </w:p>
     <w:p>
       <w:pPr>
@@ -1314,12 +1343,12 @@
       <w:pPr>
         <w:pStyle w:val="Heading1"/>
       </w:pPr>
-      <w:bookmarkStart w:id="4" w:name="_Toc301089471"/>
+      <w:bookmarkStart w:id="3" w:name="_Toc301089471"/>
       <w:r>
         <w:lastRenderedPageBreak/>
         <w:t>Hardware Design</w:t>
       </w:r>
-      <w:bookmarkEnd w:id="4"/>
+      <w:bookmarkEnd w:id="3"/>
     </w:p>
     <w:p>
       <w:pPr>
@@ -1379,7 +1408,21 @@
         <w:rPr>
           <w:sz w:val="28"/>
         </w:rPr>
-        <w:t xml:space="preserve">We looked into a few different choices for where and how to host our server.  Our initial discussion was whether to host the server locally, on a small local server, or to host remotely using a cloud service such as Amazon Web Services.  We decided that hosting the server locally would give us more flexibility in software design.  We then settled on either a Raspberry Pi or a BeagleBone Black to be our local server.  Comparing price, processing power, I/O connectivity, community development support, and our group members’ familiarity with each, we chose to use a second generation Raspberry Pi to host our web server and act as our hub.  </w:t>
+        <w:t xml:space="preserve">We looked into a few different choices for where and how to host our server.  Our initial discussion was whether to host the server locally, on a small local server, or to host remotely using a cloud service such as Amazon Web Services.  We decided that hosting the server locally would give us more flexibility in software design.  We then settled on either a Raspberry Pi or a </w:t>
+      </w:r>
+      <w:proofErr w:type="spellStart"/>
+      <w:r>
+        <w:rPr>
+          <w:sz w:val="28"/>
+        </w:rPr>
+        <w:t>BeagleBone</w:t>
+      </w:r>
+      <w:proofErr w:type="spellEnd"/>
+      <w:r>
+        <w:rPr>
+          <w:sz w:val="28"/>
+        </w:rPr>
+        <w:t xml:space="preserve"> Black to be our local server.  Comparing price, processing power, I/O connectivity, community development support, and our group members’ familiarity with each, we chose to use a second generation Raspberry Pi to host our web server and act as our hub.  </w:t>
       </w:r>
     </w:p>
     <w:p>
@@ -1422,516 +1465,688 @@
       <w:r>
         <w:br w:type="page"/>
       </w:r>
-      <w:bookmarkStart w:id="5" w:name="_Toc301089472"/>
+      <w:bookmarkStart w:id="4" w:name="_Toc301089472"/>
       <w:r>
         <w:lastRenderedPageBreak/>
         <w:t>Software Design</w:t>
       </w:r>
+      <w:bookmarkEnd w:id="4"/>
+    </w:p>
+    <w:p/>
+    <w:p>
+      <w:pPr>
+        <w:ind w:firstLine="720"/>
+        <w:rPr>
+          <w:sz w:val="28"/>
+        </w:rPr>
+      </w:pPr>
+      <w:r>
+        <w:rPr>
+          <w:sz w:val="28"/>
+        </w:rPr>
+        <w:t>There are two mai</w:t>
+      </w:r>
+      <w:r>
+        <w:rPr>
+          <w:sz w:val="28"/>
+        </w:rPr>
+        <w:t>n software blocks in our system;</w:t>
+      </w:r>
+      <w:r>
+        <w:rPr>
+          <w:sz w:val="28"/>
+        </w:rPr>
+        <w:t xml:space="preserve"> the firmware </w:t>
+      </w:r>
+      <w:r>
+        <w:rPr>
+          <w:sz w:val="28"/>
+        </w:rPr>
+        <w:t>running on the endpoint</w:t>
+      </w:r>
+      <w:r>
+        <w:rPr>
+          <w:sz w:val="28"/>
+        </w:rPr>
+        <w:t xml:space="preserve">, and the server running on our hub. </w:t>
+      </w:r>
+      <w:r>
+        <w:rPr>
+          <w:sz w:val="28"/>
+        </w:rPr>
+        <w:t xml:space="preserve"> The</w:t>
+      </w:r>
+      <w:r>
+        <w:rPr>
+          <w:sz w:val="28"/>
+        </w:rPr>
+        <w:t xml:space="preserve"> server w</w:t>
+      </w:r>
+      <w:r>
+        <w:rPr>
+          <w:sz w:val="28"/>
+        </w:rPr>
+        <w:t>ill have three software layers; frontend (HTML, JavaScript), middleware (Python), and backend (database, Linux system calls).</w:t>
+      </w:r>
+      <w:r>
+        <w:rPr>
+          <w:sz w:val="28"/>
+        </w:rPr>
+        <w:t xml:space="preserve">  The node firmware will be written in C.</w:t>
+      </w:r>
+    </w:p>
+    <w:p>
+      <w:pPr>
+        <w:ind w:firstLine="720"/>
+        <w:rPr>
+          <w:sz w:val="28"/>
+        </w:rPr>
+      </w:pPr>
+      <w:r>
+        <w:rPr>
+          <w:sz w:val="28"/>
+        </w:rPr>
+        <w:t xml:space="preserve">While the software for the nodes is almost entirely direct hardware interaction, </w:t>
+      </w:r>
+      <w:r>
+        <w:rPr>
+          <w:sz w:val="28"/>
+        </w:rPr>
+        <w:t>the software for the server is mostly</w:t>
+      </w:r>
+      <w:r>
+        <w:rPr>
+          <w:sz w:val="28"/>
+        </w:rPr>
+        <w:t xml:space="preserve"> http requests. The general flow of data will start </w:t>
+      </w:r>
+      <w:r>
+        <w:rPr>
+          <w:sz w:val="28"/>
+        </w:rPr>
+        <w:t>with</w:t>
+      </w:r>
+      <w:r>
+        <w:rPr>
+          <w:sz w:val="28"/>
+        </w:rPr>
+        <w:t xml:space="preserve"> a user logging into the web service. After being authenticated</w:t>
+      </w:r>
+      <w:r>
+        <w:rPr>
+          <w:sz w:val="28"/>
+        </w:rPr>
+        <w:t>, they will see the main page</w:t>
+      </w:r>
+      <w:r>
+        <w:rPr>
+          <w:sz w:val="28"/>
+        </w:rPr>
+        <w:t xml:space="preserve"> of the web</w:t>
+      </w:r>
+      <w:r>
+        <w:rPr>
+          <w:sz w:val="28"/>
+        </w:rPr>
+        <w:t xml:space="preserve"> </w:t>
+      </w:r>
+      <w:r>
+        <w:rPr>
+          <w:sz w:val="28"/>
+        </w:rPr>
+        <w:t>app</w:t>
+      </w:r>
+      <w:r>
+        <w:rPr>
+          <w:sz w:val="28"/>
+        </w:rPr>
+        <w:t>lication</w:t>
+      </w:r>
+      <w:r>
+        <w:rPr>
+          <w:sz w:val="28"/>
+        </w:rPr>
+        <w:t>.</w:t>
+      </w:r>
+    </w:p>
+    <w:p>
+      <w:pPr>
+        <w:ind w:firstLine="720"/>
+        <w:rPr>
+          <w:sz w:val="28"/>
+        </w:rPr>
+      </w:pPr>
+      <w:r>
+        <w:rPr>
+          <w:sz w:val="28"/>
+        </w:rPr>
+        <w:t xml:space="preserve">Upon connection, the frontend will kick off an asynchronous background task on a timer to send requests to the nodes for status updates. This means the user will get a close to real-time view of what all of the nodes are doing. From there, a user can do any </w:t>
+      </w:r>
+      <w:r>
+        <w:rPr>
+          <w:sz w:val="28"/>
+        </w:rPr>
+        <w:t xml:space="preserve">number of actions, such as controlling the lights, rules and schedules.  </w:t>
+      </w:r>
+      <w:r>
+        <w:rPr>
+          <w:sz w:val="28"/>
+        </w:rPr>
+        <w:t>Any given action a user can do will send off an asynchronous JavaScript request which either will make mod</w:t>
+      </w:r>
+      <w:r>
+        <w:rPr>
+          <w:sz w:val="28"/>
+        </w:rPr>
+        <w:t xml:space="preserve">ifications to the database (or </w:t>
+      </w:r>
+      <w:proofErr w:type="spellStart"/>
+      <w:r>
+        <w:rPr>
+          <w:sz w:val="28"/>
+        </w:rPr>
+        <w:t>C</w:t>
+      </w:r>
+      <w:r>
+        <w:rPr>
+          <w:sz w:val="28"/>
+        </w:rPr>
+        <w:t>ron</w:t>
+      </w:r>
+      <w:proofErr w:type="spellEnd"/>
+      <w:r>
+        <w:rPr>
+          <w:sz w:val="28"/>
+        </w:rPr>
+        <w:t xml:space="preserve"> job for schedules), or request updated data from the server to update the UI elements on the webpage.</w:t>
+      </w:r>
+    </w:p>
+    <w:p>
+      <w:pPr>
+        <w:ind w:firstLine="720"/>
+        <w:rPr>
+          <w:sz w:val="28"/>
+        </w:rPr>
+      </w:pPr>
+      <w:r>
+        <w:rPr>
+          <w:sz w:val="28"/>
+        </w:rPr>
+        <w:t>For example, if a user wants to add a new rule, they'll fill out the information on the</w:t>
+      </w:r>
+      <w:r>
+        <w:rPr>
+          <w:sz w:val="28"/>
+        </w:rPr>
+        <w:t xml:space="preserve"> webpage, and submit it, which will send the request </w:t>
+      </w:r>
+      <w:r>
+        <w:rPr>
+          <w:sz w:val="28"/>
+        </w:rPr>
+        <w:t xml:space="preserve">to the </w:t>
+      </w:r>
+      <w:r>
+        <w:rPr>
+          <w:sz w:val="28"/>
+        </w:rPr>
+        <w:t>middleware running Python</w:t>
+      </w:r>
+      <w:r>
+        <w:rPr>
+          <w:sz w:val="28"/>
+        </w:rPr>
+        <w:t xml:space="preserve">, which will then add the new rule to the database. If that rule happens to immediately update the state of the node, a request will also be sent to the node to change its state. Finally this will kick off a response from the node, which will communicate back to the server with its </w:t>
+      </w:r>
+      <w:r>
+        <w:rPr>
+          <w:sz w:val="28"/>
+        </w:rPr>
+        <w:t>updated</w:t>
+      </w:r>
+      <w:r>
+        <w:rPr>
+          <w:sz w:val="28"/>
+        </w:rPr>
+        <w:t xml:space="preserve"> status.</w:t>
+      </w:r>
+      <w:r>
+        <w:rPr>
+          <w:sz w:val="28"/>
+        </w:rPr>
+        <w:t xml:space="preserve"> </w:t>
+      </w:r>
+    </w:p>
+    <w:p>
+      <w:pPr>
+        <w:ind w:firstLine="720"/>
+        <w:rPr>
+          <w:sz w:val="28"/>
+        </w:rPr>
+      </w:pPr>
+      <w:r>
+        <w:rPr>
+          <w:sz w:val="28"/>
+        </w:rPr>
+        <w:t xml:space="preserve">The firmware running on our nodes will have </w:t>
+      </w:r>
+      <w:r>
+        <w:rPr>
+          <w:sz w:val="28"/>
+        </w:rPr>
+        <w:t xml:space="preserve">three core functional tasks: identifying itself to register with a hub, changing the state of the relay to turn its light on/off, and responding to ping requests with the current status of the relay (and therefore the light). </w:t>
+      </w:r>
+    </w:p>
+    <w:p>
+      <w:pPr>
+        <w:ind w:firstLine="720"/>
+        <w:rPr>
+          <w:sz w:val="28"/>
+        </w:rPr>
+      </w:pPr>
+    </w:p>
+    <w:p>
+      <w:pPr>
+        <w:ind w:firstLine="720"/>
+        <w:rPr>
+          <w:sz w:val="28"/>
+        </w:rPr>
+      </w:pPr>
+      <w:r>
+        <w:rPr>
+          <w:sz w:val="28"/>
+        </w:rPr>
+        <w:br w:type="page"/>
+      </w:r>
+    </w:p>
+    <w:p>
+      <w:pPr>
+        <w:pStyle w:val="Heading1"/>
+        <w:rPr>
+          <w:noProof/>
+        </w:rPr>
+      </w:pPr>
+      <w:bookmarkStart w:id="5" w:name="_Toc301089473"/>
+    </w:p>
+    <w:p>
+      <w:pPr>
+        <w:pStyle w:val="Heading1"/>
+      </w:pPr>
+      <w:r>
+        <w:rPr>
+          <w:noProof/>
+        </w:rPr>
+        <w:drawing>
+          <wp:anchor distT="0" distB="0" distL="114300" distR="114300" simplePos="0" relativeHeight="251680256" behindDoc="1" locked="0" layoutInCell="1" allowOverlap="1" wp14:anchorId="628CA6E9" wp14:editId="3868E8DA">
+            <wp:simplePos x="0" y="0"/>
+            <wp:positionH relativeFrom="column">
+              <wp:posOffset>-1012190</wp:posOffset>
+            </wp:positionH>
+            <wp:positionV relativeFrom="paragraph">
+              <wp:posOffset>3368040</wp:posOffset>
+            </wp:positionV>
+            <wp:extent cx="7545705" cy="2675255"/>
+            <wp:effectExtent l="0" t="0" r="0" b="0"/>
+            <wp:wrapTight wrapText="bothSides">
+              <wp:wrapPolygon edited="0">
+                <wp:start x="0" y="0"/>
+                <wp:lineTo x="0" y="21380"/>
+                <wp:lineTo x="21540" y="21380"/>
+                <wp:lineTo x="21540" y="0"/>
+                <wp:lineTo x="0" y="0"/>
+              </wp:wrapPolygon>
+            </wp:wrapTight>
+            <wp:docPr id="2" name="Picture 2" descr="C:\Users\Chris\AppData\Local\Microsoft\Windows\INetCache\Content.Word\GanttChart.png"/>
+            <wp:cNvGraphicFramePr>
+              <a:graphicFrameLocks xmlns:a="http://schemas.openxmlformats.org/drawingml/2006/main" noChangeAspect="1"/>
+            </wp:cNvGraphicFramePr>
+            <a:graphic xmlns:a="http://schemas.openxmlformats.org/drawingml/2006/main">
+              <a:graphicData uri="http://schemas.openxmlformats.org/drawingml/2006/picture">
+                <pic:pic xmlns:pic="http://schemas.openxmlformats.org/drawingml/2006/picture">
+                  <pic:nvPicPr>
+                    <pic:cNvPr id="0" name="Picture 3" descr="C:\Users\Chris\AppData\Local\Microsoft\Windows\INetCache\Content.Word\GanttChart.png"/>
+                    <pic:cNvPicPr>
+                      <a:picLocks noChangeAspect="1" noChangeArrowheads="1"/>
+                    </pic:cNvPicPr>
+                  </pic:nvPicPr>
+                  <pic:blipFill rotWithShape="1">
+                    <a:blip r:embed="rId8">
+                      <a:extLst>
+                        <a:ext uri="{28A0092B-C50C-407E-A947-70E740481C1C}">
+                          <a14:useLocalDpi xmlns:a14="http://schemas.microsoft.com/office/drawing/2010/main" val="0"/>
+                        </a:ext>
+                      </a:extLst>
+                    </a:blip>
+                    <a:srcRect l="42166" t="16293" r="17106" b="29171"/>
+                    <a:stretch/>
+                  </pic:blipFill>
+                  <pic:spPr bwMode="auto">
+                    <a:xfrm>
+                      <a:off x="0" y="0"/>
+                      <a:ext cx="7545705" cy="2675255"/>
+                    </a:xfrm>
+                    <a:prstGeom prst="rect">
+                      <a:avLst/>
+                    </a:prstGeom>
+                    <a:noFill/>
+                    <a:ln>
+                      <a:noFill/>
+                    </a:ln>
+                    <a:extLst>
+                      <a:ext uri="{53640926-AAD7-44D8-BBD7-CCE9431645EC}">
+                        <a14:shadowObscured xmlns:a14="http://schemas.microsoft.com/office/drawing/2010/main"/>
+                      </a:ext>
+                    </a:extLst>
+                  </pic:spPr>
+                </pic:pic>
+              </a:graphicData>
+            </a:graphic>
+            <wp14:sizeRelH relativeFrom="page">
+              <wp14:pctWidth>0</wp14:pctWidth>
+            </wp14:sizeRelH>
+            <wp14:sizeRelV relativeFrom="page">
+              <wp14:pctHeight>0</wp14:pctHeight>
+            </wp14:sizeRelV>
+          </wp:anchor>
+        </w:drawing>
+      </w:r>
+      <w:r>
+        <w:rPr>
+          <w:noProof/>
+        </w:rPr>
+        <w:pict w14:anchorId="628CA6E9">
+          <v:shapetype id="_x0000_t75" coordsize="21600,21600" o:spt="75" o:preferrelative="t" path="m@4@5l@4@11@9@11@9@5xe" filled="f" stroked="f">
+            <v:stroke joinstyle="miter"/>
+            <v:formulas>
+              <v:f eqn="if lineDrawn pixelLineWidth 0"/>
+              <v:f eqn="sum @0 1 0"/>
+              <v:f eqn="sum 0 0 @1"/>
+              <v:f eqn="prod @2 1 2"/>
+              <v:f eqn="prod @3 21600 pixelWidth"/>
+              <v:f eqn="prod @3 21600 pixelHeight"/>
+              <v:f eqn="sum @0 0 1"/>
+              <v:f eqn="prod @6 1 2"/>
+              <v:f eqn="prod @7 21600 pixelWidth"/>
+              <v:f eqn="sum @8 21600 0"/>
+              <v:f eqn="prod @7 21600 pixelHeight"/>
+              <v:f eqn="sum @10 21600 0"/>
+            </v:formulas>
+            <v:path o:extrusionok="f" gradientshapeok="t" o:connecttype="rect"/>
+            <o:lock v:ext="edit" aspectratio="t"/>
+          </v:shapetype>
+          <v:shape id="_x0000_s1026" type="#_x0000_t75" style="position:absolute;margin-left:-84.9pt;margin-top:46.85pt;width:597.7pt;height:211.6pt;z-index:-251654144;mso-position-horizontal-relative:text;mso-position-vertical-relative:text;mso-width-relative:page;mso-height-relative:page" wrapcoords="-22 0 -22 21518 21600 21518 21600 0 -22 0">
+            <v:imagedata r:id="rId9" o:title="GanttChart" croptop="10678f" cropbottom="19129f" cropleft="1010f" cropright="37809f"/>
+            <w10:wrap type="tight"/>
+          </v:shape>
+        </w:pict>
+      </w:r>
+      <w:r>
+        <w:t>Tasks</w:t>
+      </w:r>
       <w:bookmarkEnd w:id="5"/>
     </w:p>
     <w:p/>
-    <w:p>
-      <w:pPr>
-        <w:ind w:firstLine="720"/>
-        <w:rPr>
-          <w:sz w:val="28"/>
-        </w:rPr>
-      </w:pPr>
-      <w:r>
-        <w:rPr>
-          <w:sz w:val="28"/>
-        </w:rPr>
-        <w:t>There are two mai</w:t>
-      </w:r>
-      <w:r>
-        <w:rPr>
-          <w:sz w:val="28"/>
-        </w:rPr>
-        <w:t>n software blocks in our system;</w:t>
-      </w:r>
-      <w:r>
-        <w:rPr>
-          <w:sz w:val="28"/>
-        </w:rPr>
-        <w:t xml:space="preserve"> the firmware </w:t>
-      </w:r>
-      <w:r>
-        <w:rPr>
-          <w:sz w:val="28"/>
-        </w:rPr>
-        <w:t>running on the endpoint</w:t>
-      </w:r>
-      <w:r>
-        <w:rPr>
-          <w:sz w:val="28"/>
-        </w:rPr>
-        <w:t xml:space="preserve">, and the server running on our hub. </w:t>
-      </w:r>
-      <w:r>
-        <w:rPr>
-          <w:sz w:val="28"/>
-        </w:rPr>
-        <w:t xml:space="preserve"> The</w:t>
-      </w:r>
-      <w:r>
-        <w:rPr>
-          <w:sz w:val="28"/>
-        </w:rPr>
-        <w:t xml:space="preserve"> server w</w:t>
-      </w:r>
-      <w:r>
-        <w:rPr>
-          <w:sz w:val="28"/>
-        </w:rPr>
-        <w:t>ill have three software layers; frontend (HTML, JavaScript), middleware (Python), and backend (database, Linux system calls).</w:t>
-      </w:r>
-      <w:r>
-        <w:rPr>
-          <w:sz w:val="28"/>
-        </w:rPr>
-        <w:t xml:space="preserve">  The node firmware will be written in C.</w:t>
-      </w:r>
-    </w:p>
-    <w:p>
-      <w:pPr>
-        <w:ind w:firstLine="720"/>
-        <w:rPr>
-          <w:sz w:val="28"/>
-        </w:rPr>
-      </w:pPr>
-      <w:r>
-        <w:rPr>
-          <w:sz w:val="28"/>
-        </w:rPr>
-        <w:t xml:space="preserve">While the software for the nodes is almost entirely direct hardware interaction, </w:t>
-      </w:r>
-      <w:r>
-        <w:rPr>
-          <w:sz w:val="28"/>
-        </w:rPr>
-        <w:t>the software for the server is mostly</w:t>
-      </w:r>
-      <w:r>
-        <w:rPr>
-          <w:sz w:val="28"/>
-        </w:rPr>
-        <w:t xml:space="preserve"> http requests. The general flow of data will start </w:t>
-      </w:r>
-      <w:r>
-        <w:rPr>
-          <w:sz w:val="28"/>
-        </w:rPr>
-        <w:t>with</w:t>
-      </w:r>
-      <w:r>
-        <w:rPr>
-          <w:sz w:val="28"/>
-        </w:rPr>
-        <w:t xml:space="preserve"> a user logging into the web service. After being authenticated</w:t>
-      </w:r>
-      <w:r>
-        <w:rPr>
-          <w:sz w:val="28"/>
-        </w:rPr>
-        <w:t>, they will see the main page</w:t>
-      </w:r>
-      <w:r>
-        <w:rPr>
-          <w:sz w:val="28"/>
-        </w:rPr>
-        <w:t xml:space="preserve"> of the web</w:t>
-      </w:r>
-      <w:r>
-        <w:rPr>
-          <w:sz w:val="28"/>
-        </w:rPr>
-        <w:t xml:space="preserve"> </w:t>
-      </w:r>
-      <w:r>
-        <w:rPr>
-          <w:sz w:val="28"/>
-        </w:rPr>
-        <w:t>app</w:t>
-      </w:r>
-      <w:r>
-        <w:rPr>
-          <w:sz w:val="28"/>
-        </w:rPr>
-        <w:t>lication</w:t>
-      </w:r>
-      <w:r>
-        <w:rPr>
-          <w:sz w:val="28"/>
-        </w:rPr>
-        <w:t>.</w:t>
-      </w:r>
-    </w:p>
-    <w:p>
-      <w:pPr>
-        <w:ind w:firstLine="720"/>
-        <w:rPr>
-          <w:sz w:val="28"/>
-        </w:rPr>
-      </w:pPr>
-      <w:r>
-        <w:rPr>
-          <w:sz w:val="28"/>
-        </w:rPr>
-        <w:t xml:space="preserve">Upon connection, the frontend will kick off an asynchronous background task on a timer to send requests to the nodes for status updates. This means the user will get a close to real-time view of what all of the nodes are doing. From there, a user can do any </w:t>
-      </w:r>
-      <w:r>
-        <w:rPr>
-          <w:sz w:val="28"/>
-        </w:rPr>
-        <w:t xml:space="preserve">number of actions, such as controlling the lights, rules and schedules.  </w:t>
-      </w:r>
-      <w:r>
-        <w:rPr>
-          <w:sz w:val="28"/>
-        </w:rPr>
-        <w:t>Any given action a user can do will send off an asynchronous JavaScript request which either will make mod</w:t>
-      </w:r>
-      <w:r>
-        <w:rPr>
-          <w:sz w:val="28"/>
-        </w:rPr>
-        <w:t>ifications to the database (or C</w:t>
-      </w:r>
-      <w:r>
-        <w:rPr>
-          <w:sz w:val="28"/>
-        </w:rPr>
-        <w:t>ron job for schedules), or request updated data from the server to update the UI elements on the webpage.</w:t>
-      </w:r>
-    </w:p>
-    <w:p>
-      <w:pPr>
-        <w:ind w:firstLine="720"/>
-        <w:rPr>
-          <w:sz w:val="28"/>
-        </w:rPr>
-      </w:pPr>
-      <w:r>
-        <w:rPr>
-          <w:sz w:val="28"/>
-        </w:rPr>
-        <w:t>For example, if a user wants to add a new rule, they'll fill out the information on the</w:t>
-      </w:r>
-      <w:r>
-        <w:rPr>
-          <w:sz w:val="28"/>
-        </w:rPr>
-        <w:t xml:space="preserve"> webpage, and submit it, which will send the request </w:t>
-      </w:r>
-      <w:r>
-        <w:rPr>
-          <w:sz w:val="28"/>
-        </w:rPr>
-        <w:t xml:space="preserve">to the </w:t>
-      </w:r>
-      <w:r>
-        <w:rPr>
-          <w:sz w:val="28"/>
-        </w:rPr>
-        <w:t>middleware running Python</w:t>
-      </w:r>
-      <w:r>
-        <w:rPr>
-          <w:sz w:val="28"/>
-        </w:rPr>
-        <w:t xml:space="preserve">, which will then add the new rule to the database. If that rule happens to immediately update the state of the node, a request will also be sent to the node to change its state. Finally this will kick off a response from the node, which will communicate back to the server with its </w:t>
-      </w:r>
-      <w:r>
-        <w:rPr>
-          <w:sz w:val="28"/>
-        </w:rPr>
-        <w:t>updated</w:t>
-      </w:r>
-      <w:r>
-        <w:rPr>
-          <w:sz w:val="28"/>
-        </w:rPr>
-        <w:t xml:space="preserve"> status.</w:t>
-      </w:r>
-      <w:r>
-        <w:rPr>
-          <w:sz w:val="28"/>
-        </w:rPr>
-        <w:t xml:space="preserve"> </w:t>
-      </w:r>
-    </w:p>
-    <w:p>
-      <w:pPr>
-        <w:ind w:firstLine="720"/>
-        <w:rPr>
-          <w:sz w:val="28"/>
-        </w:rPr>
-      </w:pPr>
-      <w:r>
-        <w:rPr>
-          <w:sz w:val="28"/>
-        </w:rPr>
-        <w:t xml:space="preserve">The firmware running on our nodes will have </w:t>
-      </w:r>
-      <w:r>
-        <w:rPr>
-          <w:sz w:val="28"/>
-        </w:rPr>
-        <w:t xml:space="preserve">three core functional tasks: identifying itself to register with a hub, changing the state of the relay to turn its light on/off, and responding to ping requests with the current status of the relay (and therefore the light). </w:t>
-      </w:r>
-    </w:p>
-    <w:p>
-      <w:pPr>
-        <w:ind w:firstLine="720"/>
-        <w:rPr>
-          <w:sz w:val="28"/>
-        </w:rPr>
-      </w:pPr>
-    </w:p>
-    <w:p>
-      <w:pPr>
-        <w:ind w:firstLine="720"/>
-        <w:rPr>
-          <w:sz w:val="28"/>
-        </w:rPr>
-      </w:pPr>
-      <w:r>
-        <w:rPr>
-          <w:sz w:val="28"/>
-        </w:rPr>
-        <w:br w:type="page"/>
-      </w:r>
+    <w:p/>
+    <w:p/>
+    <w:p/>
+    <w:p/>
+    <w:p/>
+    <w:p/>
+    <w:p/>
+    <w:p/>
+    <w:p/>
+    <w:p>
+      <w:pPr>
+        <w:rPr>
+          <w:sz w:val="28"/>
+        </w:rPr>
+      </w:pPr>
+      <w:r>
+        <w:rPr>
+          <w:sz w:val="28"/>
+        </w:rPr>
+        <w:lastRenderedPageBreak/>
+        <w:t>Node Assembly: Chris</w:t>
+      </w:r>
+    </w:p>
+    <w:p>
+      <w:pPr>
+        <w:rPr>
+          <w:sz w:val="28"/>
+        </w:rPr>
+      </w:pPr>
+      <w:r>
+        <w:rPr>
+          <w:sz w:val="28"/>
+        </w:rPr>
+        <w:t>Raspberry Pi Setup: Joe</w:t>
+      </w:r>
+    </w:p>
+    <w:p>
+      <w:pPr>
+        <w:rPr>
+          <w:sz w:val="28"/>
+        </w:rPr>
+      </w:pPr>
+      <w:r>
+        <w:rPr>
+          <w:sz w:val="28"/>
+        </w:rPr>
+        <w:t>Create Web Server: Dan</w:t>
+      </w:r>
+    </w:p>
+    <w:p>
+      <w:pPr>
+        <w:rPr>
+          <w:sz w:val="28"/>
+        </w:rPr>
+      </w:pPr>
+      <w:r>
+        <w:rPr>
+          <w:sz w:val="28"/>
+        </w:rPr>
+        <w:t>Flask Setup: Gunnar</w:t>
+      </w:r>
+    </w:p>
+    <w:p>
+      <w:pPr>
+        <w:rPr>
+          <w:sz w:val="28"/>
+        </w:rPr>
+      </w:pPr>
+      <w:r>
+        <w:rPr>
+          <w:sz w:val="28"/>
+        </w:rPr>
+        <w:t>Hub -&gt; Microcontroller Connection: Joe</w:t>
+      </w:r>
+    </w:p>
+    <w:p>
+      <w:pPr>
+        <w:rPr>
+          <w:sz w:val="28"/>
+        </w:rPr>
+      </w:pPr>
+      <w:r>
+        <w:rPr>
+          <w:sz w:val="28"/>
+        </w:rPr>
+        <w:t>Microcontroller -&gt; Hub Connection: Connor</w:t>
+      </w:r>
+    </w:p>
+    <w:p>
+      <w:pPr>
+        <w:rPr>
+          <w:sz w:val="28"/>
+        </w:rPr>
+      </w:pPr>
+      <w:r>
+        <w:rPr>
+          <w:sz w:val="28"/>
+        </w:rPr>
+        <w:t>Relay Interface (Software): Connor</w:t>
+      </w:r>
+    </w:p>
+    <w:p>
+      <w:pPr>
+        <w:rPr>
+          <w:sz w:val="28"/>
+        </w:rPr>
+      </w:pPr>
+      <w:r>
+        <w:rPr>
+          <w:sz w:val="28"/>
+        </w:rPr>
+        <w:t>Motion Sensor Logic: Joe</w:t>
+      </w:r>
+    </w:p>
+    <w:p>
+      <w:pPr>
+        <w:rPr>
+          <w:sz w:val="28"/>
+        </w:rPr>
+      </w:pPr>
+      <w:r>
+        <w:rPr>
+          <w:sz w:val="28"/>
+        </w:rPr>
+        <w:t>Web Server Logic (Basic): Dan</w:t>
+      </w:r>
+    </w:p>
+    <w:p>
+      <w:pPr>
+        <w:rPr>
+          <w:sz w:val="28"/>
+        </w:rPr>
+      </w:pPr>
+      <w:r>
+        <w:rPr>
+          <w:sz w:val="28"/>
+        </w:rPr>
+        <w:t>Expand UI: Gunnar</w:t>
+      </w:r>
+    </w:p>
+    <w:p>
+      <w:pPr>
+        <w:rPr>
+          <w:sz w:val="28"/>
+        </w:rPr>
+      </w:pPr>
+      <w:r>
+        <w:rPr>
+          <w:sz w:val="28"/>
+        </w:rPr>
+        <w:t>Design Node Enclosure: Dan/Gunnar</w:t>
+      </w:r>
+    </w:p>
+    <w:p>
+      <w:pPr>
+        <w:rPr>
+          <w:sz w:val="28"/>
+        </w:rPr>
+      </w:pPr>
+      <w:r>
+        <w:rPr>
+          <w:sz w:val="28"/>
+        </w:rPr>
+        <w:t>Setup Test Environment: Everyone</w:t>
+      </w:r>
+    </w:p>
+    <w:p>
+      <w:pPr>
+        <w:rPr>
+          <w:sz w:val="28"/>
+        </w:rPr>
+      </w:pPr>
+      <w:r>
+        <w:rPr>
+          <w:sz w:val="28"/>
+        </w:rPr>
+        <w:t>Running Tests in Lab: Everyone</w:t>
+      </w:r>
+    </w:p>
+    <w:p>
+      <w:pPr>
+        <w:rPr>
+          <w:sz w:val="28"/>
+        </w:rPr>
+      </w:pPr>
+      <w:r>
+        <w:rPr>
+          <w:sz w:val="28"/>
+        </w:rPr>
+        <w:t>Advanced Features: Everyone</w:t>
+      </w:r>
+    </w:p>
+    <w:p>
+      <w:pPr>
+        <w:rPr>
+          <w:sz w:val="28"/>
+        </w:rPr>
+      </w:pPr>
+      <w:r>
+        <w:rPr>
+          <w:sz w:val="28"/>
+        </w:rPr>
+        <w:t>Presentation Prep: Everyone</w:t>
+      </w:r>
+    </w:p>
+    <w:p/>
+    <w:p/>
+    <w:p/>
+    <w:p/>
+    <w:p/>
+    <w:p/>
+    <w:p/>
+    <w:p/>
+    <w:p/>
+    <w:p/>
+    <w:p/>
+    <w:p/>
+    <w:p/>
+    <w:p/>
+    <w:p/>
+    <w:p/>
+    <w:p/>
+    <w:p/>
+    <w:p/>
+    <w:p/>
+    <w:p/>
+    <w:p/>
+    <w:p/>
+    <w:p/>
+    <w:p/>
+    <w:p>
+      <w:pPr>
+        <w:rPr>
+          <w:sz w:val="28"/>
+        </w:rPr>
+      </w:pPr>
+    </w:p>
+    <w:p>
+      <w:pPr>
+        <w:rPr>
+          <w:sz w:val="28"/>
+        </w:rPr>
+      </w:pPr>
+    </w:p>
+    <w:p>
+      <w:pPr>
+        <w:rPr>
+          <w:sz w:val="28"/>
+        </w:rPr>
+      </w:pPr>
     </w:p>
     <w:p>
       <w:pPr>
         <w:pStyle w:val="Heading1"/>
       </w:pPr>
-      <w:bookmarkStart w:id="6" w:name="_Toc301089473"/>
-      <w:r>
-        <w:lastRenderedPageBreak/>
-        <w:t>Tasks</w:t>
-      </w:r>
-      <w:bookmarkEnd w:id="6"/>
-    </w:p>
-    <w:p/>
-    <w:p>
-      <w:pPr>
-        <w:rPr>
-          <w:sz w:val="28"/>
-        </w:rPr>
-      </w:pPr>
-      <w:r>
-        <w:rPr>
-          <w:sz w:val="28"/>
-        </w:rPr>
-        <w:t>Node Assembly: Chris</w:t>
-      </w:r>
-    </w:p>
-    <w:p>
-      <w:pPr>
-        <w:rPr>
-          <w:sz w:val="28"/>
-        </w:rPr>
-      </w:pPr>
-      <w:r>
-        <w:rPr>
-          <w:sz w:val="28"/>
-        </w:rPr>
-        <w:t>Raspberry Pi Setup: Joe</w:t>
-      </w:r>
-    </w:p>
-    <w:p>
-      <w:pPr>
-        <w:rPr>
-          <w:sz w:val="28"/>
-        </w:rPr>
-      </w:pPr>
-      <w:r>
-        <w:rPr>
-          <w:sz w:val="28"/>
-        </w:rPr>
-        <w:t>Create Web Server: Dan</w:t>
-      </w:r>
-    </w:p>
-    <w:p>
-      <w:pPr>
-        <w:rPr>
-          <w:sz w:val="28"/>
-        </w:rPr>
-      </w:pPr>
-      <w:r>
-        <w:rPr>
-          <w:sz w:val="28"/>
-        </w:rPr>
-        <w:t>Flask Setup: Gunnar</w:t>
-      </w:r>
-    </w:p>
-    <w:p>
-      <w:pPr>
-        <w:rPr>
-          <w:sz w:val="28"/>
-        </w:rPr>
-      </w:pPr>
-      <w:r>
-        <w:rPr>
-          <w:sz w:val="28"/>
-        </w:rPr>
-        <w:t>Hub -&gt; Microcontroller Connection: Joe</w:t>
-      </w:r>
-    </w:p>
-    <w:p>
-      <w:pPr>
-        <w:rPr>
-          <w:sz w:val="28"/>
-        </w:rPr>
-      </w:pPr>
-      <w:r>
-        <w:rPr>
-          <w:sz w:val="28"/>
-        </w:rPr>
-        <w:t>Microcontroller -&gt; Hub Connection: Connor</w:t>
-      </w:r>
-    </w:p>
-    <w:p>
-      <w:pPr>
-        <w:rPr>
-          <w:sz w:val="28"/>
-        </w:rPr>
-      </w:pPr>
-      <w:r>
-        <w:rPr>
-          <w:sz w:val="28"/>
-        </w:rPr>
-        <w:t>Relay Interface (Software): Connor</w:t>
-      </w:r>
-    </w:p>
-    <w:p>
-      <w:pPr>
-        <w:rPr>
-          <w:sz w:val="28"/>
-        </w:rPr>
-      </w:pPr>
-      <w:r>
-        <w:rPr>
-          <w:sz w:val="28"/>
-        </w:rPr>
-        <w:t>Motion Sensor Logic: Joe</w:t>
-      </w:r>
-    </w:p>
-    <w:p>
-      <w:pPr>
-        <w:rPr>
-          <w:sz w:val="28"/>
-        </w:rPr>
-      </w:pPr>
-      <w:r>
-        <w:rPr>
-          <w:sz w:val="28"/>
-        </w:rPr>
-        <w:t>Web Server Logic (Basic): Dan</w:t>
-      </w:r>
-    </w:p>
-    <w:p>
-      <w:pPr>
-        <w:rPr>
-          <w:sz w:val="28"/>
-        </w:rPr>
-      </w:pPr>
-      <w:r>
-        <w:rPr>
-          <w:sz w:val="28"/>
-        </w:rPr>
-        <w:t>Expand UI: Gunnar</w:t>
-      </w:r>
-    </w:p>
-    <w:p>
-      <w:pPr>
-        <w:rPr>
-          <w:sz w:val="28"/>
-        </w:rPr>
-      </w:pPr>
-      <w:r>
-        <w:rPr>
-          <w:sz w:val="28"/>
-        </w:rPr>
-        <w:t>Design Node Enclosure: Dan/Gunnar</w:t>
-      </w:r>
-    </w:p>
-    <w:p>
-      <w:pPr>
-        <w:rPr>
-          <w:sz w:val="28"/>
-        </w:rPr>
-      </w:pPr>
-      <w:r>
-        <w:rPr>
-          <w:sz w:val="28"/>
-        </w:rPr>
-        <w:t>Setup Test Environment: Everyone</w:t>
-      </w:r>
-    </w:p>
-    <w:p>
-      <w:pPr>
-        <w:rPr>
-          <w:sz w:val="28"/>
-        </w:rPr>
-      </w:pPr>
-      <w:r>
-        <w:rPr>
-          <w:sz w:val="28"/>
-        </w:rPr>
-        <w:t>Running Tests in Lab: Everyone</w:t>
-      </w:r>
-    </w:p>
-    <w:p>
-      <w:pPr>
-        <w:rPr>
-          <w:sz w:val="28"/>
-        </w:rPr>
-      </w:pPr>
-      <w:r>
-        <w:rPr>
-          <w:sz w:val="28"/>
-        </w:rPr>
-        <w:t>Advanced Features: Everyone</w:t>
-      </w:r>
-    </w:p>
-    <w:p>
-      <w:pPr>
-        <w:rPr>
-          <w:sz w:val="28"/>
-        </w:rPr>
-      </w:pPr>
-      <w:r>
-        <w:rPr>
-          <w:sz w:val="28"/>
-        </w:rPr>
-        <w:t>Presentation Prep: Everyone</w:t>
-      </w:r>
-    </w:p>
-    <w:p>
-      <w:pPr>
-        <w:rPr>
-          <w:sz w:val="28"/>
-        </w:rPr>
-      </w:pPr>
-      <w:r>
-        <w:rPr>
-          <w:sz w:val="28"/>
-        </w:rPr>
-        <w:br w:type="page"/>
-      </w:r>
-    </w:p>
-    <w:p>
-      <w:pPr>
-        <w:pStyle w:val="Heading1"/>
-      </w:pPr>
-      <w:bookmarkStart w:id="7" w:name="_Toc301089474"/>
+      <w:bookmarkStart w:id="6" w:name="_Toc301089474"/>
       <w:r>
         <w:lastRenderedPageBreak/>
         <w:t>Conclusion</w:t>
       </w:r>
-      <w:bookmarkEnd w:id="7"/>
+      <w:bookmarkEnd w:id="6"/>
     </w:p>
     <w:p>
       <w:pPr>
@@ -1994,39 +2209,58 @@
       <w:pPr>
         <w:pStyle w:val="Heading1"/>
       </w:pPr>
-      <w:bookmarkStart w:id="8" w:name="_Toc301089475"/>
+      <w:bookmarkStart w:id="7" w:name="_Toc301089475"/>
       <w:r>
         <w:lastRenderedPageBreak/>
         <w:t>Appendices</w:t>
       </w:r>
-      <w:bookmarkEnd w:id="8"/>
-    </w:p>
-    <w:p/>
-    <w:p>
-      <w:pPr>
-        <w:rPr>
-          <w:rFonts w:asciiTheme="majorHAnsi" w:eastAsiaTheme="majorEastAsia" w:hAnsiTheme="majorHAnsi" w:cstheme="majorBidi"/>
-          <w:b/>
-          <w:bCs/>
-          <w:color w:val="345A8A" w:themeColor="accent1" w:themeShade="B5"/>
-          <w:sz w:val="32"/>
-          <w:szCs w:val="32"/>
-        </w:rPr>
-      </w:pPr>
-      <w:r>
-        <w:br w:type="page"/>
+      <w:bookmarkEnd w:id="7"/>
+    </w:p>
+    <w:p/>
+    <w:p>
+      <w:r>
+        <w:t>Block Diagram</w:t>
+      </w:r>
+      <w:r>
+        <w:rPr>
+          <w:noProof/>
+        </w:rPr>
+        <w:pict w14:anchorId="72590A53">
+          <v:shape id="_x0000_s1028" type="#_x0000_t75" style="position:absolute;margin-left:.2pt;margin-top:14.2pt;width:445.05pt;height:225.05pt;z-index:-251651072;mso-position-horizontal:absolute;mso-position-horizontal-relative:text;mso-position-vertical:absolute;mso-position-vertical-relative:text;mso-width-relative:page;mso-height-relative:page" wrapcoords="-72 0 -72 21467 21600 21467 21600 0 -72 0">
+            <v:imagedata r:id="rId10" o:title="BlockDiagram" croptop="4232f" cropbottom="22490f" cropleft="18629f" cropright="12515f"/>
+            <w10:wrap type="tight"/>
+          </v:shape>
+        </w:pict>
+      </w:r>
+    </w:p>
+    <w:p/>
+    <w:p/>
+    <w:p>
+      <w:r>
+        <w:rPr>
+          <w:noProof/>
+        </w:rPr>
+        <w:pict w14:anchorId="400ABB55">
+          <v:shape id="_x0000_s1029" type="#_x0000_t75" style="position:absolute;margin-left:.2pt;margin-top:14.25pt;width:482.6pt;height:359.85pt;z-index:-251649024;mso-position-horizontal:absolute;mso-position-horizontal-relative:text;mso-position-vertical:absolute;mso-position-vertical-relative:text;mso-width-relative:page;mso-height-relative:page" wrapcoords="-61 0 -61 21519 21600 21519 21600 0 -61 0">
+            <v:imagedata r:id="rId11" o:title="Server Software Flowchart" cropbottom="26145f" cropleft="18000f" cropright="6721f"/>
+            <w10:wrap type="tight"/>
+          </v:shape>
+        </w:pict>
+      </w:r>
+      <w:r>
+        <w:t>Server Software Flow Chart</w:t>
       </w:r>
     </w:p>
     <w:p>
       <w:pPr>
         <w:pStyle w:val="Heading1"/>
       </w:pPr>
-      <w:bookmarkStart w:id="9" w:name="_Toc301089476"/>
+      <w:bookmarkStart w:id="8" w:name="_Toc301089476"/>
       <w:r>
         <w:lastRenderedPageBreak/>
         <w:t>References</w:t>
       </w:r>
-      <w:bookmarkEnd w:id="9"/>
+      <w:bookmarkEnd w:id="8"/>
     </w:p>
     <w:p>
       <w:pPr>
@@ -2059,7 +2293,7 @@
         </w:rPr>
         <w:tab/>
       </w:r>
-      <w:hyperlink r:id="rId9" w:history="1">
+      <w:hyperlink r:id="rId12" w:history="1">
         <w:r>
           <w:rPr>
             <w:rStyle w:val="Hyperlink"/>
@@ -2087,7 +2321,7 @@
         </w:rPr>
         <w:tab/>
       </w:r>
-      <w:hyperlink r:id="rId10" w:history="1">
+      <w:hyperlink r:id="rId13" w:history="1">
         <w:r>
           <w:rPr>
             <w:rStyle w:val="Hyperlink"/>
@@ -2122,7 +2356,7 @@
         </w:rPr>
         <w:t>(3)</w:t>
       </w:r>
-      <w:hyperlink r:id="rId11" w:history="1">
+      <w:hyperlink r:id="rId14" w:history="1">
         <w:r>
           <w:rPr>
             <w:sz w:val="28"/>
@@ -2144,6 +2378,7 @@
           <w:sz w:val="28"/>
         </w:rPr>
       </w:pPr>
+      <w:proofErr w:type="spellStart"/>
       <w:r>
         <w:rPr>
           <w:sz w:val="28"/>
@@ -2154,7 +2389,14 @@
         <w:rPr>
           <w:sz w:val="28"/>
         </w:rPr>
-        <w:t>nBulb:</w:t>
+        <w:t>nBulb</w:t>
+      </w:r>
+      <w:proofErr w:type="spellEnd"/>
+      <w:r>
+        <w:rPr>
+          <w:sz w:val="28"/>
+        </w:rPr>
+        <w:t>:</w:t>
       </w:r>
     </w:p>
     <w:p>
@@ -2175,7 +2417,7 @@
         </w:rPr>
         <w:tab/>
       </w:r>
-      <w:hyperlink r:id="rId12" w:history="1">
+      <w:hyperlink r:id="rId15" w:history="1">
         <w:r>
           <w:rPr>
             <w:rStyle w:val="Hyperlink"/>
@@ -2184,6 +2426,8 @@
           <w:t>http://www.lumenbulb.net/</w:t>
         </w:r>
       </w:hyperlink>
+      <w:bookmarkStart w:id="9" w:name="_GoBack"/>
+      <w:bookmarkEnd w:id="9"/>
     </w:p>
     <w:sectPr>
       <w:pgSz w:w="12240" w:h="15840"/>
@@ -2197,8 +2441,8 @@
 </file>
 
 <file path=word/numbering.xml><?xml version="1.0" encoding="utf-8"?>
-<w:numbering xmlns:wpc="http://schemas.microsoft.com/office/word/2010/wordprocessingCanvas" xmlns:mo="http://schemas.microsoft.com/office/mac/office/2008/main" xmlns:mc="http://schemas.openxmlformats.org/markup-compatibility/2006" xmlns:mv="urn:schemas-microsoft-com:mac:vml" xmlns:o="urn:schemas-microsoft-com:office:office" xmlns:r="http://schemas.openxmlformats.org/officeDocument/2006/relationships" xmlns:m="http://schemas.openxmlformats.org/officeDocument/2006/math" xmlns:v="urn:schemas-microsoft-com:vml" xmlns:wp14="http://schemas.microsoft.com/office/word/2010/wordprocessingDrawing" xmlns:wp="http://schemas.openxmlformats.org/drawingml/2006/wordprocessingDrawing" xmlns:w10="urn:schemas-microsoft-com:office:word" xmlns:w="http://schemas.openxmlformats.org/wordprocessingml/2006/main" xmlns:w14="http://schemas.microsoft.com/office/word/2010/wordml" xmlns:wpg="http://schemas.microsoft.com/office/word/2010/wordprocessingGroup" xmlns:wpi="http://schemas.microsoft.com/office/word/2010/wordprocessingInk" xmlns:wne="http://schemas.microsoft.com/office/word/2006/wordml" xmlns:wps="http://schemas.microsoft.com/office/word/2010/wordprocessingShape" mc:Ignorable="w14 wp14">
-  <w:abstractNum w:abstractNumId="0">
+<w:numbering xmlns:wpc="http://schemas.microsoft.com/office/word/2010/wordprocessingCanvas" xmlns:mc="http://schemas.openxmlformats.org/markup-compatibility/2006" xmlns:o="urn:schemas-microsoft-com:office:office" xmlns:r="http://schemas.openxmlformats.org/officeDocument/2006/relationships" xmlns:m="http://schemas.openxmlformats.org/officeDocument/2006/math" xmlns:v="urn:schemas-microsoft-com:vml" xmlns:wp14="http://schemas.microsoft.com/office/word/2010/wordprocessingDrawing" xmlns:wp="http://schemas.openxmlformats.org/drawingml/2006/wordprocessingDrawing" xmlns:w10="urn:schemas-microsoft-com:office:word" xmlns:w="http://schemas.openxmlformats.org/wordprocessingml/2006/main" xmlns:w14="http://schemas.microsoft.com/office/word/2010/wordml" xmlns:w15="http://schemas.microsoft.com/office/word/2012/wordml" xmlns:wpg="http://schemas.microsoft.com/office/word/2010/wordprocessingGroup" xmlns:wpi="http://schemas.microsoft.com/office/word/2010/wordprocessingInk" xmlns:wne="http://schemas.microsoft.com/office/word/2006/wordml" xmlns:wps="http://schemas.microsoft.com/office/word/2010/wordprocessingShape" mc:Ignorable="w14 w15 wp14">
+  <w:abstractNum w:abstractNumId="0" w15:restartNumberingAfterBreak="0">
     <w:nsid w:val="567759C1"/>
     <w:multiLevelType w:val="multilevel"/>
     <w:tmpl w:val="0A08350C"/>
@@ -2354,7 +2598,7 @@
 </file>
 
 <file path=word/styles.xml><?xml version="1.0" encoding="utf-8"?>
-<w:styles xmlns:mc="http://schemas.openxmlformats.org/markup-compatibility/2006" xmlns:r="http://schemas.openxmlformats.org/officeDocument/2006/relationships" xmlns:w="http://schemas.openxmlformats.org/wordprocessingml/2006/main" xmlns:w14="http://schemas.microsoft.com/office/word/2010/wordml" mc:Ignorable="w14">
+<w:styles xmlns:mc="http://schemas.openxmlformats.org/markup-compatibility/2006" xmlns:r="http://schemas.openxmlformats.org/officeDocument/2006/relationships" xmlns:w="http://schemas.openxmlformats.org/wordprocessingml/2006/main" xmlns:w14="http://schemas.microsoft.com/office/word/2010/wordml" xmlns:w15="http://schemas.microsoft.com/office/word/2012/wordml" mc:Ignorable="w14 w15">
   <w:docDefaults>
     <w:rPrDefault>
       <w:rPr>
@@ -2366,612 +2610,369 @@
     </w:rPrDefault>
     <w:pPrDefault/>
   </w:docDefaults>
-  <w:latentStyles w:defLockedState="0" w:defUIPriority="99" w:defSemiHidden="1" w:defUnhideWhenUsed="1" w:defQFormat="0" w:count="276">
-    <w:lsdException w:name="Normal" w:semiHidden="0" w:uiPriority="0" w:unhideWhenUsed="0" w:qFormat="1"/>
-    <w:lsdException w:name="heading 1" w:semiHidden="0" w:uiPriority="9" w:unhideWhenUsed="0" w:qFormat="1"/>
-    <w:lsdException w:name="heading 2" w:uiPriority="9" w:qFormat="1"/>
-    <w:lsdException w:name="heading 3" w:uiPriority="9" w:qFormat="1"/>
-    <w:lsdException w:name="heading 4" w:uiPriority="9" w:qFormat="1"/>
-    <w:lsdException w:name="heading 5" w:uiPriority="9" w:qFormat="1"/>
-    <w:lsdException w:name="heading 6" w:uiPriority="9" w:qFormat="1"/>
-    <w:lsdException w:name="heading 7" w:uiPriority="9" w:qFormat="1"/>
-    <w:lsdException w:name="heading 8" w:uiPriority="9" w:qFormat="1"/>
-    <w:lsdException w:name="heading 9" w:uiPriority="9" w:qFormat="1"/>
-    <w:lsdException w:name="toc 1" w:uiPriority="39"/>
-    <w:lsdException w:name="toc 2" w:uiPriority="39"/>
-    <w:lsdException w:name="toc 3" w:uiPriority="39"/>
-    <w:lsdException w:name="toc 4" w:uiPriority="39"/>
-    <w:lsdException w:name="toc 5" w:uiPriority="39"/>
-    <w:lsdException w:name="toc 6" w:uiPriority="39"/>
-    <w:lsdException w:name="toc 7" w:uiPriority="39"/>
-    <w:lsdException w:name="toc 8" w:uiPriority="39"/>
-    <w:lsdException w:name="toc 9" w:uiPriority="39"/>
-    <w:lsdException w:name="caption" w:uiPriority="35" w:qFormat="1"/>
-    <w:lsdException w:name="Title" w:semiHidden="0" w:uiPriority="10" w:unhideWhenUsed="0" w:qFormat="1"/>
-    <w:lsdException w:name="Default Paragraph Font" w:uiPriority="1"/>
-    <w:lsdException w:name="Subtitle" w:semiHidden="0" w:uiPriority="11" w:unhideWhenUsed="0" w:qFormat="1"/>
-    <w:lsdException w:name="Strong" w:semiHidden="0" w:uiPriority="22" w:unhideWhenUsed="0" w:qFormat="1"/>
-    <w:lsdException w:name="Emphasis" w:semiHidden="0" w:uiPriority="20" w:unhideWhenUsed="0" w:qFormat="1"/>
-    <w:lsdException w:name="Table Grid" w:semiHidden="0" w:uiPriority="59" w:unhideWhenUsed="0"/>
-    <w:lsdException w:name="Note Level 1" w:semiHidden="0" w:unhideWhenUsed="0"/>
-    <w:lsdException w:name="Note Level 2" w:semiHidden="0" w:unhideWhenUsed="0"/>
-    <w:lsdException w:name="Note Level 3" w:semiHidden="0" w:unhideWhenUsed="0"/>
-    <w:lsdException w:name="Note Level 4" w:semiHidden="0" w:unhideWhenUsed="0"/>
-    <w:lsdException w:name="Note Level 5" w:semiHidden="0" w:unhideWhenUsed="0"/>
-    <w:lsdException w:name="Note Level 6" w:semiHidden="0" w:unhideWhenUsed="0"/>
-    <w:lsdException w:name="Note Level 7" w:semiHidden="0" w:unhideWhenUsed="0"/>
-    <w:lsdException w:name="Note Level 8" w:semiHidden="0" w:unhideWhenUsed="0"/>
-    <w:lsdException w:name="Note Level 9" w:semiHidden="0" w:unhideWhenUsed="0"/>
-    <w:lsdException w:name="Placeholder Text" w:unhideWhenUsed="0"/>
-    <w:lsdException w:name="No Spacing" w:semiHidden="0" w:uiPriority="1" w:unhideWhenUsed="0" w:qFormat="1"/>
-    <w:lsdException w:name="Light Shading" w:semiHidden="0" w:uiPriority="60" w:unhideWhenUsed="0"/>
-    <w:lsdException w:name="Light List" w:semiHidden="0" w:uiPriority="61" w:unhideWhenUsed="0"/>
-    <w:lsdException w:name="Light Grid" w:semiHidden="0" w:uiPriority="62" w:unhideWhenUsed="0"/>
-    <w:lsdException w:name="Medium Shading 1" w:semiHidden="0" w:uiPriority="63" w:unhideWhenUsed="0"/>
-    <w:lsdException w:name="Medium Shading 2" w:semiHidden="0" w:uiPriority="64" w:unhideWhenUsed="0"/>
-    <w:lsdException w:name="Medium List 1" w:semiHidden="0" w:uiPriority="65" w:unhideWhenUsed="0"/>
-    <w:lsdException w:name="Medium List 2" w:semiHidden="0" w:uiPriority="66" w:unhideWhenUsed="0"/>
-    <w:lsdException w:name="Medium Grid 1" w:semiHidden="0" w:uiPriority="67" w:unhideWhenUsed="0"/>
-    <w:lsdException w:name="Medium Grid 2" w:semiHidden="0" w:uiPriority="68" w:unhideWhenUsed="0"/>
-    <w:lsdException w:name="Medium Grid 3" w:semiHidden="0" w:uiPriority="69" w:unhideWhenUsed="0"/>
-    <w:lsdException w:name="Dark List" w:semiHidden="0" w:uiPriority="70" w:unhideWhenUsed="0"/>
-    <w:lsdException w:name="Colorful Shading" w:semiHidden="0" w:uiPriority="71" w:unhideWhenUsed="0"/>
-    <w:lsdException w:name="Colorful List" w:semiHidden="0" w:uiPriority="72" w:unhideWhenUsed="0"/>
-    <w:lsdException w:name="Colorful Grid" w:semiHidden="0" w:uiPriority="73" w:unhideWhenUsed="0"/>
-    <w:lsdException w:name="Light Shading Accent 1" w:semiHidden="0" w:uiPriority="60" w:unhideWhenUsed="0"/>
-    <w:lsdException w:name="Light List Accent 1" w:semiHidden="0" w:uiPriority="61" w:unhideWhenUsed="0"/>
-    <w:lsdException w:name="Light Grid Accent 1" w:semiHidden="0" w:uiPriority="62" w:unhideWhenUsed="0"/>
-    <w:lsdException w:name="Medium Shading 1 Accent 1" w:semiHidden="0" w:uiPriority="63" w:unhideWhenUsed="0"/>
-    <w:lsdException w:name="Medium Shading 2 Accent 1" w:semiHidden="0" w:uiPriority="64" w:unhideWhenUsed="0"/>
-    <w:lsdException w:name="Medium List 1 Accent 1" w:semiHidden="0" w:uiPriority="65" w:unhideWhenUsed="0"/>
-    <w:lsdException w:name="Revision" w:unhideWhenUsed="0"/>
-    <w:lsdException w:name="List Paragraph" w:semiHidden="0" w:uiPriority="34" w:unhideWhenUsed="0" w:qFormat="1"/>
-    <w:lsdException w:name="Quote" w:semiHidden="0" w:uiPriority="29" w:unhideWhenUsed="0" w:qFormat="1"/>
-    <w:lsdException w:name="Intense Quote" w:semiHidden="0" w:uiPriority="30" w:unhideWhenUsed="0" w:qFormat="1"/>
-    <w:lsdException w:name="Medium List 2 Accent 1" w:semiHidden="0" w:uiPriority="66" w:unhideWhenUsed="0"/>
-    <w:lsdException w:name="Medium Grid 1 Accent 1" w:semiHidden="0" w:uiPriority="67" w:unhideWhenUsed="0"/>
-    <w:lsdException w:name="Medium Grid 2 Accent 1" w:semiHidden="0" w:uiPriority="68" w:unhideWhenUsed="0"/>
-    <w:lsdException w:name="Medium Grid 3 Accent 1" w:semiHidden="0" w:uiPriority="69" w:unhideWhenUsed="0"/>
-    <w:lsdException w:name="Dark List Accent 1" w:semiHidden="0" w:uiPriority="70" w:unhideWhenUsed="0"/>
-    <w:lsdException w:name="Colorful Shading Accent 1" w:semiHidden="0" w:uiPriority="71" w:unhideWhenUsed="0"/>
-    <w:lsdException w:name="Colorful List Accent 1" w:semiHidden="0" w:uiPriority="72" w:unhideWhenUsed="0"/>
-    <w:lsdException w:name="Colorful Grid Accent 1" w:semiHidden="0" w:uiPriority="73" w:unhideWhenUsed="0"/>
-    <w:lsdException w:name="Light Shading Accent 2" w:semiHidden="0" w:uiPriority="60" w:unhideWhenUsed="0"/>
-    <w:lsdException w:name="Light List Accent 2" w:semiHidden="0" w:uiPriority="61" w:unhideWhenUsed="0"/>
-    <w:lsdException w:name="Light Grid Accent 2" w:semiHidden="0" w:uiPriority="62" w:unhideWhenUsed="0"/>
-    <w:lsdException w:name="Medium Shading 1 Accent 2" w:semiHidden="0" w:uiPriority="63" w:unhideWhenUsed="0"/>
-    <w:lsdException w:name="Medium Shading 2 Accent 2" w:semiHidden="0" w:uiPriority="64" w:unhideWhenUsed="0"/>
-    <w:lsdException w:name="Medium List 1 Accent 2" w:semiHidden="0" w:uiPriority="65" w:unhideWhenUsed="0"/>
-    <w:lsdException w:name="Medium List 2 Accent 2" w:semiHidden="0" w:uiPriority="66" w:unhideWhenUsed="0"/>
-    <w:lsdException w:name="Medium Grid 1 Accent 2" w:semiHidden="0" w:uiPriority="67" w:unhideWhenUsed="0"/>
-    <w:lsdException w:name="Medium Grid 2 Accent 2" w:semiHidden="0" w:uiPriority="68" w:unhideWhenUsed="0"/>
-    <w:lsdException w:name="Medium Grid 3 Accent 2" w:semiHidden="0" w:uiPriority="69" w:unhideWhenUsed="0"/>
-    <w:lsdException w:name="Dark List Accent 2" w:semiHidden="0" w:uiPriority="70" w:unhideWhenUsed="0"/>
-    <w:lsdException w:name="Colorful Shading Accent 2" w:semiHidden="0" w:uiPriority="71" w:unhideWhenUsed="0"/>
-    <w:lsdException w:name="Colorful List Accent 2" w:semiHidden="0" w:uiPriority="72" w:unhideWhenUsed="0"/>
-    <w:lsdException w:name="Colorful Grid Accent 2" w:semiHidden="0" w:uiPriority="73" w:unhideWhenUsed="0"/>
-    <w:lsdException w:name="Light Shading Accent 3" w:semiHidden="0" w:uiPriority="60" w:unhideWhenUsed="0"/>
-    <w:lsdException w:name="Light List Accent 3" w:semiHidden="0" w:uiPriority="61" w:unhideWhenUsed="0"/>
-    <w:lsdException w:name="Light Grid Accent 3" w:semiHidden="0" w:uiPriority="62" w:unhideWhenUsed="0"/>
-    <w:lsdException w:name="Medium Shading 1 Accent 3" w:semiHidden="0" w:uiPriority="63" w:unhideWhenUsed="0"/>
-    <w:lsdException w:name="Medium Shading 2 Accent 3" w:semiHidden="0" w:uiPriority="64" w:unhideWhenUsed="0"/>
-    <w:lsdException w:name="Medium List 1 Accent 3" w:semiHidden="0" w:uiPriority="65" w:unhideWhenUsed="0"/>
-    <w:lsdException w:name="Medium List 2 Accent 3" w:semiHidden="0" w:uiPriority="66" w:unhideWhenUsed="0"/>
-    <w:lsdException w:name="Medium Grid 1 Accent 3" w:semiHidden="0" w:uiPriority="67" w:unhideWhenUsed="0"/>
-    <w:lsdException w:name="Medium Grid 2 Accent 3" w:semiHidden="0" w:uiPriority="68" w:unhideWhenUsed="0"/>
-    <w:lsdException w:name="Medium Grid 3 Accent 3" w:semiHidden="0" w:uiPriority="69" w:unhideWhenUsed="0"/>
-    <w:lsdException w:name="Dark List Accent 3" w:semiHidden="0" w:uiPriority="70" w:unhideWhenUsed="0"/>
-    <w:lsdException w:name="Colorful Shading Accent 3" w:semiHidden="0" w:uiPriority="71" w:unhideWhenUsed="0"/>
-    <w:lsdException w:name="Colorful List Accent 3" w:semiHidden="0" w:uiPriority="72" w:unhideWhenUsed="0"/>
-    <w:lsdException w:name="Colorful Grid Accent 3" w:semiHidden="0" w:uiPriority="73" w:unhideWhenUsed="0"/>
-    <w:lsdException w:name="Light Shading Accent 4" w:semiHidden="0" w:uiPriority="60" w:unhideWhenUsed="0"/>
-    <w:lsdException w:name="Light List Accent 4" w:semiHidden="0" w:uiPriority="61" w:unhideWhenUsed="0"/>
-    <w:lsdException w:name="Light Grid Accent 4" w:semiHidden="0" w:uiPriority="62" w:unhideWhenUsed="0"/>
-    <w:lsdException w:name="Medium Shading 1 Accent 4" w:semiHidden="0" w:uiPriority="63" w:unhideWhenUsed="0"/>
-    <w:lsdException w:name="Medium Shading 2 Accent 4" w:semiHidden="0" w:uiPriority="64" w:unhideWhenUsed="0"/>
-    <w:lsdException w:name="Medium List 1 Accent 4" w:semiHidden="0" w:uiPriority="65" w:unhideWhenUsed="0"/>
-    <w:lsdException w:name="Medium List 2 Accent 4" w:semiHidden="0" w:uiPriority="66" w:unhideWhenUsed="0"/>
-    <w:lsdException w:name="Medium Grid 1 Accent 4" w:semiHidden="0" w:uiPriority="67" w:unhideWhenUsed="0"/>
-    <w:lsdException w:name="Medium Grid 2 Accent 4" w:semiHidden="0" w:uiPriority="68" w:unhideWhenUsed="0"/>
-    <w:lsdException w:name="Medium Grid 3 Accent 4" w:semiHidden="0" w:uiPriority="69" w:unhideWhenUsed="0"/>
-    <w:lsdException w:name="Dark List Accent 4" w:semiHidden="0" w:uiPriority="70" w:unhideWhenUsed="0"/>
-    <w:lsdException w:name="Colorful Shading Accent 4" w:semiHidden="0" w:uiPriority="71" w:unhideWhenUsed="0"/>
-    <w:lsdException w:name="Colorful List Accent 4" w:semiHidden="0" w:uiPriority="72" w:unhideWhenUsed="0"/>
-    <w:lsdException w:name="Colorful Grid Accent 4" w:semiHidden="0" w:uiPriority="73" w:unhideWhenUsed="0"/>
-    <w:lsdException w:name="Light Shading Accent 5" w:semiHidden="0" w:uiPriority="60" w:unhideWhenUsed="0"/>
-    <w:lsdException w:name="Light List Accent 5" w:semiHidden="0" w:uiPriority="61" w:unhideWhenUsed="0"/>
-    <w:lsdException w:name="Light Grid Accent 5" w:semiHidden="0" w:uiPriority="62" w:unhideWhenUsed="0"/>
-    <w:lsdException w:name="Medium Shading 1 Accent 5" w:semiHidden="0" w:uiPriority="63" w:unhideWhenUsed="0"/>
-    <w:lsdException w:name="Medium Shading 2 Accent 5" w:semiHidden="0" w:uiPriority="64" w:unhideWhenUsed="0"/>
-    <w:lsdException w:name="Medium List 1 Accent 5" w:semiHidden="0" w:uiPriority="65" w:unhideWhenUsed="0"/>
-    <w:lsdException w:name="Medium List 2 Accent 5" w:semiHidden="0" w:uiPriority="66" w:unhideWhenUsed="0"/>
-    <w:lsdException w:name="Medium Grid 1 Accent 5" w:semiHidden="0" w:uiPriority="67" w:unhideWhenUsed="0"/>
-    <w:lsdException w:name="Medium Grid 2 Accent 5" w:semiHidden="0" w:uiPriority="68" w:unhideWhenUsed="0"/>
-    <w:lsdException w:name="Medium Grid 3 Accent 5" w:semiHidden="0" w:uiPriority="69" w:unhideWhenUsed="0"/>
-    <w:lsdException w:name="Dark List Accent 5" w:semiHidden="0" w:uiPriority="70" w:unhideWhenUsed="0"/>
-    <w:lsdException w:name="Colorful Shading Accent 5" w:semiHidden="0" w:uiPriority="71" w:unhideWhenUsed="0"/>
-    <w:lsdException w:name="Colorful List Accent 5" w:semiHidden="0" w:uiPriority="72" w:unhideWhenUsed="0"/>
-    <w:lsdException w:name="Colorful Grid Accent 5" w:semiHidden="0" w:uiPriority="73" w:unhideWhenUsed="0"/>
-    <w:lsdException w:name="Light Shading Accent 6" w:semiHidden="0" w:uiPriority="60" w:unhideWhenUsed="0"/>
-    <w:lsdException w:name="Light List Accent 6" w:semiHidden="0" w:uiPriority="61" w:unhideWhenUsed="0"/>
-    <w:lsdException w:name="Light Grid Accent 6" w:semiHidden="0" w:uiPriority="62" w:unhideWhenUsed="0"/>
-    <w:lsdException w:name="Medium Shading 1 Accent 6" w:semiHidden="0" w:uiPriority="63" w:unhideWhenUsed="0"/>
-    <w:lsdException w:name="Medium Shading 2 Accent 6" w:semiHidden="0" w:uiPriority="64" w:unhideWhenUsed="0"/>
-    <w:lsdException w:name="Medium List 1 Accent 6" w:semiHidden="0" w:uiPriority="65" w:unhideWhenUsed="0"/>
-    <w:lsdException w:name="Medium List 2 Accent 6" w:semiHidden="0" w:uiPriority="66" w:unhideWhenUsed="0"/>
-    <w:lsdException w:name="Medium Grid 1 Accent 6" w:semiHidden="0" w:uiPriority="67" w:unhideWhenUsed="0"/>
-    <w:lsdException w:name="Medium Grid 2 Accent 6" w:semiHidden="0" w:uiPriority="68" w:unhideWhenUsed="0"/>
-    <w:lsdException w:name="Medium Grid 3 Accent 6" w:semiHidden="0" w:uiPriority="69" w:unhideWhenUsed="0"/>
-    <w:lsdException w:name="Dark List Accent 6" w:semiHidden="0" w:uiPriority="70" w:unhideWhenUsed="0"/>
-    <w:lsdException w:name="Colorful Shading Accent 6" w:semiHidden="0" w:uiPriority="71" w:unhideWhenUsed="0"/>
-    <w:lsdException w:name="Colorful List Accent 6" w:semiHidden="0" w:uiPriority="72" w:unhideWhenUsed="0"/>
-    <w:lsdException w:name="Colorful Grid Accent 6" w:semiHidden="0" w:uiPriority="73" w:unhideWhenUsed="0"/>
-    <w:lsdException w:name="Subtle Emphasis" w:semiHidden="0" w:uiPriority="19" w:unhideWhenUsed="0" w:qFormat="1"/>
-    <w:lsdException w:name="Intense Emphasis" w:semiHidden="0" w:uiPriority="21" w:unhideWhenUsed="0" w:qFormat="1"/>
-    <w:lsdException w:name="Subtle Reference" w:semiHidden="0" w:uiPriority="31" w:unhideWhenUsed="0" w:qFormat="1"/>
-    <w:lsdException w:name="Intense Reference" w:semiHidden="0" w:uiPriority="32" w:unhideWhenUsed="0" w:qFormat="1"/>
-    <w:lsdException w:name="Book Title" w:semiHidden="0" w:uiPriority="33" w:unhideWhenUsed="0" w:qFormat="1"/>
-    <w:lsdException w:name="Bibliography" w:uiPriority="37"/>
-    <w:lsdException w:name="TOC Heading" w:uiPriority="39" w:qFormat="1"/>
-  </w:latentStyles>
-  <w:style w:type="paragraph" w:default="1" w:styleId="Normal">
-    <w:name w:val="Normal"/>
-    <w:qFormat/>
-  </w:style>
-  <w:style w:type="paragraph" w:styleId="Heading1">
-    <w:name w:val="heading 1"/>
-    <w:basedOn w:val="Normal"/>
-    <w:next w:val="Normal"/>
-    <w:link w:val="Heading1Char"/>
-    <w:uiPriority w:val="9"/>
-    <w:qFormat/>
-    <w:rsid w:val="000D58E0"/>
-    <w:pPr>
-      <w:keepNext/>
-      <w:keepLines/>
-      <w:spacing w:before="480"/>
-      <w:outlineLvl w:val="0"/>
-    </w:pPr>
-    <w:rPr>
-      <w:rFonts w:asciiTheme="majorHAnsi" w:eastAsiaTheme="majorEastAsia" w:hAnsiTheme="majorHAnsi" w:cstheme="majorBidi"/>
-      <w:b/>
-      <w:bCs/>
-      <w:color w:val="345A8A" w:themeColor="accent1" w:themeShade="B5"/>
-      <w:sz w:val="32"/>
-      <w:szCs w:val="32"/>
-    </w:rPr>
-  </w:style>
-  <w:style w:type="character" w:default="1" w:styleId="DefaultParagraphFont">
-    <w:name w:val="Default Paragraph Font"/>
-    <w:uiPriority w:val="1"/>
-    <w:semiHidden/>
-    <w:unhideWhenUsed/>
-  </w:style>
-  <w:style w:type="table" w:default="1" w:styleId="TableNormal">
-    <w:name w:val="Normal Table"/>
-    <w:uiPriority w:val="99"/>
-    <w:semiHidden/>
-    <w:unhideWhenUsed/>
-    <w:tblPr>
-      <w:tblInd w:w="0" w:type="dxa"/>
-      <w:tblCellMar>
-        <w:top w:w="0" w:type="dxa"/>
-        <w:left w:w="108" w:type="dxa"/>
-        <w:bottom w:w="0" w:type="dxa"/>
-        <w:right w:w="108" w:type="dxa"/>
-      </w:tblCellMar>
-    </w:tblPr>
-  </w:style>
-  <w:style w:type="numbering" w:default="1" w:styleId="NoList">
-    <w:name w:val="No List"/>
-    <w:uiPriority w:val="99"/>
-    <w:semiHidden/>
-    <w:unhideWhenUsed/>
-  </w:style>
-  <w:style w:type="paragraph" w:styleId="NoSpacing">
-    <w:name w:val="No Spacing"/>
-    <w:uiPriority w:val="1"/>
-    <w:qFormat/>
-    <w:rsid w:val="004C3699"/>
-  </w:style>
-  <w:style w:type="character" w:customStyle="1" w:styleId="Heading1Char">
-    <w:name w:val="Heading 1 Char"/>
-    <w:basedOn w:val="DefaultParagraphFont"/>
-    <w:link w:val="Heading1"/>
-    <w:uiPriority w:val="9"/>
-    <w:rsid w:val="000D58E0"/>
-    <w:rPr>
-      <w:rFonts w:asciiTheme="majorHAnsi" w:eastAsiaTheme="majorEastAsia" w:hAnsiTheme="majorHAnsi" w:cstheme="majorBidi"/>
-      <w:b/>
-      <w:bCs/>
-      <w:color w:val="345A8A" w:themeColor="accent1" w:themeShade="B5"/>
-      <w:sz w:val="32"/>
-      <w:szCs w:val="32"/>
-    </w:rPr>
-  </w:style>
-  <w:style w:type="paragraph" w:styleId="TOCHeading">
-    <w:name w:val="TOC Heading"/>
-    <w:basedOn w:val="Heading1"/>
-    <w:next w:val="Normal"/>
-    <w:uiPriority w:val="39"/>
-    <w:unhideWhenUsed/>
-    <w:qFormat/>
-    <w:rsid w:val="000D58E0"/>
-    <w:pPr>
-      <w:spacing w:line="276" w:lineRule="auto"/>
-      <w:outlineLvl w:val="9"/>
-    </w:pPr>
-    <w:rPr>
-      <w:color w:val="365F91" w:themeColor="accent1" w:themeShade="BF"/>
-      <w:sz w:val="28"/>
-      <w:szCs w:val="28"/>
-    </w:rPr>
-  </w:style>
-  <w:style w:type="paragraph" w:styleId="BalloonText">
-    <w:name w:val="Balloon Text"/>
-    <w:basedOn w:val="Normal"/>
-    <w:link w:val="BalloonTextChar"/>
-    <w:uiPriority w:val="99"/>
-    <w:semiHidden/>
-    <w:unhideWhenUsed/>
-    <w:rsid w:val="000D58E0"/>
-    <w:rPr>
-      <w:rFonts w:ascii="Lucida Grande" w:hAnsi="Lucida Grande" w:cs="Lucida Grande"/>
-      <w:sz w:val="18"/>
-      <w:szCs w:val="18"/>
-    </w:rPr>
-  </w:style>
-  <w:style w:type="character" w:customStyle="1" w:styleId="BalloonTextChar">
-    <w:name w:val="Balloon Text Char"/>
-    <w:basedOn w:val="DefaultParagraphFont"/>
-    <w:link w:val="BalloonText"/>
-    <w:uiPriority w:val="99"/>
-    <w:semiHidden/>
-    <w:rsid w:val="000D58E0"/>
-    <w:rPr>
-      <w:rFonts w:ascii="Lucida Grande" w:hAnsi="Lucida Grande" w:cs="Lucida Grande"/>
-      <w:sz w:val="18"/>
-      <w:szCs w:val="18"/>
-    </w:rPr>
-  </w:style>
-  <w:style w:type="paragraph" w:styleId="TOC1">
-    <w:name w:val="toc 1"/>
-    <w:basedOn w:val="Normal"/>
-    <w:next w:val="Normal"/>
-    <w:autoRedefine/>
-    <w:uiPriority w:val="39"/>
-    <w:unhideWhenUsed/>
-    <w:rsid w:val="000D58E0"/>
-    <w:pPr>
-      <w:spacing w:before="120"/>
-    </w:pPr>
-    <w:rPr>
-      <w:b/>
-    </w:rPr>
-  </w:style>
-  <w:style w:type="paragraph" w:styleId="TOC2">
-    <w:name w:val="toc 2"/>
-    <w:basedOn w:val="Normal"/>
-    <w:next w:val="Normal"/>
-    <w:autoRedefine/>
-    <w:uiPriority w:val="39"/>
-    <w:semiHidden/>
-    <w:unhideWhenUsed/>
-    <w:rsid w:val="000D58E0"/>
-    <w:pPr>
-      <w:ind w:left="240"/>
-    </w:pPr>
-    <w:rPr>
-      <w:b/>
-      <w:sz w:val="22"/>
-      <w:szCs w:val="22"/>
-    </w:rPr>
-  </w:style>
-  <w:style w:type="paragraph" w:styleId="TOC3">
-    <w:name w:val="toc 3"/>
-    <w:basedOn w:val="Normal"/>
-    <w:next w:val="Normal"/>
-    <w:autoRedefine/>
-    <w:uiPriority w:val="39"/>
-    <w:semiHidden/>
-    <w:unhideWhenUsed/>
-    <w:rsid w:val="000D58E0"/>
-    <w:pPr>
-      <w:ind w:left="480"/>
-    </w:pPr>
-    <w:rPr>
-      <w:sz w:val="22"/>
-      <w:szCs w:val="22"/>
-    </w:rPr>
-  </w:style>
-  <w:style w:type="paragraph" w:styleId="TOC4">
-    <w:name w:val="toc 4"/>
-    <w:basedOn w:val="Normal"/>
-    <w:next w:val="Normal"/>
-    <w:autoRedefine/>
-    <w:uiPriority w:val="39"/>
-    <w:semiHidden/>
-    <w:unhideWhenUsed/>
-    <w:rsid w:val="000D58E0"/>
-    <w:pPr>
-      <w:ind w:left="720"/>
-    </w:pPr>
-    <w:rPr>
-      <w:sz w:val="20"/>
-      <w:szCs w:val="20"/>
-    </w:rPr>
-  </w:style>
-  <w:style w:type="paragraph" w:styleId="TOC5">
-    <w:name w:val="toc 5"/>
-    <w:basedOn w:val="Normal"/>
-    <w:next w:val="Normal"/>
-    <w:autoRedefine/>
-    <w:uiPriority w:val="39"/>
-    <w:semiHidden/>
-    <w:unhideWhenUsed/>
-    <w:rsid w:val="000D58E0"/>
-    <w:pPr>
-      <w:ind w:left="960"/>
-    </w:pPr>
-    <w:rPr>
-      <w:sz w:val="20"/>
-      <w:szCs w:val="20"/>
-    </w:rPr>
-  </w:style>
-  <w:style w:type="paragraph" w:styleId="TOC6">
-    <w:name w:val="toc 6"/>
-    <w:basedOn w:val="Normal"/>
-    <w:next w:val="Normal"/>
-    <w:autoRedefine/>
-    <w:uiPriority w:val="39"/>
-    <w:semiHidden/>
-    <w:unhideWhenUsed/>
-    <w:rsid w:val="000D58E0"/>
-    <w:pPr>
-      <w:ind w:left="1200"/>
-    </w:pPr>
-    <w:rPr>
-      <w:sz w:val="20"/>
-      <w:szCs w:val="20"/>
-    </w:rPr>
-  </w:style>
-  <w:style w:type="paragraph" w:styleId="TOC7">
-    <w:name w:val="toc 7"/>
-    <w:basedOn w:val="Normal"/>
-    <w:next w:val="Normal"/>
-    <w:autoRedefine/>
-    <w:uiPriority w:val="39"/>
-    <w:semiHidden/>
-    <w:unhideWhenUsed/>
-    <w:rsid w:val="000D58E0"/>
-    <w:pPr>
-      <w:ind w:left="1440"/>
-    </w:pPr>
-    <w:rPr>
-      <w:sz w:val="20"/>
-      <w:szCs w:val="20"/>
-    </w:rPr>
-  </w:style>
-  <w:style w:type="paragraph" w:styleId="TOC8">
-    <w:name w:val="toc 8"/>
-    <w:basedOn w:val="Normal"/>
-    <w:next w:val="Normal"/>
-    <w:autoRedefine/>
-    <w:uiPriority w:val="39"/>
-    <w:semiHidden/>
-    <w:unhideWhenUsed/>
-    <w:rsid w:val="000D58E0"/>
-    <w:pPr>
-      <w:ind w:left="1680"/>
-    </w:pPr>
-    <w:rPr>
-      <w:sz w:val="20"/>
-      <w:szCs w:val="20"/>
-    </w:rPr>
-  </w:style>
-  <w:style w:type="paragraph" w:styleId="TOC9">
-    <w:name w:val="toc 9"/>
-    <w:basedOn w:val="Normal"/>
-    <w:next w:val="Normal"/>
-    <w:autoRedefine/>
-    <w:uiPriority w:val="39"/>
-    <w:semiHidden/>
-    <w:unhideWhenUsed/>
-    <w:rsid w:val="000D58E0"/>
-    <w:pPr>
-      <w:ind w:left="1920"/>
-    </w:pPr>
-    <w:rPr>
-      <w:sz w:val="20"/>
-      <w:szCs w:val="20"/>
-    </w:rPr>
-  </w:style>
-  <w:style w:type="character" w:styleId="Hyperlink">
-    <w:name w:val="Hyperlink"/>
-    <w:basedOn w:val="DefaultParagraphFont"/>
-    <w:uiPriority w:val="99"/>
-    <w:unhideWhenUsed/>
-    <w:rsid w:val="00A83BA4"/>
-    <w:rPr>
-      <w:color w:val="0000FF" w:themeColor="hyperlink"/>
-      <w:u w:val="single"/>
-    </w:rPr>
-  </w:style>
-  <w:style w:type="character" w:styleId="FollowedHyperlink">
-    <w:name w:val="FollowedHyperlink"/>
-    <w:basedOn w:val="DefaultParagraphFont"/>
-    <w:uiPriority w:val="99"/>
-    <w:semiHidden/>
-    <w:unhideWhenUsed/>
-    <w:rsid w:val="007C74FF"/>
-    <w:rPr>
-      <w:color w:val="800080" w:themeColor="followedHyperlink"/>
-      <w:u w:val="single"/>
-    </w:rPr>
-  </w:style>
-</w:styles>
-</file>
-
-<file path=word/stylesWithEffects.xml><?xml version="1.0" encoding="utf-8"?>
-<w:styles xmlns:wpc="http://schemas.microsoft.com/office/word/2010/wordprocessingCanvas" xmlns:mo="http://schemas.microsoft.com/office/mac/office/2008/main" xmlns:mc="http://schemas.openxmlformats.org/markup-compatibility/2006" xmlns:mv="urn:schemas-microsoft-com:mac:vml" xmlns:o="urn:schemas-microsoft-com:office:office" xmlns:r="http://schemas.openxmlformats.org/officeDocument/2006/relationships" xmlns:m="http://schemas.openxmlformats.org/officeDocument/2006/math" xmlns:v="urn:schemas-microsoft-com:vml" xmlns:wp14="http://schemas.microsoft.com/office/word/2010/wordprocessingDrawing" xmlns:wp="http://schemas.openxmlformats.org/drawingml/2006/wordprocessingDrawing" xmlns:w10="urn:schemas-microsoft-com:office:word" xmlns:w="http://schemas.openxmlformats.org/wordprocessingml/2006/main" xmlns:w14="http://schemas.microsoft.com/office/word/2010/wordml" xmlns:wpg="http://schemas.microsoft.com/office/word/2010/wordprocessingGroup" xmlns:wpi="http://schemas.microsoft.com/office/word/2010/wordprocessingInk" xmlns:wne="http://schemas.microsoft.com/office/word/2006/wordml" xmlns:wps="http://schemas.microsoft.com/office/word/2010/wordprocessingShape" mc:Ignorable="w14 wp14">
-  <w:docDefaults>
-    <w:rPrDefault>
-      <w:rPr>
-        <w:rFonts w:asciiTheme="minorHAnsi" w:eastAsiaTheme="minorEastAsia" w:hAnsiTheme="minorHAnsi" w:cstheme="minorBidi"/>
-        <w:sz w:val="24"/>
-        <w:szCs w:val="24"/>
-        <w:lang w:val="en-US" w:eastAsia="en-US" w:bidi="ar-SA"/>
-      </w:rPr>
-    </w:rPrDefault>
-    <w:pPrDefault/>
-  </w:docDefaults>
-  <w:latentStyles w:defLockedState="0" w:defUIPriority="99" w:defSemiHidden="1" w:defUnhideWhenUsed="1" w:defQFormat="0" w:count="276">
-    <w:lsdException w:name="Normal" w:semiHidden="0" w:uiPriority="0" w:unhideWhenUsed="0" w:qFormat="1"/>
-    <w:lsdException w:name="heading 1" w:semiHidden="0" w:uiPriority="9" w:unhideWhenUsed="0" w:qFormat="1"/>
-    <w:lsdException w:name="heading 2" w:uiPriority="9" w:qFormat="1"/>
-    <w:lsdException w:name="heading 3" w:uiPriority="9" w:qFormat="1"/>
-    <w:lsdException w:name="heading 4" w:uiPriority="9" w:qFormat="1"/>
-    <w:lsdException w:name="heading 5" w:uiPriority="9" w:qFormat="1"/>
-    <w:lsdException w:name="heading 6" w:uiPriority="9" w:qFormat="1"/>
-    <w:lsdException w:name="heading 7" w:uiPriority="9" w:qFormat="1"/>
-    <w:lsdException w:name="heading 8" w:uiPriority="9" w:qFormat="1"/>
-    <w:lsdException w:name="heading 9" w:uiPriority="9" w:qFormat="1"/>
-    <w:lsdException w:name="toc 1" w:uiPriority="39"/>
-    <w:lsdException w:name="toc 2" w:uiPriority="39"/>
-    <w:lsdException w:name="toc 3" w:uiPriority="39"/>
-    <w:lsdException w:name="toc 4" w:uiPriority="39"/>
-    <w:lsdException w:name="toc 5" w:uiPriority="39"/>
-    <w:lsdException w:name="toc 6" w:uiPriority="39"/>
-    <w:lsdException w:name="toc 7" w:uiPriority="39"/>
-    <w:lsdException w:name="toc 8" w:uiPriority="39"/>
-    <w:lsdException w:name="toc 9" w:uiPriority="39"/>
-    <w:lsdException w:name="caption" w:uiPriority="35" w:qFormat="1"/>
-    <w:lsdException w:name="Title" w:semiHidden="0" w:uiPriority="10" w:unhideWhenUsed="0" w:qFormat="1"/>
-    <w:lsdException w:name="Default Paragraph Font" w:uiPriority="1"/>
-    <w:lsdException w:name="Subtitle" w:semiHidden="0" w:uiPriority="11" w:unhideWhenUsed="0" w:qFormat="1"/>
-    <w:lsdException w:name="Strong" w:semiHidden="0" w:uiPriority="22" w:unhideWhenUsed="0" w:qFormat="1"/>
-    <w:lsdException w:name="Emphasis" w:semiHidden="0" w:uiPriority="20" w:unhideWhenUsed="0" w:qFormat="1"/>
-    <w:lsdException w:name="Table Grid" w:semiHidden="0" w:uiPriority="59" w:unhideWhenUsed="0"/>
-    <w:lsdException w:name="Note Level 1" w:semiHidden="0" w:unhideWhenUsed="0"/>
-    <w:lsdException w:name="Note Level 2" w:semiHidden="0" w:unhideWhenUsed="0"/>
-    <w:lsdException w:name="Note Level 3" w:semiHidden="0" w:unhideWhenUsed="0"/>
-    <w:lsdException w:name="Note Level 4" w:semiHidden="0" w:unhideWhenUsed="0"/>
-    <w:lsdException w:name="Note Level 5" w:semiHidden="0" w:unhideWhenUsed="0"/>
-    <w:lsdException w:name="Note Level 6" w:semiHidden="0" w:unhideWhenUsed="0"/>
-    <w:lsdException w:name="Note Level 7" w:semiHidden="0" w:unhideWhenUsed="0"/>
-    <w:lsdException w:name="Note Level 8" w:semiHidden="0" w:unhideWhenUsed="0"/>
-    <w:lsdException w:name="Note Level 9" w:semiHidden="0" w:unhideWhenUsed="0"/>
-    <w:lsdException w:name="Placeholder Text" w:unhideWhenUsed="0"/>
-    <w:lsdException w:name="No Spacing" w:semiHidden="0" w:uiPriority="1" w:unhideWhenUsed="0" w:qFormat="1"/>
-    <w:lsdException w:name="Light Shading" w:semiHidden="0" w:uiPriority="60" w:unhideWhenUsed="0"/>
-    <w:lsdException w:name="Light List" w:semiHidden="0" w:uiPriority="61" w:unhideWhenUsed="0"/>
-    <w:lsdException w:name="Light Grid" w:semiHidden="0" w:uiPriority="62" w:unhideWhenUsed="0"/>
-    <w:lsdException w:name="Medium Shading 1" w:semiHidden="0" w:uiPriority="63" w:unhideWhenUsed="0"/>
-    <w:lsdException w:name="Medium Shading 2" w:semiHidden="0" w:uiPriority="64" w:unhideWhenUsed="0"/>
-    <w:lsdException w:name="Medium List 1" w:semiHidden="0" w:uiPriority="65" w:unhideWhenUsed="0"/>
-    <w:lsdException w:name="Medium List 2" w:semiHidden="0" w:uiPriority="66" w:unhideWhenUsed="0"/>
-    <w:lsdException w:name="Medium Grid 1" w:semiHidden="0" w:uiPriority="67" w:unhideWhenUsed="0"/>
-    <w:lsdException w:name="Medium Grid 2" w:semiHidden="0" w:uiPriority="68" w:unhideWhenUsed="0"/>
-    <w:lsdException w:name="Medium Grid 3" w:semiHidden="0" w:uiPriority="69" w:unhideWhenUsed="0"/>
-    <w:lsdException w:name="Dark List" w:semiHidden="0" w:uiPriority="70" w:unhideWhenUsed="0"/>
-    <w:lsdException w:name="Colorful Shading" w:semiHidden="0" w:uiPriority="71" w:unhideWhenUsed="0"/>
-    <w:lsdException w:name="Colorful List" w:semiHidden="0" w:uiPriority="72" w:unhideWhenUsed="0"/>
-    <w:lsdException w:name="Colorful Grid" w:semiHidden="0" w:uiPriority="73" w:unhideWhenUsed="0"/>
-    <w:lsdException w:name="Light Shading Accent 1" w:semiHidden="0" w:uiPriority="60" w:unhideWhenUsed="0"/>
-    <w:lsdException w:name="Light List Accent 1" w:semiHidden="0" w:uiPriority="61" w:unhideWhenUsed="0"/>
-    <w:lsdException w:name="Light Grid Accent 1" w:semiHidden="0" w:uiPriority="62" w:unhideWhenUsed="0"/>
-    <w:lsdException w:name="Medium Shading 1 Accent 1" w:semiHidden="0" w:uiPriority="63" w:unhideWhenUsed="0"/>
-    <w:lsdException w:name="Medium Shading 2 Accent 1" w:semiHidden="0" w:uiPriority="64" w:unhideWhenUsed="0"/>
-    <w:lsdException w:name="Medium List 1 Accent 1" w:semiHidden="0" w:uiPriority="65" w:unhideWhenUsed="0"/>
-    <w:lsdException w:name="Revision" w:unhideWhenUsed="0"/>
-    <w:lsdException w:name="List Paragraph" w:semiHidden="0" w:uiPriority="34" w:unhideWhenUsed="0" w:qFormat="1"/>
-    <w:lsdException w:name="Quote" w:semiHidden="0" w:uiPriority="29" w:unhideWhenUsed="0" w:qFormat="1"/>
-    <w:lsdException w:name="Intense Quote" w:semiHidden="0" w:uiPriority="30" w:unhideWhenUsed="0" w:qFormat="1"/>
-    <w:lsdException w:name="Medium List 2 Accent 1" w:semiHidden="0" w:uiPriority="66" w:unhideWhenUsed="0"/>
-    <w:lsdException w:name="Medium Grid 1 Accent 1" w:semiHidden="0" w:uiPriority="67" w:unhideWhenUsed="0"/>
-    <w:lsdException w:name="Medium Grid 2 Accent 1" w:semiHidden="0" w:uiPriority="68" w:unhideWhenUsed="0"/>
-    <w:lsdException w:name="Medium Grid 3 Accent 1" w:semiHidden="0" w:uiPriority="69" w:unhideWhenUsed="0"/>
-    <w:lsdException w:name="Dark List Accent 1" w:semiHidden="0" w:uiPriority="70" w:unhideWhenUsed="0"/>
-    <w:lsdException w:name="Colorful Shading Accent 1" w:semiHidden="0" w:uiPriority="71" w:unhideWhenUsed="0"/>
-    <w:lsdException w:name="Colorful List Accent 1" w:semiHidden="0" w:uiPriority="72" w:unhideWhenUsed="0"/>
-    <w:lsdException w:name="Colorful Grid Accent 1" w:semiHidden="0" w:uiPriority="73" w:unhideWhenUsed="0"/>
-    <w:lsdException w:name="Light Shading Accent 2" w:semiHidden="0" w:uiPriority="60" w:unhideWhenUsed="0"/>
-    <w:lsdException w:name="Light List Accent 2" w:semiHidden="0" w:uiPriority="61" w:unhideWhenUsed="0"/>
-    <w:lsdException w:name="Light Grid Accent 2" w:semiHidden="0" w:uiPriority="62" w:unhideWhenUsed="0"/>
-    <w:lsdException w:name="Medium Shading 1 Accent 2" w:semiHidden="0" w:uiPriority="63" w:unhideWhenUsed="0"/>
-    <w:lsdException w:name="Medium Shading 2 Accent 2" w:semiHidden="0" w:uiPriority="64" w:unhideWhenUsed="0"/>
-    <w:lsdException w:name="Medium List 1 Accent 2" w:semiHidden="0" w:uiPriority="65" w:unhideWhenUsed="0"/>
-    <w:lsdException w:name="Medium List 2 Accent 2" w:semiHidden="0" w:uiPriority="66" w:unhideWhenUsed="0"/>
-    <w:lsdException w:name="Medium Grid 1 Accent 2" w:semiHidden="0" w:uiPriority="67" w:unhideWhenUsed="0"/>
-    <w:lsdException w:name="Medium Grid 2 Accent 2" w:semiHidden="0" w:uiPriority="68" w:unhideWhenUsed="0"/>
-    <w:lsdException w:name="Medium Grid 3 Accent 2" w:semiHidden="0" w:uiPriority="69" w:unhideWhenUsed="0"/>
-    <w:lsdException w:name="Dark List Accent 2" w:semiHidden="0" w:uiPriority="70" w:unhideWhenUsed="0"/>
-    <w:lsdException w:name="Colorful Shading Accent 2" w:semiHidden="0" w:uiPriority="71" w:unhideWhenUsed="0"/>
-    <w:lsdException w:name="Colorful List Accent 2" w:semiHidden="0" w:uiPriority="72" w:unhideWhenUsed="0"/>
-    <w:lsdException w:name="Colorful Grid Accent 2" w:semiHidden="0" w:uiPriority="73" w:unhideWhenUsed="0"/>
-    <w:lsdException w:name="Light Shading Accent 3" w:semiHidden="0" w:uiPriority="60" w:unhideWhenUsed="0"/>
-    <w:lsdException w:name="Light List Accent 3" w:semiHidden="0" w:uiPriority="61" w:unhideWhenUsed="0"/>
-    <w:lsdException w:name="Light Grid Accent 3" w:semiHidden="0" w:uiPriority="62" w:unhideWhenUsed="0"/>
-    <w:lsdException w:name="Medium Shading 1 Accent 3" w:semiHidden="0" w:uiPriority="63" w:unhideWhenUsed="0"/>
-    <w:lsdException w:name="Medium Shading 2 Accent 3" w:semiHidden="0" w:uiPriority="64" w:unhideWhenUsed="0"/>
-    <w:lsdException w:name="Medium List 1 Accent 3" w:semiHidden="0" w:uiPriority="65" w:unhideWhenUsed="0"/>
-    <w:lsdException w:name="Medium List 2 Accent 3" w:semiHidden="0" w:uiPriority="66" w:unhideWhenUsed="0"/>
-    <w:lsdException w:name="Medium Grid 1 Accent 3" w:semiHidden="0" w:uiPriority="67" w:unhideWhenUsed="0"/>
-    <w:lsdException w:name="Medium Grid 2 Accent 3" w:semiHidden="0" w:uiPriority="68" w:unhideWhenUsed="0"/>
-    <w:lsdException w:name="Medium Grid 3 Accent 3" w:semiHidden="0" w:uiPriority="69" w:unhideWhenUsed="0"/>
-    <w:lsdException w:name="Dark List Accent 3" w:semiHidden="0" w:uiPriority="70" w:unhideWhenUsed="0"/>
-    <w:lsdException w:name="Colorful Shading Accent 3" w:semiHidden="0" w:uiPriority="71" w:unhideWhenUsed="0"/>
-    <w:lsdException w:name="Colorful List Accent 3" w:semiHidden="0" w:uiPriority="72" w:unhideWhenUsed="0"/>
-    <w:lsdException w:name="Colorful Grid Accent 3" w:semiHidden="0" w:uiPriority="73" w:unhideWhenUsed="0"/>
-    <w:lsdException w:name="Light Shading Accent 4" w:semiHidden="0" w:uiPriority="60" w:unhideWhenUsed="0"/>
-    <w:lsdException w:name="Light List Accent 4" w:semiHidden="0" w:uiPriority="61" w:unhideWhenUsed="0"/>
-    <w:lsdException w:name="Light Grid Accent 4" w:semiHidden="0" w:uiPriority="62" w:unhideWhenUsed="0"/>
-    <w:lsdException w:name="Medium Shading 1 Accent 4" w:semiHidden="0" w:uiPriority="63" w:unhideWhenUsed="0"/>
-    <w:lsdException w:name="Medium Shading 2 Accent 4" w:semiHidden="0" w:uiPriority="64" w:unhideWhenUsed="0"/>
-    <w:lsdException w:name="Medium List 1 Accent 4" w:semiHidden="0" w:uiPriority="65" w:unhideWhenUsed="0"/>
-    <w:lsdException w:name="Medium List 2 Accent 4" w:semiHidden="0" w:uiPriority="66" w:unhideWhenUsed="0"/>
-    <w:lsdException w:name="Medium Grid 1 Accent 4" w:semiHidden="0" w:uiPriority="67" w:unhideWhenUsed="0"/>
-    <w:lsdException w:name="Medium Grid 2 Accent 4" w:semiHidden="0" w:uiPriority="68" w:unhideWhenUsed="0"/>
-    <w:lsdException w:name="Medium Grid 3 Accent 4" w:semiHidden="0" w:uiPriority="69" w:unhideWhenUsed="0"/>
-    <w:lsdException w:name="Dark List Accent 4" w:semiHidden="0" w:uiPriority="70" w:unhideWhenUsed="0"/>
-    <w:lsdException w:name="Colorful Shading Accent 4" w:semiHidden="0" w:uiPriority="71" w:unhideWhenUsed="0"/>
-    <w:lsdException w:name="Colorful List Accent 4" w:semiHidden="0" w:uiPriority="72" w:unhideWhenUsed="0"/>
-    <w:lsdException w:name="Colorful Grid Accent 4" w:semiHidden="0" w:uiPriority="73" w:unhideWhenUsed="0"/>
-    <w:lsdException w:name="Light Shading Accent 5" w:semiHidden="0" w:uiPriority="60" w:unhideWhenUsed="0"/>
-    <w:lsdException w:name="Light List Accent 5" w:semiHidden="0" w:uiPriority="61" w:unhideWhenUsed="0"/>
-    <w:lsdException w:name="Light Grid Accent 5" w:semiHidden="0" w:uiPriority="62" w:unhideWhenUsed="0"/>
-    <w:lsdException w:name="Medium Shading 1 Accent 5" w:semiHidden="0" w:uiPriority="63" w:unhideWhenUsed="0"/>
-    <w:lsdException w:name="Medium Shading 2 Accent 5" w:semiHidden="0" w:uiPriority="64" w:unhideWhenUsed="0"/>
-    <w:lsdException w:name="Medium List 1 Accent 5" w:semiHidden="0" w:uiPriority="65" w:unhideWhenUsed="0"/>
-    <w:lsdException w:name="Medium List 2 Accent 5" w:semiHidden="0" w:uiPriority="66" w:unhideWhenUsed="0"/>
-    <w:lsdException w:name="Medium Grid 1 Accent 5" w:semiHidden="0" w:uiPriority="67" w:unhideWhenUsed="0"/>
-    <w:lsdException w:name="Medium Grid 2 Accent 5" w:semiHidden="0" w:uiPriority="68" w:unhideWhenUsed="0"/>
-    <w:lsdException w:name="Medium Grid 3 Accent 5" w:semiHidden="0" w:uiPriority="69" w:unhideWhenUsed="0"/>
-    <w:lsdException w:name="Dark List Accent 5" w:semiHidden="0" w:uiPriority="70" w:unhideWhenUsed="0"/>
-    <w:lsdException w:name="Colorful Shading Accent 5" w:semiHidden="0" w:uiPriority="71" w:unhideWhenUsed="0"/>
-    <w:lsdException w:name="Colorful List Accent 5" w:semiHidden="0" w:uiPriority="72" w:unhideWhenUsed="0"/>
-    <w:lsdException w:name="Colorful Grid Accent 5" w:semiHidden="0" w:uiPriority="73" w:unhideWhenUsed="0"/>
-    <w:lsdException w:name="Light Shading Accent 6" w:semiHidden="0" w:uiPriority="60" w:unhideWhenUsed="0"/>
-    <w:lsdException w:name="Light List Accent 6" w:semiHidden="0" w:uiPriority="61" w:unhideWhenUsed="0"/>
-    <w:lsdException w:name="Light Grid Accent 6" w:semiHidden="0" w:uiPriority="62" w:unhideWhenUsed="0"/>
-    <w:lsdException w:name="Medium Shading 1 Accent 6" w:semiHidden="0" w:uiPriority="63" w:unhideWhenUsed="0"/>
-    <w:lsdException w:name="Medium Shading 2 Accent 6" w:semiHidden="0" w:uiPriority="64" w:unhideWhenUsed="0"/>
-    <w:lsdException w:name="Medium List 1 Accent 6" w:semiHidden="0" w:uiPriority="65" w:unhideWhenUsed="0"/>
-    <w:lsdException w:name="Medium List 2 Accent 6" w:semiHidden="0" w:uiPriority="66" w:unhideWhenUsed="0"/>
-    <w:lsdException w:name="Medium Grid 1 Accent 6" w:semiHidden="0" w:uiPriority="67" w:unhideWhenUsed="0"/>
-    <w:lsdException w:name="Medium Grid 2 Accent 6" w:semiHidden="0" w:uiPriority="68" w:unhideWhenUsed="0"/>
-    <w:lsdException w:name="Medium Grid 3 Accent 6" w:semiHidden="0" w:uiPriority="69" w:unhideWhenUsed="0"/>
-    <w:lsdException w:name="Dark List Accent 6" w:semiHidden="0" w:uiPriority="70" w:unhideWhenUsed="0"/>
-    <w:lsdException w:name="Colorful Shading Accent 6" w:semiHidden="0" w:uiPriority="71" w:unhideWhenUsed="0"/>
-    <w:lsdException w:name="Colorful List Accent 6" w:semiHidden="0" w:uiPriority="72" w:unhideWhenUsed="0"/>
-    <w:lsdException w:name="Colorful Grid Accent 6" w:semiHidden="0" w:uiPriority="73" w:unhideWhenUsed="0"/>
-    <w:lsdException w:name="Subtle Emphasis" w:semiHidden="0" w:uiPriority="19" w:unhideWhenUsed="0" w:qFormat="1"/>
-    <w:lsdException w:name="Intense Emphasis" w:semiHidden="0" w:uiPriority="21" w:unhideWhenUsed="0" w:qFormat="1"/>
-    <w:lsdException w:name="Subtle Reference" w:semiHidden="0" w:uiPriority="31" w:unhideWhenUsed="0" w:qFormat="1"/>
-    <w:lsdException w:name="Intense Reference" w:semiHidden="0" w:uiPriority="32" w:unhideWhenUsed="0" w:qFormat="1"/>
-    <w:lsdException w:name="Book Title" w:semiHidden="0" w:uiPriority="33" w:unhideWhenUsed="0" w:qFormat="1"/>
-    <w:lsdException w:name="Bibliography" w:uiPriority="37"/>
-    <w:lsdException w:name="TOC Heading" w:uiPriority="39" w:qFormat="1"/>
+  <w:latentStyles w:defLockedState="0" w:defUIPriority="99" w:defSemiHidden="0" w:defUnhideWhenUsed="0" w:defQFormat="0" w:count="371">
+    <w:lsdException w:name="Normal" w:uiPriority="0" w:qFormat="1"/>
+    <w:lsdException w:name="heading 1" w:uiPriority="9" w:qFormat="1"/>
+    <w:lsdException w:name="heading 2" w:semiHidden="1" w:uiPriority="9" w:unhideWhenUsed="1" w:qFormat="1"/>
+    <w:lsdException w:name="heading 3" w:semiHidden="1" w:uiPriority="9" w:unhideWhenUsed="1" w:qFormat="1"/>
+    <w:lsdException w:name="heading 4" w:semiHidden="1" w:uiPriority="9" w:unhideWhenUsed="1" w:qFormat="1"/>
+    <w:lsdException w:name="heading 5" w:semiHidden="1" w:uiPriority="9" w:unhideWhenUsed="1" w:qFormat="1"/>
+    <w:lsdException w:name="heading 6" w:semiHidden="1" w:uiPriority="9" w:unhideWhenUsed="1" w:qFormat="1"/>
+    <w:lsdException w:name="heading 7" w:semiHidden="1" w:uiPriority="9" w:unhideWhenUsed="1" w:qFormat="1"/>
+    <w:lsdException w:name="heading 8" w:semiHidden="1" w:uiPriority="9" w:unhideWhenUsed="1" w:qFormat="1"/>
+    <w:lsdException w:name="heading 9" w:semiHidden="1" w:uiPriority="9" w:unhideWhenUsed="1" w:qFormat="1"/>
+    <w:lsdException w:name="index 1" w:semiHidden="1" w:unhideWhenUsed="1"/>
+    <w:lsdException w:name="index 2" w:semiHidden="1" w:unhideWhenUsed="1"/>
+    <w:lsdException w:name="index 3" w:semiHidden="1" w:unhideWhenUsed="1"/>
+    <w:lsdException w:name="index 4" w:semiHidden="1" w:unhideWhenUsed="1"/>
+    <w:lsdException w:name="index 5" w:semiHidden="1" w:unhideWhenUsed="1"/>
+    <w:lsdException w:name="index 6" w:semiHidden="1" w:unhideWhenUsed="1"/>
+    <w:lsdException w:name="index 7" w:semiHidden="1" w:unhideWhenUsed="1"/>
+    <w:lsdException w:name="index 8" w:semiHidden="1" w:unhideWhenUsed="1"/>
+    <w:lsdException w:name="index 9" w:semiHidden="1" w:unhideWhenUsed="1"/>
+    <w:lsdException w:name="toc 1" w:semiHidden="1" w:uiPriority="39" w:unhideWhenUsed="1"/>
+    <w:lsdException w:name="toc 2" w:semiHidden="1" w:uiPriority="39" w:unhideWhenUsed="1"/>
+    <w:lsdException w:name="toc 3" w:semiHidden="1" w:uiPriority="39" w:unhideWhenUsed="1"/>
+    <w:lsdException w:name="toc 4" w:semiHidden="1" w:uiPriority="39" w:unhideWhenUsed="1"/>
+    <w:lsdException w:name="toc 5" w:semiHidden="1" w:uiPriority="39" w:unhideWhenUsed="1"/>
+    <w:lsdException w:name="toc 6" w:semiHidden="1" w:uiPriority="39" w:unhideWhenUsed="1"/>
+    <w:lsdException w:name="toc 7" w:semiHidden="1" w:uiPriority="39" w:unhideWhenUsed="1"/>
+    <w:lsdException w:name="toc 8" w:semiHidden="1" w:uiPriority="39" w:unhideWhenUsed="1"/>
+    <w:lsdException w:name="toc 9" w:semiHidden="1" w:uiPriority="39" w:unhideWhenUsed="1"/>
+    <w:lsdException w:name="Normal Indent" w:semiHidden="1" w:unhideWhenUsed="1"/>
+    <w:lsdException w:name="footnote text" w:semiHidden="1" w:unhideWhenUsed="1"/>
+    <w:lsdException w:name="annotation text" w:semiHidden="1" w:unhideWhenUsed="1"/>
+    <w:lsdException w:name="header" w:semiHidden="1" w:unhideWhenUsed="1"/>
+    <w:lsdException w:name="footer" w:semiHidden="1" w:unhideWhenUsed="1"/>
+    <w:lsdException w:name="index heading" w:semiHidden="1" w:unhideWhenUsed="1"/>
+    <w:lsdException w:name="caption" w:semiHidden="1" w:uiPriority="35" w:unhideWhenUsed="1" w:qFormat="1"/>
+    <w:lsdException w:name="table of figures" w:semiHidden="1" w:unhideWhenUsed="1"/>
+    <w:lsdException w:name="envelope address" w:semiHidden="1" w:unhideWhenUsed="1"/>
+    <w:lsdException w:name="envelope return" w:semiHidden="1" w:unhideWhenUsed="1"/>
+    <w:lsdException w:name="footnote reference" w:semiHidden="1" w:unhideWhenUsed="1"/>
+    <w:lsdException w:name="annotation reference" w:semiHidden="1" w:unhideWhenUsed="1"/>
+    <w:lsdException w:name="line number" w:semiHidden="1" w:unhideWhenUsed="1"/>
+    <w:lsdException w:name="page number" w:semiHidden="1" w:unhideWhenUsed="1"/>
+    <w:lsdException w:name="endnote reference" w:semiHidden="1" w:unhideWhenUsed="1"/>
+    <w:lsdException w:name="endnote text" w:semiHidden="1" w:unhideWhenUsed="1"/>
+    <w:lsdException w:name="table of authorities" w:semiHidden="1" w:unhideWhenUsed="1"/>
+    <w:lsdException w:name="macro" w:semiHidden="1" w:unhideWhenUsed="1"/>
+    <w:lsdException w:name="toa heading" w:semiHidden="1" w:unhideWhenUsed="1"/>
+    <w:lsdException w:name="List" w:semiHidden="1" w:unhideWhenUsed="1"/>
+    <w:lsdException w:name="List Bullet" w:semiHidden="1" w:unhideWhenUsed="1"/>
+    <w:lsdException w:name="List Number" w:semiHidden="1" w:unhideWhenUsed="1"/>
+    <w:lsdException w:name="List 2" w:semiHidden="1" w:unhideWhenUsed="1"/>
+    <w:lsdException w:name="List 3" w:semiHidden="1" w:unhideWhenUsed="1"/>
+    <w:lsdException w:name="List 4" w:semiHidden="1" w:unhideWhenUsed="1"/>
+    <w:lsdException w:name="List 5" w:semiHidden="1" w:unhideWhenUsed="1"/>
+    <w:lsdException w:name="List Bullet 2" w:semiHidden="1" w:unhideWhenUsed="1"/>
+    <w:lsdException w:name="List Bullet 3" w:semiHidden="1" w:unhideWhenUsed="1"/>
+    <w:lsdException w:name="List Bullet 4" w:semiHidden="1" w:unhideWhenUsed="1"/>
+    <w:lsdException w:name="List Bullet 5" w:semiHidden="1" w:unhideWhenUsed="1"/>
+    <w:lsdException w:name="List Number 2" w:semiHidden="1" w:unhideWhenUsed="1"/>
+    <w:lsdException w:name="List Number 3" w:semiHidden="1" w:unhideWhenUsed="1"/>
+    <w:lsdException w:name="List Number 4" w:semiHidden="1" w:unhideWhenUsed="1"/>
+    <w:lsdException w:name="List Number 5" w:semiHidden="1" w:unhideWhenUsed="1"/>
+    <w:lsdException w:name="Title" w:uiPriority="10" w:qFormat="1"/>
+    <w:lsdException w:name="Closing" w:semiHidden="1" w:unhideWhenUsed="1"/>
+    <w:lsdException w:name="Signature" w:semiHidden="1" w:unhideWhenUsed="1"/>
+    <w:lsdException w:name="Default Paragraph Font" w:semiHidden="1" w:uiPriority="1" w:unhideWhenUsed="1"/>
+    <w:lsdException w:name="Body Text" w:semiHidden="1" w:unhideWhenUsed="1"/>
+    <w:lsdException w:name="Body Text Indent" w:semiHidden="1" w:unhideWhenUsed="1"/>
+    <w:lsdException w:name="List Continue" w:semiHidden="1" w:unhideWhenUsed="1"/>
+    <w:lsdException w:name="List Continue 2" w:semiHidden="1" w:unhideWhenUsed="1"/>
+    <w:lsdException w:name="List Continue 3" w:semiHidden="1" w:unhideWhenUsed="1"/>
+    <w:lsdException w:name="List Continue 4" w:semiHidden="1" w:unhideWhenUsed="1"/>
+    <w:lsdException w:name="List Continue 5" w:semiHidden="1" w:unhideWhenUsed="1"/>
+    <w:lsdException w:name="Message Header" w:semiHidden="1" w:unhideWhenUsed="1"/>
+    <w:lsdException w:name="Subtitle" w:uiPriority="11" w:qFormat="1"/>
+    <w:lsdException w:name="Salutation" w:semiHidden="1" w:unhideWhenUsed="1"/>
+    <w:lsdException w:name="Date" w:semiHidden="1" w:unhideWhenUsed="1"/>
+    <w:lsdException w:name="Body Text First Indent" w:semiHidden="1" w:unhideWhenUsed="1"/>
+    <w:lsdException w:name="Body Text First Indent 2" w:semiHidden="1" w:unhideWhenUsed="1"/>
+    <w:lsdException w:name="Note Heading" w:semiHidden="1" w:unhideWhenUsed="1"/>
+    <w:lsdException w:name="Body Text 2" w:semiHidden="1" w:unhideWhenUsed="1"/>
+    <w:lsdException w:name="Body Text 3" w:semiHidden="1" w:unhideWhenUsed="1"/>
+    <w:lsdException w:name="Body Text Indent 2" w:semiHidden="1" w:unhideWhenUsed="1"/>
+    <w:lsdException w:name="Body Text Indent 3" w:semiHidden="1" w:unhideWhenUsed="1"/>
+    <w:lsdException w:name="Block Text" w:semiHidden="1" w:unhideWhenUsed="1"/>
+    <w:lsdException w:name="Hyperlink" w:semiHidden="1" w:unhideWhenUsed="1"/>
+    <w:lsdException w:name="FollowedHyperlink" w:semiHidden="1" w:unhideWhenUsed="1"/>
+    <w:lsdException w:name="Strong" w:uiPriority="22" w:qFormat="1"/>
+    <w:lsdException w:name="Emphasis" w:uiPriority="20" w:qFormat="1"/>
+    <w:lsdException w:name="Document Map" w:semiHidden="1" w:unhideWhenUsed="1"/>
+    <w:lsdException w:name="Plain Text" w:semiHidden="1" w:unhideWhenUsed="1"/>
+    <w:lsdException w:name="E-mail Signature" w:semiHidden="1" w:unhideWhenUsed="1"/>
+    <w:lsdException w:name="HTML Top of Form" w:semiHidden="1" w:unhideWhenUsed="1"/>
+    <w:lsdException w:name="HTML Bottom of Form" w:semiHidden="1" w:unhideWhenUsed="1"/>
+    <w:lsdException w:name="Normal (Web)" w:semiHidden="1" w:unhideWhenUsed="1"/>
+    <w:lsdException w:name="HTML Acronym" w:semiHidden="1" w:unhideWhenUsed="1"/>
+    <w:lsdException w:name="HTML Address" w:semiHidden="1" w:unhideWhenUsed="1"/>
+    <w:lsdException w:name="HTML Cite" w:semiHidden="1" w:unhideWhenUsed="1"/>
+    <w:lsdException w:name="HTML Code" w:semiHidden="1" w:unhideWhenUsed="1"/>
+    <w:lsdException w:name="HTML Definition" w:semiHidden="1" w:unhideWhenUsed="1"/>
+    <w:lsdException w:name="HTML Keyboard" w:semiHidden="1" w:unhideWhenUsed="1"/>
+    <w:lsdException w:name="HTML Preformatted" w:semiHidden="1" w:unhideWhenUsed="1"/>
+    <w:lsdException w:name="HTML Sample" w:semiHidden="1" w:unhideWhenUsed="1"/>
+    <w:lsdException w:name="HTML Typewriter" w:semiHidden="1" w:unhideWhenUsed="1"/>
+    <w:lsdException w:name="HTML Variable" w:semiHidden="1" w:unhideWhenUsed="1"/>
+    <w:lsdException w:name="Normal Table" w:semiHidden="1" w:unhideWhenUsed="1"/>
+    <w:lsdException w:name="annotation subject" w:semiHidden="1" w:unhideWhenUsed="1"/>
+    <w:lsdException w:name="No List" w:semiHidden="1" w:unhideWhenUsed="1"/>
+    <w:lsdException w:name="Outline List 1" w:semiHidden="1" w:unhideWhenUsed="1"/>
+    <w:lsdException w:name="Outline List 2" w:semiHidden="1" w:unhideWhenUsed="1"/>
+    <w:lsdException w:name="Outline List 3" w:semiHidden="1" w:unhideWhenUsed="1"/>
+    <w:lsdException w:name="Table Simple 1" w:semiHidden="1" w:unhideWhenUsed="1"/>
+    <w:lsdException w:name="Table Simple 2" w:semiHidden="1" w:unhideWhenUsed="1"/>
+    <w:lsdException w:name="Table Simple 3" w:semiHidden="1" w:unhideWhenUsed="1"/>
+    <w:lsdException w:name="Table Classic 1" w:semiHidden="1" w:unhideWhenUsed="1"/>
+    <w:lsdException w:name="Table Classic 2" w:semiHidden="1" w:unhideWhenUsed="1"/>
+    <w:lsdException w:name="Table Classic 3" w:semiHidden="1" w:unhideWhenUsed="1"/>
+    <w:lsdException w:name="Table Classic 4" w:semiHidden="1" w:unhideWhenUsed="1"/>
+    <w:lsdException w:name="Table Colorful 1" w:semiHidden="1" w:unhideWhenUsed="1"/>
+    <w:lsdException w:name="Table Colorful 2" w:semiHidden="1" w:unhideWhenUsed="1"/>
+    <w:lsdException w:name="Table Colorful 3" w:semiHidden="1" w:unhideWhenUsed="1"/>
+    <w:lsdException w:name="Table Columns 1" w:semiHidden="1" w:unhideWhenUsed="1"/>
+    <w:lsdException w:name="Table Columns 2" w:semiHidden="1" w:unhideWhenUsed="1"/>
+    <w:lsdException w:name="Table Columns 3" w:semiHidden="1" w:unhideWhenUsed="1"/>
+    <w:lsdException w:name="Table Columns 4" w:semiHidden="1" w:unhideWhenUsed="1"/>
+    <w:lsdException w:name="Table Columns 5" w:semiHidden="1" w:unhideWhenUsed="1"/>
+    <w:lsdException w:name="Table Grid 1" w:semiHidden="1" w:unhideWhenUsed="1"/>
+    <w:lsdException w:name="Table Grid 2" w:semiHidden="1" w:unhideWhenUsed="1"/>
+    <w:lsdException w:name="Table Grid 3" w:semiHidden="1" w:unhideWhenUsed="1"/>
+    <w:lsdException w:name="Table Grid 4" w:semiHidden="1" w:unhideWhenUsed="1"/>
+    <w:lsdException w:name="Table Grid 5" w:semiHidden="1" w:unhideWhenUsed="1"/>
+    <w:lsdException w:name="Table Grid 6" w:semiHidden="1" w:unhideWhenUsed="1"/>
+    <w:lsdException w:name="Table Grid 7" w:semiHidden="1" w:unhideWhenUsed="1"/>
+    <w:lsdException w:name="Table Grid 8" w:semiHidden="1" w:unhideWhenUsed="1"/>
+    <w:lsdException w:name="Table List 1" w:semiHidden="1" w:unhideWhenUsed="1"/>
+    <w:lsdException w:name="Table List 2" w:semiHidden="1" w:unhideWhenUsed="1"/>
+    <w:lsdException w:name="Table List 3" w:semiHidden="1" w:unhideWhenUsed="1"/>
+    <w:lsdException w:name="Table List 4" w:semiHidden="1" w:unhideWhenUsed="1"/>
+    <w:lsdException w:name="Table List 5" w:semiHidden="1" w:unhideWhenUsed="1"/>
+    <w:lsdException w:name="Table List 6" w:semiHidden="1" w:unhideWhenUsed="1"/>
+    <w:lsdException w:name="Table List 7" w:semiHidden="1" w:unhideWhenUsed="1"/>
+    <w:lsdException w:name="Table List 8" w:semiHidden="1" w:unhideWhenUsed="1"/>
+    <w:lsdException w:name="Table 3D effects 1" w:semiHidden="1" w:unhideWhenUsed="1"/>
+    <w:lsdException w:name="Table 3D effects 2" w:semiHidden="1" w:unhideWhenUsed="1"/>
+    <w:lsdException w:name="Table 3D effects 3" w:semiHidden="1" w:unhideWhenUsed="1"/>
+    <w:lsdException w:name="Table Contemporary" w:semiHidden="1" w:unhideWhenUsed="1"/>
+    <w:lsdException w:name="Table Elegant" w:semiHidden="1" w:unhideWhenUsed="1"/>
+    <w:lsdException w:name="Table Professional" w:semiHidden="1" w:unhideWhenUsed="1"/>
+    <w:lsdException w:name="Table Subtle 1" w:semiHidden="1" w:unhideWhenUsed="1"/>
+    <w:lsdException w:name="Table Subtle 2" w:semiHidden="1" w:unhideWhenUsed="1"/>
+    <w:lsdException w:name="Table Web 1" w:semiHidden="1" w:unhideWhenUsed="1"/>
+    <w:lsdException w:name="Table Web 2" w:semiHidden="1" w:unhideWhenUsed="1"/>
+    <w:lsdException w:name="Table Web 3" w:semiHidden="1" w:unhideWhenUsed="1"/>
+    <w:lsdException w:name="Balloon Text" w:semiHidden="1" w:unhideWhenUsed="1"/>
+    <w:lsdException w:name="Table Grid" w:uiPriority="59"/>
+    <w:lsdException w:name="Table Theme" w:semiHidden="1" w:unhideWhenUsed="1"/>
+    <w:lsdException w:name="Placeholder Text" w:semiHidden="1"/>
+    <w:lsdException w:name="No Spacing" w:uiPriority="1" w:qFormat="1"/>
+    <w:lsdException w:name="Light Shading" w:uiPriority="60"/>
+    <w:lsdException w:name="Light List" w:uiPriority="61"/>
+    <w:lsdException w:name="Light Grid" w:uiPriority="62"/>
+    <w:lsdException w:name="Medium Shading 1" w:uiPriority="63"/>
+    <w:lsdException w:name="Medium Shading 2" w:uiPriority="64"/>
+    <w:lsdException w:name="Medium List 1" w:uiPriority="65"/>
+    <w:lsdException w:name="Medium List 2" w:uiPriority="66"/>
+    <w:lsdException w:name="Medium Grid 1" w:uiPriority="67"/>
+    <w:lsdException w:name="Medium Grid 2" w:uiPriority="68"/>
+    <w:lsdException w:name="Medium Grid 3" w:uiPriority="69"/>
+    <w:lsdException w:name="Dark List" w:uiPriority="70"/>
+    <w:lsdException w:name="Colorful Shading" w:uiPriority="71"/>
+    <w:lsdException w:name="Colorful List" w:uiPriority="72"/>
+    <w:lsdException w:name="Colorful Grid" w:uiPriority="73"/>
+    <w:lsdException w:name="Light Shading Accent 1" w:uiPriority="60"/>
+    <w:lsdException w:name="Light List Accent 1" w:uiPriority="61"/>
+    <w:lsdException w:name="Light Grid Accent 1" w:uiPriority="62"/>
+    <w:lsdException w:name="Medium Shading 1 Accent 1" w:uiPriority="63"/>
+    <w:lsdException w:name="Medium Shading 2 Accent 1" w:uiPriority="64"/>
+    <w:lsdException w:name="Medium List 1 Accent 1" w:uiPriority="65"/>
+    <w:lsdException w:name="Revision" w:semiHidden="1"/>
+    <w:lsdException w:name="List Paragraph" w:uiPriority="34" w:qFormat="1"/>
+    <w:lsdException w:name="Quote" w:uiPriority="29" w:qFormat="1"/>
+    <w:lsdException w:name="Intense Quote" w:uiPriority="30" w:qFormat="1"/>
+    <w:lsdException w:name="Medium List 2 Accent 1" w:uiPriority="66"/>
+    <w:lsdException w:name="Medium Grid 1 Accent 1" w:uiPriority="67"/>
+    <w:lsdException w:name="Medium Grid 2 Accent 1" w:uiPriority="68"/>
+    <w:lsdException w:name="Medium Grid 3 Accent 1" w:uiPriority="69"/>
+    <w:lsdException w:name="Dark List Accent 1" w:uiPriority="70"/>
+    <w:lsdException w:name="Colorful Shading Accent 1" w:uiPriority="71"/>
+    <w:lsdException w:name="Colorful List Accent 1" w:uiPriority="72"/>
+    <w:lsdException w:name="Colorful Grid Accent 1" w:uiPriority="73"/>
+    <w:lsdException w:name="Light Shading Accent 2" w:uiPriority="60"/>
+    <w:lsdException w:name="Light List Accent 2" w:uiPriority="61"/>
+    <w:lsdException w:name="Light Grid Accent 2" w:uiPriority="62"/>
+    <w:lsdException w:name="Medium Shading 1 Accent 2" w:uiPriority="63"/>
+    <w:lsdException w:name="Medium Shading 2 Accent 2" w:uiPriority="64"/>
+    <w:lsdException w:name="Medium List 1 Accent 2" w:uiPriority="65"/>
+    <w:lsdException w:name="Medium List 2 Accent 2" w:uiPriority="66"/>
+    <w:lsdException w:name="Medium Grid 1 Accent 2" w:uiPriority="67"/>
+    <w:lsdException w:name="Medium Grid 2 Accent 2" w:uiPriority="68"/>
+    <w:lsdException w:name="Medium Grid 3 Accent 2" w:uiPriority="69"/>
+    <w:lsdException w:name="Dark List Accent 2" w:uiPriority="70"/>
+    <w:lsdException w:name="Colorful Shading Accent 2" w:uiPriority="71"/>
+    <w:lsdException w:name="Colorful List Accent 2" w:uiPriority="72"/>
+    <w:lsdException w:name="Colorful Grid Accent 2" w:uiPriority="73"/>
+    <w:lsdException w:name="Light Shading Accent 3" w:uiPriority="60"/>
+    <w:lsdException w:name="Light List Accent 3" w:uiPriority="61"/>
+    <w:lsdException w:name="Light Grid Accent 3" w:uiPriority="62"/>
+    <w:lsdException w:name="Medium Shading 1 Accent 3" w:uiPriority="63"/>
+    <w:lsdException w:name="Medium Shading 2 Accent 3" w:uiPriority="64"/>
+    <w:lsdException w:name="Medium List 1 Accent 3" w:uiPriority="65"/>
+    <w:lsdException w:name="Medium List 2 Accent 3" w:uiPriority="66"/>
+    <w:lsdException w:name="Medium Grid 1 Accent 3" w:uiPriority="67"/>
+    <w:lsdException w:name="Medium Grid 2 Accent 3" w:uiPriority="68"/>
+    <w:lsdException w:name="Medium Grid 3 Accent 3" w:uiPriority="69"/>
+    <w:lsdException w:name="Dark List Accent 3" w:uiPriority="70"/>
+    <w:lsdException w:name="Colorful Shading Accent 3" w:uiPriority="71"/>
+    <w:lsdException w:name="Colorful List Accent 3" w:uiPriority="72"/>
+    <w:lsdException w:name="Colorful Grid Accent 3" w:uiPriority="73"/>
+    <w:lsdException w:name="Light Shading Accent 4" w:uiPriority="60"/>
+    <w:lsdException w:name="Light List Accent 4" w:uiPriority="61"/>
+    <w:lsdException w:name="Light Grid Accent 4" w:uiPriority="62"/>
+    <w:lsdException w:name="Medium Shading 1 Accent 4" w:uiPriority="63"/>
+    <w:lsdException w:name="Medium Shading 2 Accent 4" w:uiPriority="64"/>
+    <w:lsdException w:name="Medium List 1 Accent 4" w:uiPriority="65"/>
+    <w:lsdException w:name="Medium List 2 Accent 4" w:uiPriority="66"/>
+    <w:lsdException w:name="Medium Grid 1 Accent 4" w:uiPriority="67"/>
+    <w:lsdException w:name="Medium Grid 2 Accent 4" w:uiPriority="68"/>
+    <w:lsdException w:name="Medium Grid 3 Accent 4" w:uiPriority="69"/>
+    <w:lsdException w:name="Dark List Accent 4" w:uiPriority="70"/>
+    <w:lsdException w:name="Colorful Shading Accent 4" w:uiPriority="71"/>
+    <w:lsdException w:name="Colorful List Accent 4" w:uiPriority="72"/>
+    <w:lsdException w:name="Colorful Grid Accent 4" w:uiPriority="73"/>
+    <w:lsdException w:name="Light Shading Accent 5" w:uiPriority="60"/>
+    <w:lsdException w:name="Light List Accent 5" w:uiPriority="61"/>
+    <w:lsdException w:name="Light Grid Accent 5" w:uiPriority="62"/>
+    <w:lsdException w:name="Medium Shading 1 Accent 5" w:uiPriority="63"/>
+    <w:lsdException w:name="Medium Shading 2 Accent 5" w:uiPriority="64"/>
+    <w:lsdException w:name="Medium List 1 Accent 5" w:uiPriority="65"/>
+    <w:lsdException w:name="Medium List 2 Accent 5" w:uiPriority="66"/>
+    <w:lsdException w:name="Medium Grid 1 Accent 5" w:uiPriority="67"/>
+    <w:lsdException w:name="Medium Grid 2 Accent 5" w:uiPriority="68"/>
+    <w:lsdException w:name="Medium Grid 3 Accent 5" w:uiPriority="69"/>
+    <w:lsdException w:name="Dark List Accent 5" w:uiPriority="70"/>
+    <w:lsdException w:name="Colorful Shading Accent 5" w:uiPriority="71"/>
+    <w:lsdException w:name="Colorful List Accent 5" w:uiPriority="72"/>
+    <w:lsdException w:name="Colorful Grid Accent 5" w:uiPriority="73"/>
+    <w:lsdException w:name="Light Shading Accent 6" w:uiPriority="60"/>
+    <w:lsdException w:name="Light List Accent 6" w:uiPriority="61"/>
+    <w:lsdException w:name="Light Grid Accent 6" w:uiPriority="62"/>
+    <w:lsdException w:name="Medium Shading 1 Accent 6" w:uiPriority="63"/>
+    <w:lsdException w:name="Medium Shading 2 Accent 6" w:uiPriority="64"/>
+    <w:lsdException w:name="Medium List 1 Accent 6" w:uiPriority="65"/>
+    <w:lsdException w:name="Medium List 2 Accent 6" w:uiPriority="66"/>
+    <w:lsdException w:name="Medium Grid 1 Accent 6" w:uiPriority="67"/>
+    <w:lsdException w:name="Medium Grid 2 Accent 6" w:uiPriority="68"/>
+    <w:lsdException w:name="Medium Grid 3 Accent 6" w:uiPriority="69"/>
+    <w:lsdException w:name="Dark List Accent 6" w:uiPriority="70"/>
+    <w:lsdException w:name="Colorful Shading Accent 6" w:uiPriority="71"/>
+    <w:lsdException w:name="Colorful List Accent 6" w:uiPriority="72"/>
+    <w:lsdException w:name="Colorful Grid Accent 6" w:uiPriority="73"/>
+    <w:lsdException w:name="Subtle Emphasis" w:uiPriority="19" w:qFormat="1"/>
+    <w:lsdException w:name="Intense Emphasis" w:uiPriority="21" w:qFormat="1"/>
+    <w:lsdException w:name="Subtle Reference" w:uiPriority="31" w:qFormat="1"/>
+    <w:lsdException w:name="Intense Reference" w:uiPriority="32" w:qFormat="1"/>
+    <w:lsdException w:name="Book Title" w:uiPriority="33" w:qFormat="1"/>
+    <w:lsdException w:name="Bibliography" w:semiHidden="1" w:uiPriority="37" w:unhideWhenUsed="1"/>
+    <w:lsdException w:name="TOC Heading" w:semiHidden="1" w:uiPriority="39" w:unhideWhenUsed="1" w:qFormat="1"/>
+    <w:lsdException w:name="Grid Table 4" w:uiPriority="49"/>
+    <w:lsdException w:name="Grid Table 5 Dark" w:uiPriority="50"/>
+    <w:lsdException w:name="Grid Table 6 Colorful" w:uiPriority="51"/>
+    <w:lsdException w:name="Grid Table 7 Colorful" w:uiPriority="52"/>
+    <w:lsdException w:name="Grid Table 1 Light Accent 1" w:uiPriority="46"/>
+    <w:lsdException w:name="Grid Table 2 Accent 1" w:uiPriority="47"/>
+    <w:lsdException w:name="Grid Table 3 Accent 1" w:uiPriority="48"/>
+    <w:lsdException w:name="Grid Table 4 Accent 1" w:uiPriority="49"/>
+    <w:lsdException w:name="Grid Table 5 Dark Accent 1" w:uiPriority="50"/>
+    <w:lsdException w:name="Grid Table 6 Colorful Accent 1" w:uiPriority="51"/>
+    <w:lsdException w:name="Grid Table 7 Colorful Accent 1" w:uiPriority="52"/>
+    <w:lsdException w:name="Grid Table 1 Light Accent 2" w:uiPriority="46"/>
+    <w:lsdException w:name="Grid Table 2 Accent 2" w:uiPriority="47"/>
+    <w:lsdException w:name="Grid Table 3 Accent 2" w:uiPriority="48"/>
+    <w:lsdException w:name="Grid Table 4 Accent 2" w:uiPriority="49"/>
+    <w:lsdException w:name="Grid Table 5 Dark Accent 2" w:uiPriority="50"/>
+    <w:lsdException w:name="Grid Table 6 Colorful Accent 2" w:uiPriority="51"/>
+    <w:lsdException w:name="Grid Table 7 Colorful Accent 2" w:uiPriority="52"/>
+    <w:lsdException w:name="Grid Table 1 Light Accent 3" w:uiPriority="46"/>
+    <w:lsdException w:name="Grid Table 2 Accent 3" w:uiPriority="47"/>
+    <w:lsdException w:name="Grid Table 3 Accent 3" w:uiPriority="48"/>
+    <w:lsdException w:name="Grid Table 4 Accent 3" w:uiPriority="49"/>
+    <w:lsdException w:name="Grid Table 5 Dark Accent 3" w:uiPriority="50"/>
+    <w:lsdException w:name="Grid Table 6 Colorful Accent 3" w:uiPriority="51"/>
+    <w:lsdException w:name="Grid Table 7 Colorful Accent 3" w:uiPriority="52"/>
+    <w:lsdException w:name="Grid Table 1 Light Accent 4" w:uiPriority="46"/>
+    <w:lsdException w:name="Grid Table 2 Accent 4" w:uiPriority="47"/>
+    <w:lsdException w:name="Grid Table 3 Accent 4" w:uiPriority="48"/>
+    <w:lsdException w:name="Grid Table 4 Accent 4" w:uiPriority="49"/>
+    <w:lsdException w:name="Grid Table 5 Dark Accent 4" w:uiPriority="50"/>
+    <w:lsdException w:name="Grid Table 6 Colorful Accent 4" w:uiPriority="51"/>
+    <w:lsdException w:name="Grid Table 7 Colorful Accent 4" w:uiPriority="52"/>
+    <w:lsdException w:name="Grid Table 1 Light Accent 5" w:uiPriority="46"/>
+    <w:lsdException w:name="Grid Table 2 Accent 5" w:uiPriority="47"/>
+    <w:lsdException w:name="Grid Table 3 Accent 5" w:uiPriority="48"/>
+    <w:lsdException w:name="Grid Table 4 Accent 5" w:uiPriority="49"/>
+    <w:lsdException w:name="Grid Table 5 Dark Accent 5" w:uiPriority="50"/>
+    <w:lsdException w:name="Grid Table 6 Colorful Accent 5" w:uiPriority="51"/>
+    <w:lsdException w:name="Grid Table 7 Colorful Accent 5" w:uiPriority="52"/>
+    <w:lsdException w:name="Grid Table 1 Light Accent 6" w:uiPriority="46"/>
+    <w:lsdException w:name="Grid Table 2 Accent 6" w:uiPriority="47"/>
+    <w:lsdException w:name="Grid Table 3 Accent 6" w:uiPriority="48"/>
+    <w:lsdException w:name="Grid Table 4 Accent 6" w:uiPriority="49"/>
+    <w:lsdException w:name="Grid Table 5 Dark Accent 6" w:uiPriority="50"/>
+    <w:lsdException w:name="Grid Table 6 Colorful Accent 6" w:uiPriority="51"/>
+    <w:lsdException w:name="Grid Table 7 Colorful Accent 6" w:uiPriority="52"/>
+    <w:lsdException w:name="List Table 1 Light" w:uiPriority="46"/>
+    <w:lsdException w:name="List Table 2" w:uiPriority="47"/>
+    <w:lsdException w:name="List Table 3" w:uiPriority="48"/>
+    <w:lsdException w:name="List Table 4" w:uiPriority="49"/>
+    <w:lsdException w:name="List Table 5 Dark" w:uiPriority="50"/>
+    <w:lsdException w:name="List Table 6 Colorful" w:uiPriority="51"/>
+    <w:lsdException w:name="List Table 7 Colorful" w:uiPriority="52"/>
+    <w:lsdException w:name="List Table 1 Light Accent 1" w:uiPriority="46"/>
+    <w:lsdException w:name="List Table 2 Accent 1" w:uiPriority="47"/>
+    <w:lsdException w:name="List Table 3 Accent 1" w:uiPriority="48"/>
+    <w:lsdException w:name="List Table 4 Accent 1" w:uiPriority="49"/>
+    <w:lsdException w:name="List Table 5 Dark Accent 1" w:uiPriority="50"/>
+    <w:lsdException w:name="List Table 6 Colorful Accent 1" w:uiPriority="51"/>
+    <w:lsdException w:name="List Table 7 Colorful Accent 1" w:uiPriority="52"/>
+    <w:lsdException w:name="List Table 1 Light Accent 2" w:uiPriority="46"/>
+    <w:lsdException w:name="List Table 2 Accent 2" w:uiPriority="47"/>
+    <w:lsdException w:name="List Table 3 Accent 2" w:uiPriority="48"/>
+    <w:lsdException w:name="List Table 4 Accent 2" w:uiPriority="49"/>
+    <w:lsdException w:name="List Table 5 Dark Accent 2" w:uiPriority="50"/>
+    <w:lsdException w:name="List Table 6 Colorful Accent 2" w:uiPriority="51"/>
+    <w:lsdException w:name="List Table 7 Colorful Accent 2" w:uiPriority="52"/>
+    <w:lsdException w:name="List Table 1 Light Accent 3" w:uiPriority="46"/>
+    <w:lsdException w:name="List Table 2 Accent 3" w:uiPriority="47"/>
+    <w:lsdException w:name="List Table 3 Accent 3" w:uiPriority="48"/>
+    <w:lsdException w:name="List Table 4 Accent 3" w:uiPriority="49"/>
+    <w:lsdException w:name="List Table 5 Dark Accent 3" w:uiPriority="50"/>
+    <w:lsdException w:name="List Table 6 Colorful Accent 3" w:uiPriority="51"/>
+    <w:lsdException w:name="List Table 7 Colorful Accent 3" w:uiPriority="52"/>
+    <w:lsdException w:name="List Table 1 Light Accent 4" w:uiPriority="46"/>
+    <w:lsdException w:name="List Table 2 Accent 4" w:uiPriority="47"/>
+    <w:lsdException w:name="List Table 3 Accent 4" w:uiPriority="48"/>
+    <w:lsdException w:name="List Table 4 Accent 4" w:uiPriority="49"/>
+    <w:lsdException w:name="List Table 5 Dark Accent 4" w:uiPriority="50"/>
+    <w:lsdException w:name="List Table 6 Colorful Accent 4" w:uiPriority="51"/>
+    <w:lsdException w:name="List Table 7 Colorful Accent 4" w:uiPriority="52"/>
+    <w:lsdException w:name="List Table 1 Light Accent 5" w:uiPriority="46"/>
+    <w:lsdException w:name="List Table 2 Accent 5" w:uiPriority="47"/>
+    <w:lsdException w:name="List Table 3 Accent 5" w:uiPriority="48"/>
+    <w:lsdException w:name="List Table 4 Accent 5" w:uiPriority="49"/>
+    <w:lsdException w:name="List Table 5 Dark Accent 5" w:uiPriority="50"/>
+    <w:lsdException w:name="List Table 6 Colorful Accent 5" w:uiPriority="51"/>
+    <w:lsdException w:name="List Table 7 Colorful Accent 5" w:uiPriority="52"/>
+    <w:lsdException w:name="List Table 1 Light Accent 6" w:uiPriority="46"/>
+    <w:lsdException w:name="List Table 2 Accent 6" w:uiPriority="47"/>
+    <w:lsdException w:name="List Table 3 Accent 6" w:uiPriority="48"/>
+    <w:lsdException w:name="List Table 4 Accent 6" w:uiPriority="49"/>
+    <w:lsdException w:name="List Table 5 Dark Accent 6" w:uiPriority="50"/>
+    <w:lsdException w:name="List Table 6 Colorful Accent 6" w:uiPriority="51"/>
+    <w:lsdException w:name="List Table 7 Colorful Accent 6" w:uiPriority="52"/>
   </w:latentStyles>
   <w:style w:type="paragraph" w:default="1" w:styleId="Normal">
     <w:name w:val="Normal"/>
@@ -3596,7 +3597,7 @@
 </file>
 
 <file path=customXml/itemProps1.xml><?xml version="1.0" encoding="utf-8"?>
-<ds:datastoreItem xmlns:ds="http://schemas.openxmlformats.org/officeDocument/2006/customXml" ds:itemID="{A56DC588-B992-1947-9F42-429507D8A932}">
+<ds:datastoreItem xmlns:ds="http://schemas.openxmlformats.org/officeDocument/2006/customXml" ds:itemID="{2ECB43F6-D616-4A60-ABDE-DAE3EE326DD6}">
   <ds:schemaRefs>
     <ds:schemaRef ds:uri="http://schemas.openxmlformats.org/officeDocument/2006/bibliography"/>
   </ds:schemaRefs>

</xml_diff>